<commit_message>
today's updates, through grade distribution
</commit_message>
<xml_diff>
--- a/TechComm/semester/2026-01-Spring/2026-Spring-Short Guide.docx
+++ b/TechComm/semester/2026-01-Spring/2026-Spring-Short Guide.docx
@@ -337,7 +337,27 @@
           <w:szCs w:val="16"/>
           <w:highlight w:val="yellow"/>
         </w:rPr>
-        <w:t>Last Updated December 21, 2025</w:t>
+        <w:t>Last Updated December 2</w:t>
+      </w:r>
+      <w:r>
+        <w:rPr>
+          <w:i/>
+          <w:iCs/>
+          <w:sz w:val="16"/>
+          <w:szCs w:val="16"/>
+          <w:highlight w:val="yellow"/>
+        </w:rPr>
+        <w:t>9</w:t>
+      </w:r>
+      <w:r>
+        <w:rPr>
+          <w:i/>
+          <w:iCs/>
+          <w:sz w:val="16"/>
+          <w:szCs w:val="16"/>
+          <w:highlight w:val="yellow"/>
+        </w:rPr>
+        <w:t>, 2025</w:t>
       </w:r>
     </w:p>
     <w:p>
@@ -527,7 +547,18 @@
         <w:ind w:left="90" w:right="0"/>
       </w:pPr>
       <w:r>
-        <w:t xml:space="preserve">All readings are free, </w:t>
+        <w:t xml:space="preserve">All readings are </w:t>
+      </w:r>
+      <w:r>
+        <w:rPr>
+          <w:b/>
+          <w:bCs/>
+          <w:color w:val="C64600"/>
+        </w:rPr>
+        <w:t>free</w:t>
+      </w:r>
+      <w:r>
+        <w:t xml:space="preserve">, </w:t>
       </w:r>
       <w:r>
         <w:t xml:space="preserve">coming </w:t>
@@ -913,7 +944,19 @@
         <w:t xml:space="preserve">Straight, cisgender, white. Disabled. </w:t>
       </w:r>
       <w:r>
-        <w:t xml:space="preserve">Night owl. List maker. Planner addict. Sticker hoarder. </w:t>
+        <w:t xml:space="preserve">Night owl. List maker. Planner addict. </w:t>
+      </w:r>
+      <w:r>
+        <w:t>H</w:t>
+      </w:r>
+      <w:r>
+        <w:t>oarder</w:t>
+      </w:r>
+      <w:r>
+        <w:t xml:space="preserve"> of stickers</w:t>
+      </w:r>
+      <w:r>
+        <w:t xml:space="preserve">. </w:t>
       </w:r>
       <w:r>
         <w:t>Lifetime Girl Scout. Hokie alum. Steelers fan. Poodle lover.</w:t>
@@ -1413,21 +1456,7 @@
             <w:rStyle w:val="Hyperlink"/>
             <w:color w:val="C04000"/>
           </w:rPr>
-          <w:t>Writing</w:t>
-        </w:r>
-        <w:r>
-          <w:rPr>
-            <w:rStyle w:val="Hyperlink"/>
-            <w:color w:val="C04000"/>
-          </w:rPr>
-          <w:t xml:space="preserve"> </w:t>
-        </w:r>
-        <w:r>
-          <w:rPr>
-            <w:rStyle w:val="Hyperlink"/>
-            <w:color w:val="C04000"/>
-          </w:rPr>
-          <w:t>Center</w:t>
+          <w:t>Writing Center</w:t>
         </w:r>
       </w:hyperlink>
       <w:r>
@@ -1440,21 +1469,7 @@
             <w:rStyle w:val="Hyperlink"/>
             <w:color w:val="C04000"/>
           </w:rPr>
-          <w:t>WCO</w:t>
-        </w:r>
-        <w:r>
-          <w:rPr>
-            <w:rStyle w:val="Hyperlink"/>
-            <w:color w:val="C04000"/>
-          </w:rPr>
-          <w:t>n</w:t>
-        </w:r>
-        <w:r>
-          <w:rPr>
-            <w:rStyle w:val="Hyperlink"/>
-            <w:color w:val="C04000"/>
-          </w:rPr>
-          <w:t>line</w:t>
+          <w:t>WCOnline</w:t>
         </w:r>
         <w:proofErr w:type="spellEnd"/>
       </w:hyperlink>
@@ -1536,7 +1551,13 @@
         </w:r>
       </w:hyperlink>
       <w:r>
-        <w:t xml:space="preserve"> using your VT.EDU email or the Inbox tool in Canvas.</w:t>
+        <w:t xml:space="preserve"> using your VT.EDU email or </w:t>
+      </w:r>
+      <w:r>
+        <w:t xml:space="preserve">using </w:t>
+      </w:r>
+      <w:r>
+        <w:t>the Inbox tool in Canvas.</w:t>
       </w:r>
       <w:r>
         <w:t xml:space="preserve"> </w:t>
@@ -1623,9 +1644,20 @@
         <w:r>
           <w:rPr>
             <w:rStyle w:val="Hyperlink"/>
-            <w:highlight w:val="yellow"/>
           </w:rPr>
-          <w:t>Booking page</w:t>
+          <w:t>Bo</w:t>
+        </w:r>
+        <w:r>
+          <w:rPr>
+            <w:rStyle w:val="Hyperlink"/>
+          </w:rPr>
+          <w:t>o</w:t>
+        </w:r>
+        <w:r>
+          <w:rPr>
+            <w:rStyle w:val="Hyperlink"/>
+          </w:rPr>
+          <w:t>king page</w:t>
         </w:r>
       </w:hyperlink>
       <w:r>
@@ -2603,7 +2635,13 @@
               <w:cnfStyle w:val="000000000000" w:firstRow="0" w:lastRow="0" w:firstColumn="0" w:lastColumn="0" w:oddVBand="0" w:evenVBand="0" w:oddHBand="0" w:evenHBand="0" w:firstRowFirstColumn="0" w:firstRowLastColumn="0" w:lastRowFirstColumn="0" w:lastRowLastColumn="0"/>
             </w:pPr>
             <w:r>
-              <w:t>Foundations &amp; Project Initiation</w:t>
+              <w:t xml:space="preserve">Foundations &amp; </w:t>
+            </w:r>
+            <w:r>
+              <w:t xml:space="preserve">Semester-Long </w:t>
+            </w:r>
+            <w:r>
+              <w:t>Project Initiation</w:t>
             </w:r>
           </w:p>
         </w:tc>
@@ -3026,7 +3064,6 @@
           <w:tcPr>
             <w:cnfStyle w:val="001000000000" w:firstRow="0" w:lastRow="0" w:firstColumn="1" w:lastColumn="0" w:oddVBand="0" w:evenVBand="0" w:oddHBand="0" w:evenHBand="0" w:firstRowFirstColumn="0" w:firstRowLastColumn="0" w:lastRowFirstColumn="0" w:lastRowLastColumn="0"/>
             <w:tcW w:w="1691" w:type="dxa"/>
-            <w:shd w:val="clear" w:color="auto" w:fill="EDF3F4"/>
           </w:tcPr>
           <w:p>
             <w:pPr>
@@ -3034,14 +3071,12 @@
               <w:rPr>
                 <w:b w:val="0"/>
                 <w:bCs w:val="0"/>
-                <w:highlight w:val="yellow"/>
               </w:rPr>
             </w:pPr>
             <w:r>
               <w:rPr>
                 <w:b w:val="0"/>
                 <w:bCs w:val="0"/>
-                <w:highlight w:val="yellow"/>
               </w:rPr>
               <w:t>Mar 7–15</w:t>
             </w:r>
@@ -3049,23 +3084,8 @@
         </w:tc>
         <w:tc>
           <w:tcPr>
-            <w:tcW w:w="1713" w:type="dxa"/>
-            <w:shd w:val="clear" w:color="auto" w:fill="EDF3F4"/>
-          </w:tcPr>
-          <w:p>
-            <w:pPr>
-              <w:ind w:left="0" w:right="0"/>
-              <w:cnfStyle w:val="000000000000" w:firstRow="0" w:lastRow="0" w:firstColumn="0" w:lastColumn="0" w:oddVBand="0" w:evenVBand="0" w:oddHBand="0" w:evenHBand="0" w:firstRowFirstColumn="0" w:firstRowLastColumn="0" w:lastRowFirstColumn="0" w:lastRowLastColumn="0"/>
-              <w:rPr>
-                <w:highlight w:val="yellow"/>
-              </w:rPr>
-            </w:pPr>
-          </w:p>
-        </w:tc>
-        <w:tc>
-          <w:tcPr>
-            <w:tcW w:w="6558" w:type="dxa"/>
-            <w:shd w:val="clear" w:color="auto" w:fill="EDF3F4"/>
+            <w:tcW w:w="8271" w:type="dxa"/>
+            <w:gridSpan w:val="2"/>
           </w:tcPr>
           <w:p>
             <w:pPr>
@@ -3074,9 +3094,90 @@
             </w:pPr>
             <w:r>
               <w:rPr>
-                <w:highlight w:val="yellow"/>
+                <mc:AlternateContent>
+                  <mc:Choice Requires="w16se"/>
+                  <mc:Fallback>
+                    <w:rFonts w:ascii="Segoe UI Emoji" w:eastAsia="Segoe UI Emoji" w:hAnsi="Segoe UI Emoji" w:cs="Segoe UI Emoji"/>
+                  </mc:Fallback>
+                </mc:AlternateContent>
               </w:rPr>
-              <w:t>Spring Break</w:t>
+              <mc:AlternateContent>
+                <mc:Choice Requires="w16se">
+                  <w16se:symEx w16se:font="Segoe UI Emoji" w16se:char="1F41D"/>
+                </mc:Choice>
+                <mc:Fallback>
+                  <w:t>🐝</w:t>
+                </mc:Fallback>
+              </mc:AlternateContent>
+            </w:r>
+            <w:r>
+              <w:rPr>
+                <mc:AlternateContent>
+                  <mc:Choice Requires="w16se"/>
+                  <mc:Fallback>
+                    <w:rFonts w:ascii="Segoe UI Emoji" w:eastAsia="Segoe UI Emoji" w:hAnsi="Segoe UI Emoji" w:cs="Segoe UI Emoji"/>
+                  </mc:Fallback>
+                </mc:AlternateContent>
+              </w:rPr>
+              <mc:AlternateContent>
+                <mc:Choice Requires="w16se">
+                  <w16se:symEx w16se:font="Segoe UI Emoji" w16se:char="1F338"/>
+                </mc:Choice>
+                <mc:Fallback>
+                  <w:t>🌸</w:t>
+                </mc:Fallback>
+              </mc:AlternateContent>
+            </w:r>
+            <w:r>
+              <w:rPr>
+                <w:rFonts w:ascii="Segoe UI Emoji" w:hAnsi="Segoe UI Emoji" w:cs="Segoe UI Emoji"/>
+              </w:rPr>
+              <w:t>🪻</w:t>
+            </w:r>
+            <w:r>
+              <w:t xml:space="preserve">Spring Break </w:t>
+            </w:r>
+            <w:r>
+              <w:rPr>
+                <w:rFonts w:ascii="Segoe UI Emoji" w:hAnsi="Segoe UI Emoji" w:cs="Segoe UI Emoji"/>
+              </w:rPr>
+              <w:t>🪻</w:t>
+            </w:r>
+            <w:r>
+              <w:rPr>
+                <mc:AlternateContent>
+                  <mc:Choice Requires="w16se"/>
+                  <mc:Fallback>
+                    <w:rFonts w:ascii="Segoe UI Emoji" w:eastAsia="Segoe UI Emoji" w:hAnsi="Segoe UI Emoji" w:cs="Segoe UI Emoji"/>
+                  </mc:Fallback>
+                </mc:AlternateContent>
+              </w:rPr>
+              <mc:AlternateContent>
+                <mc:Choice Requires="w16se">
+                  <w16se:symEx w16se:font="Segoe UI Emoji" w16se:char="1F338"/>
+                </mc:Choice>
+                <mc:Fallback>
+                  <w:t>🌸</w:t>
+                </mc:Fallback>
+              </mc:AlternateContent>
+            </w:r>
+            <w:r>
+              <w:rPr>
+                <mc:AlternateContent>
+                  <mc:Choice Requires="w16se"/>
+                  <mc:Fallback>
+                    <w:rFonts w:ascii="Segoe UI Emoji" w:eastAsia="Segoe UI Emoji" w:hAnsi="Segoe UI Emoji" w:cs="Segoe UI Emoji"/>
+                  </mc:Fallback>
+                </mc:AlternateContent>
+              </w:rPr>
+              <mc:AlternateContent>
+                <mc:Choice Requires="w16se">
+                  <w16se:symEx w16se:font="Segoe UI Emoji" w16se:char="1F41D"/>
+                </mc:Choice>
+                <mc:Fallback>
+                  <w:t>🐝</w:t>
+                </mc:Fallback>
+              </mc:AlternateContent>
             </w:r>
           </w:p>
         </w:tc>
@@ -3089,7 +3190,7 @@
           <w:tcPr>
             <w:cnfStyle w:val="001000000000" w:firstRow="0" w:lastRow="0" w:firstColumn="1" w:lastColumn="0" w:oddVBand="0" w:evenVBand="0" w:oddHBand="0" w:evenHBand="0" w:firstRowFirstColumn="0" w:firstRowLastColumn="0" w:lastRowFirstColumn="0" w:lastRowLastColumn="0"/>
             <w:tcW w:w="1691" w:type="dxa"/>
-            <w:shd w:val="clear" w:color="auto" w:fill="auto"/>
+            <w:shd w:val="clear" w:color="auto" w:fill="EDF3F4"/>
           </w:tcPr>
           <w:p>
             <w:pPr>
@@ -3111,6 +3212,7 @@
         <w:tc>
           <w:tcPr>
             <w:tcW w:w="1713" w:type="dxa"/>
+            <w:shd w:val="clear" w:color="auto" w:fill="EDF3F4"/>
           </w:tcPr>
           <w:p>
             <w:pPr>
@@ -3125,6 +3227,7 @@
         <w:tc>
           <w:tcPr>
             <w:tcW w:w="6558" w:type="dxa"/>
+            <w:shd w:val="clear" w:color="auto" w:fill="EDF3F4"/>
           </w:tcPr>
           <w:p>
             <w:pPr>
@@ -3142,7 +3245,7 @@
           <w:tcPr>
             <w:cnfStyle w:val="001000000000" w:firstRow="0" w:lastRow="0" w:firstColumn="1" w:lastColumn="0" w:oddVBand="0" w:evenVBand="0" w:oddHBand="0" w:evenHBand="0" w:firstRowFirstColumn="0" w:firstRowLastColumn="0" w:lastRowFirstColumn="0" w:lastRowLastColumn="0"/>
             <w:tcW w:w="1691" w:type="dxa"/>
-            <w:shd w:val="clear" w:color="auto" w:fill="EDF3F4"/>
+            <w:shd w:val="clear" w:color="auto" w:fill="auto"/>
           </w:tcPr>
           <w:p>
             <w:pPr>
@@ -3164,7 +3267,6 @@
         <w:tc>
           <w:tcPr>
             <w:tcW w:w="1713" w:type="dxa"/>
-            <w:shd w:val="clear" w:color="auto" w:fill="EDF3F4"/>
           </w:tcPr>
           <w:p>
             <w:pPr>
@@ -3179,7 +3281,6 @@
         <w:tc>
           <w:tcPr>
             <w:tcW w:w="6558" w:type="dxa"/>
-            <w:shd w:val="clear" w:color="auto" w:fill="EDF3F4"/>
           </w:tcPr>
           <w:p>
             <w:pPr>
@@ -3200,7 +3301,7 @@
           <w:tcPr>
             <w:cnfStyle w:val="001000000000" w:firstRow="0" w:lastRow="0" w:firstColumn="1" w:lastColumn="0" w:oddVBand="0" w:evenVBand="0" w:oddHBand="0" w:evenHBand="0" w:firstRowFirstColumn="0" w:firstRowLastColumn="0" w:lastRowFirstColumn="0" w:lastRowLastColumn="0"/>
             <w:tcW w:w="1691" w:type="dxa"/>
-            <w:shd w:val="clear" w:color="auto" w:fill="auto"/>
+            <w:shd w:val="clear" w:color="auto" w:fill="EDF3F4"/>
           </w:tcPr>
           <w:p>
             <w:pPr>
@@ -3222,6 +3323,7 @@
         <w:tc>
           <w:tcPr>
             <w:tcW w:w="1713" w:type="dxa"/>
+            <w:shd w:val="clear" w:color="auto" w:fill="EDF3F4"/>
           </w:tcPr>
           <w:p>
             <w:pPr>
@@ -3236,6 +3338,7 @@
         <w:tc>
           <w:tcPr>
             <w:tcW w:w="6558" w:type="dxa"/>
+            <w:shd w:val="clear" w:color="auto" w:fill="EDF3F4"/>
           </w:tcPr>
           <w:p>
             <w:pPr>
@@ -3253,7 +3356,7 @@
           <w:tcPr>
             <w:cnfStyle w:val="001000000000" w:firstRow="0" w:lastRow="0" w:firstColumn="1" w:lastColumn="0" w:oddVBand="0" w:evenVBand="0" w:oddHBand="0" w:evenHBand="0" w:firstRowFirstColumn="0" w:firstRowLastColumn="0" w:lastRowFirstColumn="0" w:lastRowLastColumn="0"/>
             <w:tcW w:w="1691" w:type="dxa"/>
-            <w:shd w:val="clear" w:color="auto" w:fill="EDF3F4"/>
+            <w:shd w:val="clear" w:color="auto" w:fill="auto"/>
           </w:tcPr>
           <w:p>
             <w:pPr>
@@ -3275,7 +3378,6 @@
         <w:tc>
           <w:tcPr>
             <w:tcW w:w="1713" w:type="dxa"/>
-            <w:shd w:val="clear" w:color="auto" w:fill="EDF3F4"/>
           </w:tcPr>
           <w:p>
             <w:pPr>
@@ -3290,7 +3392,6 @@
         <w:tc>
           <w:tcPr>
             <w:tcW w:w="6558" w:type="dxa"/>
-            <w:shd w:val="clear" w:color="auto" w:fill="EDF3F4"/>
           </w:tcPr>
           <w:p>
             <w:pPr>
@@ -3311,7 +3412,7 @@
           <w:tcPr>
             <w:cnfStyle w:val="001000000000" w:firstRow="0" w:lastRow="0" w:firstColumn="1" w:lastColumn="0" w:oddVBand="0" w:evenVBand="0" w:oddHBand="0" w:evenHBand="0" w:firstRowFirstColumn="0" w:firstRowLastColumn="0" w:lastRowFirstColumn="0" w:lastRowLastColumn="0"/>
             <w:tcW w:w="1691" w:type="dxa"/>
-            <w:shd w:val="clear" w:color="auto" w:fill="auto"/>
+            <w:shd w:val="clear" w:color="auto" w:fill="EDF3F4"/>
           </w:tcPr>
           <w:p>
             <w:pPr>
@@ -3333,6 +3434,7 @@
         <w:tc>
           <w:tcPr>
             <w:tcW w:w="1713" w:type="dxa"/>
+            <w:shd w:val="clear" w:color="auto" w:fill="EDF3F4"/>
           </w:tcPr>
           <w:p>
             <w:pPr>
@@ -3347,6 +3449,7 @@
         <w:tc>
           <w:tcPr>
             <w:tcW w:w="6558" w:type="dxa"/>
+            <w:shd w:val="clear" w:color="auto" w:fill="EDF3F4"/>
           </w:tcPr>
           <w:p>
             <w:pPr>
@@ -3364,7 +3467,7 @@
           <w:tcPr>
             <w:cnfStyle w:val="001000000000" w:firstRow="0" w:lastRow="0" w:firstColumn="1" w:lastColumn="0" w:oddVBand="0" w:evenVBand="0" w:oddHBand="0" w:evenHBand="0" w:firstRowFirstColumn="0" w:firstRowLastColumn="0" w:lastRowFirstColumn="0" w:lastRowLastColumn="0"/>
             <w:tcW w:w="1691" w:type="dxa"/>
-            <w:shd w:val="clear" w:color="auto" w:fill="EDF3F4"/>
+            <w:shd w:val="clear" w:color="auto" w:fill="auto"/>
           </w:tcPr>
           <w:p>
             <w:pPr>
@@ -3386,7 +3489,6 @@
         <w:tc>
           <w:tcPr>
             <w:tcW w:w="1713" w:type="dxa"/>
-            <w:shd w:val="clear" w:color="auto" w:fill="EDF3F4"/>
           </w:tcPr>
           <w:p>
             <w:pPr>
@@ -3401,7 +3503,6 @@
         <w:tc>
           <w:tcPr>
             <w:tcW w:w="6558" w:type="dxa"/>
-            <w:shd w:val="clear" w:color="auto" w:fill="EDF3F4"/>
           </w:tcPr>
           <w:p>
             <w:pPr>
@@ -3582,15 +3683,16 @@
               <w:cnfStyle w:val="000000100000" w:firstRow="0" w:lastRow="0" w:firstColumn="0" w:lastColumn="0" w:oddVBand="0" w:evenVBand="0" w:oddHBand="1" w:evenHBand="0" w:firstRowFirstColumn="0" w:firstRowLastColumn="0" w:lastRowFirstColumn="0" w:lastRowLastColumn="0"/>
             </w:pPr>
             <w:r>
-              <w:t xml:space="preserve">Exam Week: Optional Final due by </w:t>
+              <w:t>Exam Week: Optional Final due by 11:59</w:t>
             </w:r>
-            <w:proofErr w:type="spellStart"/>
             <w:r>
-              <w:t>11:59PM</w:t>
+              <w:t xml:space="preserve"> </w:t>
             </w:r>
-            <w:proofErr w:type="spellEnd"/>
             <w:r>
-              <w:t xml:space="preserve"> on Dec 17</w:t>
+              <w:t xml:space="preserve">PM on </w:t>
+            </w:r>
+            <w:r>
+              <w:t>May 13</w:t>
             </w:r>
           </w:p>
         </w:tc>
@@ -3678,7 +3780,7 @@
           <w:bottom w:val="single" w:sz="24" w:space="1" w:color="508590"/>
           <w:right w:val="single" w:sz="24" w:space="4" w:color="508590"/>
         </w:pBdr>
-        <w:ind w:left="90"/>
+        <w:ind w:left="86"/>
       </w:pPr>
       <w:r>
         <w:t>Assignment Basics</w:t>
@@ -3692,7 +3794,8 @@
           <w:bottom w:val="single" w:sz="24" w:space="1" w:color="508590"/>
           <w:right w:val="single" w:sz="24" w:space="4" w:color="508590"/>
         </w:pBdr>
-        <w:ind w:left="90" w:right="0"/>
+        <w:spacing w:after="180"/>
+        <w:ind w:left="86" w:right="0"/>
       </w:pPr>
       <w:r>
         <w:t>This course includes weighted categories of work</w:t>
@@ -3715,8 +3818,21 @@
           <w:bottom w:val="single" w:sz="24" w:space="1" w:color="508590"/>
           <w:right w:val="single" w:sz="24" w:space="4" w:color="508590"/>
         </w:pBdr>
-        <w:ind w:left="90" w:right="0"/>
-      </w:pPr>
+        <w:spacing w:after="180"/>
+        <w:ind w:left="86" w:right="0"/>
+      </w:pPr>
+      <w:r>
+        <w:t xml:space="preserve">All </w:t>
+      </w:r>
+      <w:r>
+        <w:t>work is</w:t>
+      </w:r>
+      <w:r>
+        <w:t xml:space="preserve"> open book.</w:t>
+      </w:r>
+      <w:r>
+        <w:t xml:space="preserve"> Use the textbook, Canvas, and any notes you have. </w:t>
+      </w:r>
     </w:p>
     <w:p>
       <w:pPr>
@@ -3726,41 +3842,8 @@
           <w:bottom w:val="single" w:sz="24" w:space="1" w:color="508590"/>
           <w:right w:val="single" w:sz="24" w:space="4" w:color="508590"/>
         </w:pBdr>
-        <w:ind w:left="90" w:right="0"/>
-      </w:pPr>
-      <w:r>
-        <w:t xml:space="preserve">All </w:t>
-      </w:r>
-      <w:r>
-        <w:t>work is</w:t>
-      </w:r>
-      <w:r>
-        <w:t xml:space="preserve"> open book.</w:t>
-      </w:r>
-      <w:r>
-        <w:t xml:space="preserve"> Use the textbook, Canvas, and any notes you have. </w:t>
-      </w:r>
-    </w:p>
-    <w:p>
-      <w:pPr>
-        <w:pBdr>
-          <w:top w:val="single" w:sz="24" w:space="1" w:color="508590"/>
-          <w:left w:val="single" w:sz="24" w:space="4" w:color="508590"/>
-          <w:bottom w:val="single" w:sz="24" w:space="1" w:color="508590"/>
-          <w:right w:val="single" w:sz="24" w:space="4" w:color="508590"/>
-        </w:pBdr>
-        <w:ind w:left="90" w:right="0"/>
-      </w:pPr>
-    </w:p>
-    <w:p>
-      <w:pPr>
-        <w:pBdr>
-          <w:top w:val="single" w:sz="24" w:space="1" w:color="508590"/>
-          <w:left w:val="single" w:sz="24" w:space="4" w:color="508590"/>
-          <w:bottom w:val="single" w:sz="24" w:space="1" w:color="508590"/>
-          <w:right w:val="single" w:sz="24" w:space="4" w:color="508590"/>
-        </w:pBdr>
-        <w:ind w:left="90" w:right="0"/>
+        <w:spacing w:after="180"/>
+        <w:ind w:left="86" w:right="0"/>
       </w:pPr>
       <w:r>
         <w:t>Your</w:t>
@@ -3780,9 +3863,9 @@
           <w:noProof/>
         </w:rPr>
         <w:drawing>
-          <wp:inline distT="0" distB="0" distL="0" distR="0" wp14:anchorId="6FE52C68" wp14:editId="1F49D0DD">
-            <wp:extent cx="2313940" cy="2247900"/>
-            <wp:effectExtent l="38100" t="38100" r="29210" b="38100"/>
+          <wp:inline distT="0" distB="0" distL="0" distR="0" wp14:anchorId="6FE52C68" wp14:editId="21901C91">
+            <wp:extent cx="2313940" cy="2143125"/>
+            <wp:effectExtent l="38100" t="38100" r="29210" b="47625"/>
             <wp:docPr id="27" name="Image 27" descr="A person in a lab coat using a microscope"/>
             <wp:cNvGraphicFramePr/>
             <a:graphic xmlns:a="http://schemas.openxmlformats.org/drawingml/2006/main">
@@ -3807,7 +3890,7 @@
                   <pic:spPr>
                     <a:xfrm>
                       <a:off x="0" y="0"/>
-                      <a:ext cx="2314603" cy="2248544"/>
+                      <a:ext cx="2314606" cy="2143742"/>
                     </a:xfrm>
                     <a:prstGeom prst="rect">
                       <a:avLst/>
@@ -3853,6 +3936,154 @@
         <w:pStyle w:val="Heading2"/>
       </w:pPr>
       <w:r>
+        <w:rPr>
+          <w:noProof/>
+        </w:rPr>
+        <w:drawing>
+          <wp:anchor distT="0" distB="0" distL="114300" distR="114300" simplePos="0" relativeHeight="251670528" behindDoc="1" locked="0" layoutInCell="1" allowOverlap="1" wp14:anchorId="3D462544" wp14:editId="50C84729">
+            <wp:simplePos x="0" y="0"/>
+            <wp:positionH relativeFrom="column">
+              <wp:posOffset>3420110</wp:posOffset>
+            </wp:positionH>
+            <wp:positionV relativeFrom="paragraph">
+              <wp:posOffset>244475</wp:posOffset>
+            </wp:positionV>
+            <wp:extent cx="2881630" cy="2869565"/>
+            <wp:effectExtent l="0" t="0" r="0" b="6985"/>
+            <wp:wrapTight wrapText="bothSides">
+              <wp:wrapPolygon edited="0">
+                <wp:start x="0" y="0"/>
+                <wp:lineTo x="0" y="21509"/>
+                <wp:lineTo x="21419" y="21509"/>
+                <wp:lineTo x="21419" y="0"/>
+                <wp:lineTo x="0" y="0"/>
+              </wp:wrapPolygon>
+            </wp:wrapTight>
+            <wp:docPr id="233562220" name="Picture 1"/>
+            <wp:cNvGraphicFramePr>
+              <a:graphicFrameLocks xmlns:a="http://schemas.openxmlformats.org/drawingml/2006/main" noChangeAspect="1"/>
+            </wp:cNvGraphicFramePr>
+            <a:graphic xmlns:a="http://schemas.openxmlformats.org/drawingml/2006/main">
+              <a:graphicData uri="http://schemas.openxmlformats.org/drawingml/2006/picture">
+                <pic:pic xmlns:pic="http://schemas.openxmlformats.org/drawingml/2006/picture">
+                  <pic:nvPicPr>
+                    <pic:cNvPr id="233562220" name=""/>
+                    <pic:cNvPicPr/>
+                  </pic:nvPicPr>
+                  <pic:blipFill>
+                    <a:blip r:embed="rId20">
+                      <a:extLst>
+                        <a:ext uri="{28A0092B-C50C-407E-A947-70E740481C1C}">
+                          <a14:useLocalDpi xmlns:a14="http://schemas.microsoft.com/office/drawing/2010/main" val="0"/>
+                        </a:ext>
+                      </a:extLst>
+                    </a:blip>
+                    <a:stretch>
+                      <a:fillRect/>
+                    </a:stretch>
+                  </pic:blipFill>
+                  <pic:spPr>
+                    <a:xfrm>
+                      <a:off x="0" y="0"/>
+                      <a:ext cx="2881630" cy="2869565"/>
+                    </a:xfrm>
+                    <a:prstGeom prst="rect">
+                      <a:avLst/>
+                    </a:prstGeom>
+                  </pic:spPr>
+                </pic:pic>
+              </a:graphicData>
+            </a:graphic>
+            <wp14:sizeRelH relativeFrom="margin">
+              <wp14:pctWidth>0</wp14:pctWidth>
+            </wp14:sizeRelH>
+            <wp14:sizeRelV relativeFrom="margin">
+              <wp14:pctHeight>0</wp14:pctHeight>
+            </wp14:sizeRelV>
+          </wp:anchor>
+        </w:drawing>
+      </w:r>
+      <w:r>
+        <w:rPr>
+          <w:noProof/>
+        </w:rPr>
+        <mc:AlternateContent>
+          <mc:Choice Requires="wps">
+            <w:drawing>
+              <wp:anchor distT="0" distB="0" distL="114300" distR="114300" simplePos="0" relativeHeight="251671552" behindDoc="0" locked="0" layoutInCell="1" allowOverlap="1" wp14:anchorId="610E10B5" wp14:editId="7B603AC4">
+                <wp:simplePos x="0" y="0"/>
+                <wp:positionH relativeFrom="column">
+                  <wp:posOffset>-38100</wp:posOffset>
+                </wp:positionH>
+                <wp:positionV relativeFrom="paragraph">
+                  <wp:posOffset>35561</wp:posOffset>
+                </wp:positionV>
+                <wp:extent cx="6436360" cy="5162550"/>
+                <wp:effectExtent l="19050" t="19050" r="21590" b="19050"/>
+                <wp:wrapNone/>
+                <wp:docPr id="453973719" name="Rectangle 23"/>
+                <wp:cNvGraphicFramePr/>
+                <a:graphic xmlns:a="http://schemas.openxmlformats.org/drawingml/2006/main">
+                  <a:graphicData uri="http://schemas.microsoft.com/office/word/2010/wordprocessingShape">
+                    <wps:wsp>
+                      <wps:cNvSpPr/>
+                      <wps:spPr>
+                        <a:xfrm>
+                          <a:off x="0" y="0"/>
+                          <a:ext cx="6436360" cy="5162550"/>
+                        </a:xfrm>
+                        <a:prstGeom prst="rect">
+                          <a:avLst/>
+                        </a:prstGeom>
+                        <a:noFill/>
+                        <a:ln w="38100">
+                          <a:solidFill>
+                            <a:schemeClr val="accent6"/>
+                          </a:solidFill>
+                        </a:ln>
+                      </wps:spPr>
+                      <wps:style>
+                        <a:lnRef idx="2">
+                          <a:schemeClr val="accent1">
+                            <a:shade val="15000"/>
+                          </a:schemeClr>
+                        </a:lnRef>
+                        <a:fillRef idx="1">
+                          <a:schemeClr val="accent1"/>
+                        </a:fillRef>
+                        <a:effectRef idx="0">
+                          <a:schemeClr val="accent1"/>
+                        </a:effectRef>
+                        <a:fontRef idx="minor">
+                          <a:schemeClr val="lt1"/>
+                        </a:fontRef>
+                      </wps:style>
+                      <wps:bodyPr rot="0" spcFirstLastPara="0" vertOverflow="overflow" horzOverflow="overflow" vert="horz" wrap="square" lIns="91440" tIns="45720" rIns="91440" bIns="45720" numCol="1" spcCol="0" rtlCol="0" fromWordArt="0" anchor="ctr" anchorCtr="0" forceAA="0" compatLnSpc="1">
+                        <a:prstTxWarp prst="textNoShape">
+                          <a:avLst/>
+                        </a:prstTxWarp>
+                        <a:noAutofit/>
+                      </wps:bodyPr>
+                    </wps:wsp>
+                  </a:graphicData>
+                </a:graphic>
+                <wp14:sizeRelH relativeFrom="margin">
+                  <wp14:pctWidth>0</wp14:pctWidth>
+                </wp14:sizeRelH>
+                <wp14:sizeRelV relativeFrom="margin">
+                  <wp14:pctHeight>0</wp14:pctHeight>
+                </wp14:sizeRelV>
+              </wp:anchor>
+            </w:drawing>
+          </mc:Choice>
+          <mc:Fallback>
+            <w:pict>
+              <v:rect w14:anchorId="7A76D228" id="Rectangle 23" o:spid="_x0000_s1026" style="position:absolute;margin-left:-3pt;margin-top:2.8pt;width:506.8pt;height:406.5pt;z-index:251671552;visibility:visible;mso-wrap-style:square;mso-width-percent:0;mso-height-percent:0;mso-wrap-distance-left:9pt;mso-wrap-distance-top:0;mso-wrap-distance-right:9pt;mso-wrap-distance-bottom:0;mso-position-horizontal:absolute;mso-position-horizontal-relative:text;mso-position-vertical:absolute;mso-position-vertical-relative:text;mso-width-percent:0;mso-height-percent:0;mso-width-relative:margin;mso-height-relative:margin;v-text-anchor:middle" o:gfxdata="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" filled="f" strokecolor="#508590 [3209]" strokeweight="3pt"/>
+            </w:pict>
+          </mc:Fallback>
+        </mc:AlternateContent>
+      </w:r>
+      <w:r>
         <w:t>Kinds of Work in the Course</w:t>
       </w:r>
     </w:p>
@@ -3869,15 +4100,28 @@
     </w:p>
     <w:p>
       <w:pPr>
+        <w:ind w:left="90" w:right="0"/>
+      </w:pPr>
+      <w:r>
+        <w:t xml:space="preserve">Your course grade is comprised of </w:t>
+      </w:r>
+      <w:r>
+        <w:t>two categories (Homework and Major Projects), arranged in six weighted categories, as</w:t>
+      </w:r>
+      <w:r>
+        <w:t xml:space="preserve"> shown in </w:t>
+      </w:r>
+      <w:r>
+        <w:t>Figure 1,</w:t>
+      </w:r>
+      <w:r>
+        <w:t xml:space="preserve"> on the right.</w:t>
+      </w:r>
+    </w:p>
+    <w:p>
+      <w:pPr>
         <w:pStyle w:val="Heading3"/>
-        <w:pBdr>
-          <w:top w:val="single" w:sz="24" w:space="1" w:color="508590"/>
-          <w:left w:val="single" w:sz="24" w:space="4" w:color="508590"/>
-          <w:bottom w:val="single" w:sz="24" w:space="1" w:color="508590"/>
-          <w:right w:val="single" w:sz="24" w:space="4" w:color="508590"/>
-        </w:pBdr>
-        <w:ind w:left="90" w:right="0"/>
-        <w:jc w:val="center"/>
+        <w:ind w:left="90" w:right="5040"/>
         <w:rPr>
           <w:sz w:val="32"/>
           <w:szCs w:val="32"/>
@@ -3888,216 +4132,13 @@
           <w:sz w:val="32"/>
           <w:szCs w:val="32"/>
         </w:rPr>
-        <w:t>Major Projects</w:t>
-      </w:r>
-    </w:p>
-    <w:p>
-      <w:pPr>
-        <w:pBdr>
-          <w:top w:val="single" w:sz="24" w:space="1" w:color="508590"/>
-          <w:left w:val="single" w:sz="24" w:space="4" w:color="508590"/>
-          <w:bottom w:val="single" w:sz="24" w:space="1" w:color="508590"/>
-          <w:right w:val="single" w:sz="24" w:space="4" w:color="508590"/>
-        </w:pBdr>
+        <w:t>Homework (15%)</w:t>
+      </w:r>
+    </w:p>
+    <w:p>
+      <w:pPr>
+        <w:spacing w:after="120"/>
         <w:ind w:left="90" w:right="0"/>
-        <w:jc w:val="center"/>
-        <w:rPr>
-          <w:b/>
-          <w:bCs/>
-          <w:color w:val="C64600"/>
-          <w:sz w:val="72"/>
-          <w:szCs w:val="72"/>
-        </w:rPr>
-      </w:pPr>
-      <w:r>
-        <w:rPr>
-          <w:b/>
-          <w:bCs/>
-          <w:color w:val="C64600"/>
-          <w:sz w:val="72"/>
-          <w:szCs w:val="72"/>
-        </w:rPr>
-        <w:t>8</w:t>
-      </w:r>
-      <w:r>
-        <w:rPr>
-          <w:b/>
-          <w:bCs/>
-          <w:color w:val="C64600"/>
-          <w:sz w:val="72"/>
-          <w:szCs w:val="72"/>
-        </w:rPr>
-        <w:t>0%</w:t>
-      </w:r>
-    </w:p>
-    <w:p>
-      <w:pPr>
-        <w:pBdr>
-          <w:top w:val="single" w:sz="24" w:space="1" w:color="508590"/>
-          <w:left w:val="single" w:sz="24" w:space="4" w:color="508590"/>
-          <w:bottom w:val="single" w:sz="24" w:space="1" w:color="508590"/>
-          <w:right w:val="single" w:sz="24" w:space="4" w:color="508590"/>
-        </w:pBdr>
-        <w:spacing w:after="240"/>
-        <w:ind w:left="90" w:right="0"/>
-      </w:pPr>
-      <w:r>
-        <w:t>These written documents rang</w:t>
-      </w:r>
-      <w:r>
-        <w:t>e</w:t>
-      </w:r>
-      <w:r>
-        <w:t xml:space="preserve"> from 1–15 pages.</w:t>
-      </w:r>
-      <w:r>
-        <w:t xml:space="preserve"> </w:t>
-      </w:r>
-      <w:r>
-        <w:rPr>
-          <w:i/>
-          <w:iCs/>
-        </w:rPr>
-        <w:t>The weight per project varies.</w:t>
-      </w:r>
-      <w:r>
-        <w:t xml:space="preserve"> </w:t>
-      </w:r>
-      <w:r>
-        <w:t>Check the assignment for its specific weight.</w:t>
-      </w:r>
-    </w:p>
-    <w:p>
-      <w:pPr>
-        <w:pBdr>
-          <w:top w:val="single" w:sz="24" w:space="1" w:color="508590"/>
-          <w:left w:val="single" w:sz="24" w:space="4" w:color="508590"/>
-          <w:bottom w:val="single" w:sz="24" w:space="1" w:color="508590"/>
-          <w:right w:val="single" w:sz="24" w:space="4" w:color="508590"/>
-        </w:pBdr>
-        <w:spacing w:after="240"/>
-        <w:ind w:left="90" w:right="0"/>
-      </w:pPr>
-      <w:r>
-        <w:t>The six p</w:t>
-      </w:r>
-      <w:r>
-        <w:t xml:space="preserve">rojects include </w:t>
-      </w:r>
-      <w:r>
-        <w:t xml:space="preserve">memos, instructions, proposals, </w:t>
-      </w:r>
-      <w:r>
-        <w:t>reports, and fact sheets</w:t>
-      </w:r>
-      <w:r>
-        <w:t>. All major projects have visual design elements.</w:t>
-      </w:r>
-    </w:p>
-    <w:p>
-      <w:pPr>
-        <w:pBdr>
-          <w:top w:val="single" w:sz="24" w:space="1" w:color="508590"/>
-          <w:left w:val="single" w:sz="24" w:space="4" w:color="508590"/>
-          <w:bottom w:val="single" w:sz="24" w:space="1" w:color="508590"/>
-          <w:right w:val="single" w:sz="24" w:space="4" w:color="508590"/>
-        </w:pBdr>
-        <w:ind w:left="90" w:right="0"/>
-      </w:pPr>
-      <w:r>
-        <w:t>Each project has a rubric that explains how it will be graded.</w:t>
-      </w:r>
-    </w:p>
-    <w:p>
-      <w:pPr>
-        <w:pBdr>
-          <w:top w:val="single" w:sz="24" w:space="1" w:color="508590"/>
-          <w:left w:val="single" w:sz="24" w:space="4" w:color="508590"/>
-          <w:bottom w:val="single" w:sz="24" w:space="1" w:color="508590"/>
-          <w:right w:val="single" w:sz="24" w:space="4" w:color="508590"/>
-        </w:pBdr>
-        <w:ind w:left="90" w:right="0"/>
-        <w:rPr>
-          <w:sz w:val="4"/>
-          <w:szCs w:val="4"/>
-        </w:rPr>
-      </w:pPr>
-    </w:p>
-    <w:p>
-      <w:pPr>
-        <w:pStyle w:val="Heading3"/>
-        <w:pBdr>
-          <w:top w:val="single" w:sz="24" w:space="1" w:color="508590"/>
-          <w:left w:val="single" w:sz="24" w:space="4" w:color="508590"/>
-          <w:bottom w:val="single" w:sz="24" w:space="1" w:color="508590"/>
-          <w:right w:val="single" w:sz="24" w:space="4" w:color="508590"/>
-        </w:pBdr>
-        <w:ind w:left="90" w:right="0"/>
-        <w:jc w:val="center"/>
-        <w:rPr>
-          <w:sz w:val="32"/>
-          <w:szCs w:val="32"/>
-        </w:rPr>
-      </w:pPr>
-      <w:r>
-        <w:br w:type="column"/>
-      </w:r>
-      <w:r>
-        <w:rPr>
-          <w:sz w:val="32"/>
-          <w:szCs w:val="32"/>
-        </w:rPr>
-        <w:t>Weekly Activities</w:t>
-      </w:r>
-    </w:p>
-    <w:p>
-      <w:pPr>
-        <w:pBdr>
-          <w:top w:val="single" w:sz="24" w:space="1" w:color="508590"/>
-          <w:left w:val="single" w:sz="24" w:space="4" w:color="508590"/>
-          <w:bottom w:val="single" w:sz="24" w:space="1" w:color="508590"/>
-          <w:right w:val="single" w:sz="24" w:space="4" w:color="508590"/>
-        </w:pBdr>
-        <w:ind w:left="90" w:right="0"/>
-        <w:jc w:val="center"/>
-        <w:rPr>
-          <w:b/>
-          <w:bCs/>
-          <w:sz w:val="72"/>
-          <w:szCs w:val="72"/>
-        </w:rPr>
-      </w:pPr>
-      <w:r>
-        <w:rPr>
-          <w:b/>
-          <w:bCs/>
-          <w:color w:val="C64600"/>
-          <w:sz w:val="72"/>
-          <w:szCs w:val="72"/>
-        </w:rPr>
-        <w:t>15</w:t>
-      </w:r>
-      <w:r>
-        <w:rPr>
-          <w:b/>
-          <w:bCs/>
-          <w:color w:val="C64600"/>
-          <w:sz w:val="72"/>
-          <w:szCs w:val="72"/>
-        </w:rPr>
-        <w:t>%</w:t>
-      </w:r>
-    </w:p>
-    <w:p>
-      <w:pPr>
-        <w:pBdr>
-          <w:top w:val="single" w:sz="24" w:space="1" w:color="508590"/>
-          <w:left w:val="single" w:sz="24" w:space="4" w:color="508590"/>
-          <w:bottom w:val="single" w:sz="24" w:space="1" w:color="508590"/>
-          <w:right w:val="single" w:sz="24" w:space="4" w:color="508590"/>
-        </w:pBdr>
-        <w:spacing w:after="240"/>
-        <w:ind w:left="90" w:right="0"/>
       </w:pPr>
       <w:r>
         <w:t>These are</w:t>
@@ -4114,17 +4155,6 @@
       <w:r>
         <w:t xml:space="preserve">work in a campus-based class. </w:t>
       </w:r>
-    </w:p>
-    <w:p>
-      <w:pPr>
-        <w:pBdr>
-          <w:top w:val="single" w:sz="24" w:space="1" w:color="508590"/>
-          <w:left w:val="single" w:sz="24" w:space="4" w:color="508590"/>
-          <w:bottom w:val="single" w:sz="24" w:space="1" w:color="508590"/>
-          <w:right w:val="single" w:sz="24" w:space="4" w:color="508590"/>
-        </w:pBdr>
-        <w:ind w:left="90" w:right="0"/>
-      </w:pPr>
       <w:r>
         <w:t xml:space="preserve">The activities include all of the following: </w:t>
       </w:r>
@@ -4134,18 +4164,11 @@
         <w:pStyle w:val="ListParagraph"/>
         <w:numPr>
           <w:ilvl w:val="0"/>
-          <w:numId w:val="43"/>
+          <w:numId w:val="50"/>
         </w:numPr>
-        <w:pBdr>
-          <w:top w:val="single" w:sz="24" w:space="1" w:color="508590"/>
-          <w:left w:val="single" w:sz="24" w:space="4" w:color="508590"/>
-          <w:bottom w:val="single" w:sz="24" w:space="1" w:color="508590"/>
-          <w:right w:val="single" w:sz="24" w:space="4" w:color="508590"/>
-        </w:pBdr>
-        <w:ind w:left="450" w:right="0"/>
-      </w:pPr>
-      <w:r>
-        <w:t>Homework (5%)</w:t>
+      </w:pPr>
+      <w:r>
+        <w:t>Homework</w:t>
       </w:r>
     </w:p>
     <w:p>
@@ -4153,24 +4176,11 @@
         <w:pStyle w:val="ListParagraph"/>
         <w:numPr>
           <w:ilvl w:val="0"/>
-          <w:numId w:val="43"/>
+          <w:numId w:val="50"/>
         </w:numPr>
-        <w:pBdr>
-          <w:top w:val="single" w:sz="24" w:space="1" w:color="508590"/>
-          <w:left w:val="single" w:sz="24" w:space="4" w:color="508590"/>
-          <w:bottom w:val="single" w:sz="24" w:space="1" w:color="508590"/>
-          <w:right w:val="single" w:sz="24" w:space="4" w:color="508590"/>
-        </w:pBdr>
-        <w:ind w:left="450" w:right="0"/>
-      </w:pPr>
-      <w:r>
-        <w:t>Textbook</w:t>
-      </w:r>
-      <w:r>
-        <w:t xml:space="preserve"> Quizzes</w:t>
-      </w:r>
-      <w:r>
-        <w:t xml:space="preserve"> (5%)</w:t>
+      </w:pPr>
+      <w:r>
+        <w:t>Textbook Quizzes</w:t>
       </w:r>
     </w:p>
     <w:p>
@@ -4178,171 +4188,392 @@
         <w:pStyle w:val="ListParagraph"/>
         <w:numPr>
           <w:ilvl w:val="0"/>
-          <w:numId w:val="43"/>
+          <w:numId w:val="50"/>
         </w:numPr>
-        <w:pBdr>
-          <w:top w:val="single" w:sz="24" w:space="1" w:color="508590"/>
-          <w:left w:val="single" w:sz="24" w:space="4" w:color="508590"/>
-          <w:bottom w:val="single" w:sz="24" w:space="1" w:color="508590"/>
-          <w:right w:val="single" w:sz="24" w:space="4" w:color="508590"/>
-        </w:pBdr>
-        <w:ind w:left="450" w:right="0"/>
       </w:pPr>
       <w:r>
         <w:t>Draft Self-Checks</w:t>
       </w:r>
-      <w:r>
-        <w:t xml:space="preserve"> (5%)</w:t>
-      </w:r>
-    </w:p>
-    <w:p>
-      <w:pPr>
-        <w:pBdr>
-          <w:top w:val="single" w:sz="24" w:space="1" w:color="508590"/>
-          <w:left w:val="single" w:sz="24" w:space="4" w:color="508590"/>
-          <w:bottom w:val="single" w:sz="24" w:space="1" w:color="508590"/>
-          <w:right w:val="single" w:sz="24" w:space="4" w:color="508590"/>
-        </w:pBdr>
-        <w:spacing w:before="240"/>
+    </w:p>
+    <w:p>
+      <w:pPr>
+        <w:pStyle w:val="ListParagraph"/>
+        <w:numPr>
+          <w:ilvl w:val="0"/>
+          <w:numId w:val="50"/>
+        </w:numPr>
+        <w:spacing w:after="120"/>
+      </w:pPr>
+      <w:r>
+        <w:rPr>
+          <w:noProof/>
+        </w:rPr>
+        <mc:AlternateContent>
+          <mc:Choice Requires="wps">
+            <w:drawing>
+              <wp:anchor distT="0" distB="0" distL="114300" distR="114300" simplePos="0" relativeHeight="251673600" behindDoc="1" locked="0" layoutInCell="1" allowOverlap="1" wp14:anchorId="7ADBD669" wp14:editId="5CC983E9">
+                <wp:simplePos x="0" y="0"/>
+                <wp:positionH relativeFrom="column">
+                  <wp:posOffset>3420110</wp:posOffset>
+                </wp:positionH>
+                <wp:positionV relativeFrom="paragraph">
+                  <wp:posOffset>194945</wp:posOffset>
+                </wp:positionV>
+                <wp:extent cx="2881630" cy="635"/>
+                <wp:effectExtent l="0" t="0" r="0" b="6985"/>
+                <wp:wrapTight wrapText="bothSides">
+                  <wp:wrapPolygon edited="0">
+                    <wp:start x="0" y="0"/>
+                    <wp:lineTo x="0" y="20725"/>
+                    <wp:lineTo x="21419" y="20725"/>
+                    <wp:lineTo x="21419" y="0"/>
+                    <wp:lineTo x="0" y="0"/>
+                  </wp:wrapPolygon>
+                </wp:wrapTight>
+                <wp:docPr id="1633423000" name="Text Box 1"/>
+                <wp:cNvGraphicFramePr/>
+                <a:graphic xmlns:a="http://schemas.openxmlformats.org/drawingml/2006/main">
+                  <a:graphicData uri="http://schemas.microsoft.com/office/word/2010/wordprocessingShape">
+                    <wps:wsp>
+                      <wps:cNvSpPr txBox="1"/>
+                      <wps:spPr>
+                        <a:xfrm>
+                          <a:off x="0" y="0"/>
+                          <a:ext cx="2881630" cy="635"/>
+                        </a:xfrm>
+                        <a:prstGeom prst="rect">
+                          <a:avLst/>
+                        </a:prstGeom>
+                        <a:solidFill>
+                          <a:prstClr val="white"/>
+                        </a:solidFill>
+                        <a:ln>
+                          <a:noFill/>
+                        </a:ln>
+                      </wps:spPr>
+                      <wps:txbx>
+                        <w:txbxContent>
+                          <w:p>
+                            <w:pPr>
+                              <w:pStyle w:val="Caption"/>
+                              <w:ind w:left="0" w:right="225"/>
+                              <w:jc w:val="center"/>
+                              <w:rPr>
+                                <w:b/>
+                                <w:bCs/>
+                                <w:noProof/>
+                                <w:color w:val="C64600"/>
+                                <w:sz w:val="44"/>
+                                <w:szCs w:val="36"/>
+                              </w:rPr>
+                            </w:pPr>
+                            <w:r>
+                              <w:rPr>
+                                <w:sz w:val="22"/>
+                                <w:szCs w:val="22"/>
+                              </w:rPr>
+                              <w:t xml:space="preserve">Figure </w:t>
+                            </w:r>
+                            <w:r>
+                              <w:rPr>
+                                <w:sz w:val="22"/>
+                                <w:szCs w:val="22"/>
+                              </w:rPr>
+                              <w:fldChar w:fldCharType="begin"/>
+                            </w:r>
+                            <w:r>
+                              <w:rPr>
+                                <w:sz w:val="22"/>
+                                <w:szCs w:val="22"/>
+                              </w:rPr>
+                              <w:instrText xml:space="preserve"> SEQ Figure \* ARABIC </w:instrText>
+                            </w:r>
+                            <w:r>
+                              <w:rPr>
+                                <w:sz w:val="22"/>
+                                <w:szCs w:val="22"/>
+                              </w:rPr>
+                              <w:fldChar w:fldCharType="separate"/>
+                            </w:r>
+                            <w:r>
+                              <w:rPr>
+                                <w:noProof/>
+                                <w:sz w:val="22"/>
+                                <w:szCs w:val="22"/>
+                              </w:rPr>
+                              <w:t>1</w:t>
+                            </w:r>
+                            <w:r>
+                              <w:rPr>
+                                <w:sz w:val="22"/>
+                                <w:szCs w:val="22"/>
+                              </w:rPr>
+                              <w:fldChar w:fldCharType="end"/>
+                            </w:r>
+                            <w:r>
+                              <w:rPr>
+                                <w:sz w:val="22"/>
+                                <w:szCs w:val="22"/>
+                              </w:rPr>
+                              <w:t xml:space="preserve">. Work </w:t>
+                            </w:r>
+                            <w:r>
+                              <w:rPr>
+                                <w:sz w:val="22"/>
+                                <w:szCs w:val="22"/>
+                              </w:rPr>
+                              <w:t xml:space="preserve">Categories </w:t>
+                            </w:r>
+                            <w:r>
+                              <w:rPr>
+                                <w:sz w:val="22"/>
+                                <w:szCs w:val="22"/>
+                              </w:rPr>
+                              <w:t>and Weight</w:t>
+                            </w:r>
+                          </w:p>
+                        </w:txbxContent>
+                      </wps:txbx>
+                      <wps:bodyPr rot="0" spcFirstLastPara="0" vertOverflow="overflow" horzOverflow="overflow" vert="horz" wrap="square" lIns="0" tIns="0" rIns="0" bIns="0" numCol="1" spcCol="0" rtlCol="0" fromWordArt="0" anchor="t" anchorCtr="0" forceAA="0" compatLnSpc="1">
+                        <a:prstTxWarp prst="textNoShape">
+                          <a:avLst/>
+                        </a:prstTxWarp>
+                        <a:spAutoFit/>
+                      </wps:bodyPr>
+                    </wps:wsp>
+                  </a:graphicData>
+                </a:graphic>
+              </wp:anchor>
+            </w:drawing>
+          </mc:Choice>
+          <mc:Fallback>
+            <w:pict>
+              <v:shapetype w14:anchorId="7ADBD669" id="_x0000_t202" coordsize="21600,21600" o:spt="202" path="m,l,21600r21600,l21600,xe">
+                <v:stroke joinstyle="miter"/>
+                <v:path gradientshapeok="t" o:connecttype="rect"/>
+              </v:shapetype>
+              <v:shape id="Text Box 1" o:spid="_x0000_s1026" type="#_x0000_t202" style="position:absolute;left:0;text-align:left;margin-left:269.3pt;margin-top:15.35pt;width:226.9pt;height:.05pt;z-index:-251642880;visibility:visible;mso-wrap-style:square;mso-wrap-distance-left:9pt;mso-wrap-distance-top:0;mso-wrap-distance-right:9pt;mso-wrap-distance-bottom:0;mso-position-horizontal:absolute;mso-position-horizontal-relative:text;mso-position-vertical:absolute;mso-position-vertical-relative:text;v-text-anchor:top" o:gfxdata="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" stroked="f">
+                <v:textbox style="mso-fit-shape-to-text:t" inset="0,0,0,0">
+                  <w:txbxContent>
+                    <w:p>
+                      <w:pPr>
+                        <w:pStyle w:val="Caption"/>
+                        <w:ind w:left="0" w:right="225"/>
+                        <w:jc w:val="center"/>
+                        <w:rPr>
+                          <w:b/>
+                          <w:bCs/>
+                          <w:noProof/>
+                          <w:color w:val="C64600"/>
+                          <w:sz w:val="44"/>
+                          <w:szCs w:val="36"/>
+                        </w:rPr>
+                      </w:pPr>
+                      <w:r>
+                        <w:rPr>
+                          <w:sz w:val="22"/>
+                          <w:szCs w:val="22"/>
+                        </w:rPr>
+                        <w:t xml:space="preserve">Figure </w:t>
+                      </w:r>
+                      <w:r>
+                        <w:rPr>
+                          <w:sz w:val="22"/>
+                          <w:szCs w:val="22"/>
+                        </w:rPr>
+                        <w:fldChar w:fldCharType="begin"/>
+                      </w:r>
+                      <w:r>
+                        <w:rPr>
+                          <w:sz w:val="22"/>
+                          <w:szCs w:val="22"/>
+                        </w:rPr>
+                        <w:instrText xml:space="preserve"> SEQ Figure \* ARABIC </w:instrText>
+                      </w:r>
+                      <w:r>
+                        <w:rPr>
+                          <w:sz w:val="22"/>
+                          <w:szCs w:val="22"/>
+                        </w:rPr>
+                        <w:fldChar w:fldCharType="separate"/>
+                      </w:r>
+                      <w:r>
+                        <w:rPr>
+                          <w:noProof/>
+                          <w:sz w:val="22"/>
+                          <w:szCs w:val="22"/>
+                        </w:rPr>
+                        <w:t>1</w:t>
+                      </w:r>
+                      <w:r>
+                        <w:rPr>
+                          <w:sz w:val="22"/>
+                          <w:szCs w:val="22"/>
+                        </w:rPr>
+                        <w:fldChar w:fldCharType="end"/>
+                      </w:r>
+                      <w:r>
+                        <w:rPr>
+                          <w:sz w:val="22"/>
+                          <w:szCs w:val="22"/>
+                        </w:rPr>
+                        <w:t xml:space="preserve">. Work </w:t>
+                      </w:r>
+                      <w:r>
+                        <w:rPr>
+                          <w:sz w:val="22"/>
+                          <w:szCs w:val="22"/>
+                        </w:rPr>
+                        <w:t xml:space="preserve">Categories </w:t>
+                      </w:r>
+                      <w:r>
+                        <w:rPr>
+                          <w:sz w:val="22"/>
+                          <w:szCs w:val="22"/>
+                        </w:rPr>
+                        <w:t>and Weight</w:t>
+                      </w:r>
+                    </w:p>
+                  </w:txbxContent>
+                </v:textbox>
+                <w10:wrap type="tight"/>
+              </v:shape>
+            </w:pict>
+          </mc:Fallback>
+        </mc:AlternateContent>
+      </w:r>
+      <w:r>
+        <w:t>Check-In Surveys</w:t>
+      </w:r>
+    </w:p>
+    <w:p>
+      <w:pPr>
+        <w:pStyle w:val="Heading3"/>
         <w:ind w:left="90" w:right="0"/>
-        <w:rPr>
-          <w:u w:val="single"/>
-        </w:rPr>
-      </w:pPr>
-      <w:r>
-        <w:t xml:space="preserve">The number of Weekly Activities varies </w:t>
-      </w:r>
-      <w:r>
-        <w:t>each week.</w:t>
-      </w:r>
-      <w:r>
-        <w:t xml:space="preserve"> </w:t>
-      </w:r>
-      <w:r>
-        <w:t>Some weeks have several; some have none.</w:t>
-      </w:r>
-    </w:p>
-    <w:p>
-      <w:pPr>
-        <w:pStyle w:val="Heading3"/>
-        <w:pBdr>
-          <w:top w:val="single" w:sz="24" w:space="1" w:color="508590"/>
-          <w:left w:val="single" w:sz="24" w:space="4" w:color="508590"/>
-          <w:bottom w:val="single" w:sz="24" w:space="1" w:color="508590"/>
-          <w:right w:val="single" w:sz="24" w:space="4" w:color="508590"/>
-        </w:pBdr>
-        <w:ind w:left="90" w:right="0"/>
-        <w:jc w:val="center"/>
         <w:rPr>
           <w:sz w:val="32"/>
           <w:szCs w:val="32"/>
         </w:rPr>
       </w:pPr>
       <w:r>
-        <w:br w:type="column"/>
-      </w:r>
-      <w:r>
         <w:rPr>
           <w:sz w:val="32"/>
           <w:szCs w:val="32"/>
         </w:rPr>
-        <w:t>Check-In Surveys</w:t>
-      </w:r>
-    </w:p>
-    <w:p>
-      <w:pPr>
-        <w:pBdr>
-          <w:top w:val="single" w:sz="24" w:space="1" w:color="508590"/>
-          <w:left w:val="single" w:sz="24" w:space="4" w:color="508590"/>
-          <w:bottom w:val="single" w:sz="24" w:space="1" w:color="508590"/>
-          <w:right w:val="single" w:sz="24" w:space="4" w:color="508590"/>
-        </w:pBdr>
+        <w:t>Major Projects</w:t>
+      </w:r>
+      <w:r>
+        <w:rPr>
+          <w:sz w:val="32"/>
+          <w:szCs w:val="32"/>
+        </w:rPr>
+        <w:t xml:space="preserve"> (85%)</w:t>
+      </w:r>
+    </w:p>
+    <w:p>
+      <w:pPr>
+        <w:spacing w:after="120"/>
         <w:ind w:left="90" w:right="0"/>
-        <w:jc w:val="center"/>
-        <w:rPr>
-          <w:b/>
-          <w:bCs/>
-          <w:sz w:val="72"/>
-          <w:szCs w:val="72"/>
-        </w:rPr>
-      </w:pPr>
-      <w:r>
-        <w:rPr>
-          <w:b/>
-          <w:bCs/>
-          <w:color w:val="C64600"/>
-          <w:sz w:val="72"/>
-          <w:szCs w:val="72"/>
-        </w:rPr>
-        <w:t>5%</w:t>
-      </w:r>
-    </w:p>
-    <w:p>
-      <w:pPr>
-        <w:pBdr>
-          <w:top w:val="single" w:sz="24" w:space="1" w:color="508590"/>
-          <w:left w:val="single" w:sz="24" w:space="4" w:color="508590"/>
-          <w:bottom w:val="single" w:sz="24" w:space="1" w:color="508590"/>
-          <w:right w:val="single" w:sz="24" w:space="4" w:color="508590"/>
-        </w:pBdr>
-        <w:spacing w:after="240"/>
-        <w:ind w:left="90" w:right="0"/>
-      </w:pPr>
-      <w:r>
-        <w:t xml:space="preserve">These are brief, anonymous polls that ask you how you are doing in the course. </w:t>
-      </w:r>
-      <w:r>
-        <w:t>They’re similar to</w:t>
-      </w:r>
-      <w:r>
-        <w:t xml:space="preserve"> Exit Tickets.</w:t>
+      </w:pPr>
+      <w:r>
+        <w:t>These written documents rang</w:t>
+      </w:r>
+      <w:r>
+        <w:t>e</w:t>
+      </w:r>
+      <w:r>
+        <w:t xml:space="preserve"> from 1–15 pages</w:t>
+      </w:r>
+      <w:r>
+        <w:t>, including visuals</w:t>
+      </w:r>
+      <w:r>
+        <w:t>.</w:t>
       </w:r>
       <w:r>
         <w:t xml:space="preserve"> </w:t>
       </w:r>
       <w:r>
-        <w:t>Surveys are primarily multiple- choice or true-false. There are no right or wrong answers.</w:t>
-      </w:r>
-    </w:p>
-    <w:p>
-      <w:pPr>
-        <w:pBdr>
-          <w:top w:val="single" w:sz="24" w:space="1" w:color="508590"/>
-          <w:left w:val="single" w:sz="24" w:space="4" w:color="508590"/>
-          <w:bottom w:val="single" w:sz="24" w:space="1" w:color="508590"/>
-          <w:right w:val="single" w:sz="24" w:space="4" w:color="508590"/>
-        </w:pBdr>
-        <w:spacing w:after="240"/>
-        <w:ind w:left="90" w:right="0"/>
-      </w:pPr>
-      <w:r>
-        <w:t>I use your responses to customize the course and write a class newsletter.</w:t>
-      </w:r>
-    </w:p>
-    <w:p>
-      <w:pPr>
-        <w:pBdr>
-          <w:top w:val="single" w:sz="24" w:space="1" w:color="508590"/>
-          <w:left w:val="single" w:sz="24" w:space="4" w:color="508590"/>
-          <w:bottom w:val="single" w:sz="24" w:space="1" w:color="508590"/>
-          <w:right w:val="single" w:sz="24" w:space="4" w:color="508590"/>
-        </w:pBdr>
-        <w:spacing w:after="240"/>
-        <w:ind w:left="90" w:right="0"/>
-      </w:pPr>
-      <w:r>
-        <w:t>There is a Check-In Survey for each week of classes.</w:t>
-      </w:r>
-    </w:p>
-    <w:p>
-      <w:pPr>
-        <w:spacing w:after="240"/>
-        <w:ind w:left="0" w:right="0"/>
-        <w:rPr>
-          <w:sz w:val="6"/>
-          <w:szCs w:val="6"/>
-        </w:rPr>
-      </w:pPr>
+        <w:t>Each project has a rubric that explains how it will be graded</w:t>
+      </w:r>
+      <w:r>
+        <w:t>.</w:t>
+      </w:r>
+      <w:r>
+        <w:t xml:space="preserve"> </w:t>
+      </w:r>
+      <w:r>
+        <w:t>The weight per project varies</w:t>
+      </w:r>
+      <w:r>
+        <w:t>, as shown below</w:t>
+      </w:r>
+      <w:r>
+        <w:t xml:space="preserve"> and in the pie chart</w:t>
+      </w:r>
+      <w:r>
+        <w:t>.</w:t>
+      </w:r>
+    </w:p>
+    <w:p>
+      <w:pPr>
+        <w:pStyle w:val="ListParagraph"/>
+        <w:numPr>
+          <w:ilvl w:val="0"/>
+          <w:numId w:val="51"/>
+        </w:numPr>
+      </w:pPr>
+      <w:r>
+        <w:t>Research Proposal (20%)</w:t>
+      </w:r>
+    </w:p>
+    <w:p>
+      <w:pPr>
+        <w:pStyle w:val="ListParagraph"/>
+        <w:numPr>
+          <w:ilvl w:val="0"/>
+          <w:numId w:val="51"/>
+        </w:numPr>
+      </w:pPr>
+      <w:r>
+        <w:t>User Document (15%)</w:t>
+      </w:r>
+    </w:p>
+    <w:p>
+      <w:pPr>
+        <w:pStyle w:val="ListParagraph"/>
+        <w:numPr>
+          <w:ilvl w:val="0"/>
+          <w:numId w:val="51"/>
+        </w:numPr>
+      </w:pPr>
+      <w:r>
+        <w:t>Progress Report (10%)</w:t>
+      </w:r>
+    </w:p>
+    <w:p>
+      <w:pPr>
+        <w:pStyle w:val="ListParagraph"/>
+        <w:numPr>
+          <w:ilvl w:val="0"/>
+          <w:numId w:val="51"/>
+        </w:numPr>
+      </w:pPr>
+      <w:r>
+        <w:t>Informational Report (25%)</w:t>
+      </w:r>
+    </w:p>
+    <w:p>
+      <w:pPr>
+        <w:pStyle w:val="ListParagraph"/>
+        <w:numPr>
+          <w:ilvl w:val="0"/>
+          <w:numId w:val="51"/>
+        </w:numPr>
+      </w:pPr>
+      <w:r>
+        <w:t>Fact Sheet (15%)</w:t>
+      </w:r>
     </w:p>
     <w:p>
       <w:pPr>
@@ -4351,7 +4582,7 @@
           <w:type w:val="continuous"/>
           <w:pgSz w:w="12240" w:h="15840"/>
           <w:pgMar w:top="720" w:right="1080" w:bottom="720" w:left="1080" w:header="720" w:footer="720" w:gutter="0"/>
-          <w:cols w:num="3" w:space="720"/>
+          <w:cols w:space="720"/>
         </w:sectPr>
       </w:pPr>
     </w:p>
@@ -4365,6 +4596,9 @@
       <w:bookmarkEnd w:id="6"/>
       <w:r>
         <w:lastRenderedPageBreak/>
+        <w:t xml:space="preserve">START HERE » </w:t>
+      </w:r>
+      <w:r>
         <w:t>Course Grading Process</w:t>
       </w:r>
     </w:p>
@@ -4383,6 +4617,7 @@
       <w:pPr>
         <w:pStyle w:val="BodyText"/>
         <w:sectPr>
+          <w:type w:val="continuous"/>
           <w:pgSz w:w="12240" w:h="15840"/>
           <w:pgMar w:top="720" w:right="1080" w:bottom="720" w:left="1080" w:header="720" w:footer="720" w:gutter="0"/>
           <w:cols w:space="720"/>
@@ -4411,7 +4646,7 @@
                     <pic:cNvPicPr/>
                   </pic:nvPicPr>
                   <pic:blipFill>
-                    <a:blip r:embed="rId20" cstate="print">
+                    <a:blip r:embed="rId21" cstate="print">
                       <a:extLst>
                         <a:ext uri="{28A0092B-C50C-407E-A947-70E740481C1C}">
                           <a14:useLocalDpi xmlns:a14="http://schemas.microsoft.com/office/drawing/2010/main" val="0"/>
@@ -4518,15 +4753,7 @@
         <w:t xml:space="preserve"> </w:t>
       </w:r>
       <w:r>
-        <w:t xml:space="preserve">a 92% </w:t>
-      </w:r>
-      <w:proofErr w:type="gramStart"/>
-      <w:r>
-        <w:t>on</w:t>
-      </w:r>
-      <w:proofErr w:type="gramEnd"/>
-      <w:r>
-        <w:t xml:space="preserve"> a</w:t>
+        <w:t>a 92% on a</w:t>
       </w:r>
       <w:r>
         <w:t xml:space="preserve"> report </w:t>
@@ -5129,7 +5356,7 @@
                     <pic:cNvPicPr/>
                   </pic:nvPicPr>
                   <pic:blipFill>
-                    <a:blip r:embed="rId21" cstate="print">
+                    <a:blip r:embed="rId22" cstate="print">
                       <a:extLst>
                         <a:ext uri="{28A0092B-C50C-407E-A947-70E740481C1C}">
                           <a14:useLocalDpi xmlns:a14="http://schemas.microsoft.com/office/drawing/2010/main" val="0"/>
@@ -5366,7 +5593,7 @@
                     <pic:cNvPicPr/>
                   </pic:nvPicPr>
                   <pic:blipFill>
-                    <a:blip r:embed="rId22" cstate="print">
+                    <a:blip r:embed="rId23" cstate="print">
                       <a:extLst>
                         <a:ext uri="{28A0092B-C50C-407E-A947-70E740481C1C}">
                           <a14:useLocalDpi xmlns:a14="http://schemas.microsoft.com/office/drawing/2010/main" val="0"/>
@@ -5977,15 +6204,7 @@
         <w:t xml:space="preserve"> </w:t>
       </w:r>
       <w:r>
-        <w:t xml:space="preserve">the weight of the category. </w:t>
-      </w:r>
-      <w:proofErr w:type="gramStart"/>
-      <w:r>
-        <w:t>The math</w:t>
-      </w:r>
-      <w:proofErr w:type="gramEnd"/>
-      <w:r>
-        <w:t xml:space="preserve"> is straightforward:</w:t>
+        <w:t>the weight of the category. The math is straightforward:</w:t>
       </w:r>
     </w:p>
     <w:p>
@@ -6197,15 +6416,7 @@
         <w:ind w:left="180"/>
       </w:pPr>
       <w:r>
-        <w:t xml:space="preserve">Add up the calculations for all the </w:t>
-      </w:r>
-      <w:proofErr w:type="gramStart"/>
-      <w:r>
-        <w:t>categories, and</w:t>
-      </w:r>
-      <w:proofErr w:type="gramEnd"/>
-      <w:r>
-        <w:t xml:space="preserve"> </w:t>
+        <w:t xml:space="preserve">Add up the calculations for all the categories, and </w:t>
       </w:r>
       <w:r>
         <w:t xml:space="preserve">then </w:t>
@@ -6860,7 +7071,7 @@
         <mc:AlternateContent>
           <mc:Choice Requires="wps">
             <w:drawing>
-              <wp:anchor distT="0" distB="0" distL="114300" distR="114300" simplePos="0" relativeHeight="251659264" behindDoc="0" locked="0" layoutInCell="1" allowOverlap="1" wp14:anchorId="5681DE53" wp14:editId="70496963">
+              <wp:anchor distT="0" distB="0" distL="114300" distR="114300" simplePos="0" relativeHeight="251659264" behindDoc="0" locked="0" layoutInCell="1" allowOverlap="1" wp14:anchorId="5681DE53" wp14:editId="578BDCA3">
                 <wp:simplePos x="0" y="0"/>
                 <wp:positionH relativeFrom="column">
                   <wp:posOffset>-10767</wp:posOffset>
@@ -6868,8 +7079,8 @@
                 <wp:positionV relativeFrom="paragraph">
                   <wp:posOffset>391188</wp:posOffset>
                 </wp:positionV>
-                <wp:extent cx="6464300" cy="1163706"/>
-                <wp:effectExtent l="19050" t="19050" r="12700" b="17780"/>
+                <wp:extent cx="6464300" cy="1014619"/>
+                <wp:effectExtent l="19050" t="19050" r="12700" b="14605"/>
                 <wp:wrapNone/>
                 <wp:docPr id="1213043431" name="Rectangle 85">
                   <a:extLst xmlns:a="http://schemas.openxmlformats.org/drawingml/2006/main">
@@ -6886,7 +7097,7 @@
                       <wps:spPr>
                         <a:xfrm>
                           <a:off x="0" y="0"/>
-                          <a:ext cx="6464300" cy="1163706"/>
+                          <a:ext cx="6464300" cy="1014619"/>
                         </a:xfrm>
                         <a:prstGeom prst="rect">
                           <a:avLst/>
@@ -6934,7 +7145,7 @@
           </mc:Choice>
           <mc:Fallback>
             <w:pict>
-              <v:rect w14:anchorId="68EE9D87" id="Rectangle 85" o:spid="_x0000_s1026" alt="&quot;&quot;" style="position:absolute;margin-left:-.85pt;margin-top:30.8pt;width:509pt;height:91.65pt;z-index:251659264;visibility:visible;mso-wrap-style:square;mso-width-percent:0;mso-height-percent:0;mso-wrap-distance-left:9pt;mso-wrap-distance-top:0;mso-wrap-distance-right:9pt;mso-wrap-distance-bottom:0;mso-position-horizontal:absolute;mso-position-horizontal-relative:text;mso-position-vertical:absolute;mso-position-vertical-relative:text;mso-width-percent:0;mso-height-percent:0;mso-width-relative:margin;mso-height-relative:margin;v-text-anchor:middle" o:gfxdata="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" filled="f" strokecolor="#508590" strokeweight="3pt"/>
+              <v:rect w14:anchorId="6D649A81" id="Rectangle 85" o:spid="_x0000_s1026" alt="&quot;&quot;" style="position:absolute;margin-left:-.85pt;margin-top:30.8pt;width:509pt;height:79.9pt;z-index:251659264;visibility:visible;mso-wrap-style:square;mso-width-percent:0;mso-height-percent:0;mso-wrap-distance-left:9pt;mso-wrap-distance-top:0;mso-wrap-distance-right:9pt;mso-wrap-distance-bottom:0;mso-position-horizontal:absolute;mso-position-horizontal-relative:text;mso-position-vertical:absolute;mso-position-vertical-relative:text;mso-width-percent:0;mso-height-percent:0;mso-width-relative:margin;mso-height-relative:margin;v-text-anchor:middle" o:gfxdata="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" filled="f" strokecolor="#508590" strokeweight="3pt"/>
             </w:pict>
           </mc:Fallback>
         </mc:AlternateContent>
@@ -6992,6 +7203,9 @@
         <w:ind w:left="180" w:right="0"/>
       </w:pPr>
       <w:r>
+        <w:br w:type="column"/>
+      </w:r>
+      <w:r>
         <w:t>B+ 87–89.99</w:t>
       </w:r>
       <w:r>
@@ -7006,8 +7220,6 @@
       </w:r>
       <w:r>
         <w:br/>
-      </w:r>
-      <w:r>
         <w:t>B- 80–82.99</w:t>
       </w:r>
     </w:p>
@@ -7015,6 +7227,9 @@
       <w:pPr>
         <w:ind w:left="180" w:right="0"/>
       </w:pPr>
+      <w:r>
+        <w:br w:type="column"/>
+      </w:r>
       <w:r>
         <w:t>C+ 77–79.99</w:t>
       </w:r>
@@ -7038,12 +7253,13 @@
         <w:ind w:left="180" w:right="0"/>
       </w:pPr>
       <w:r>
+        <w:br w:type="column"/>
+      </w:r>
+      <w:r>
         <w:t>D+ 67–69.99</w:t>
       </w:r>
       <w:r>
         <w:br/>
-      </w:r>
-      <w:r>
         <w:t>D</w:t>
       </w:r>
       <w:r>
@@ -7062,7 +7278,14 @@
         <w:ind w:left="0" w:right="0"/>
       </w:pPr>
       <w:r>
-        <w:br/>
+        <w:br w:type="column"/>
+      </w:r>
+    </w:p>
+    <w:p>
+      <w:pPr>
+        <w:ind w:left="0" w:right="0"/>
+      </w:pPr>
+      <w:r>
         <w:t>F</w:t>
       </w:r>
       <w:r>
@@ -7150,7 +7373,7 @@
                     <pic:cNvPicPr/>
                   </pic:nvPicPr>
                   <pic:blipFill>
-                    <a:blip r:embed="rId23" cstate="print">
+                    <a:blip r:embed="rId24" cstate="print">
                       <a:extLst>
                         <a:ext uri="{28A0092B-C50C-407E-A947-70E740481C1C}">
                           <a14:useLocalDpi xmlns:a14="http://schemas.microsoft.com/office/drawing/2010/main" val="0"/>
@@ -7752,28 +7975,17 @@
         <w:ind w:left="86"/>
       </w:pPr>
       <w:r>
-        <w:t>All assignments, with one exception, have a</w:t>
+        <w:t>All assignments, with one exception, have</w:t>
+      </w:r>
+      <w:r>
+        <w:t xml:space="preserve"> an automatic extension, called the </w:t>
       </w:r>
       <w:r>
         <w:rPr>
           <w:b/>
           <w:bCs/>
         </w:rPr>
-        <w:t xml:space="preserve"> 3-</w:t>
-      </w:r>
-      <w:r>
-        <w:rPr>
-          <w:b/>
-          <w:bCs/>
-        </w:rPr>
-        <w:t>D</w:t>
-      </w:r>
-      <w:r>
-        <w:rPr>
-          <w:b/>
-          <w:bCs/>
-        </w:rPr>
-        <w:t>ay Grace Period</w:t>
+        <w:t>Grace Period</w:t>
       </w:r>
       <w:r>
         <w:rPr>
@@ -7891,13 +8103,13 @@
         <w:t>do</w:t>
       </w:r>
       <w:r>
-        <w:t xml:space="preserve"> your work. Your final exam is due by 11:59 PM on Wednesday, December 1</w:t>
-      </w:r>
-      <w:r>
-        <w:t>7</w:t>
-      </w:r>
-      <w:r>
-        <w:t>, 2025.</w:t>
+        <w:t xml:space="preserve"> your work. Your final exam is due by 11:59 PM on Wednesday, </w:t>
+      </w:r>
+      <w:r>
+        <w:t>May 13, 2026</w:t>
+      </w:r>
+      <w:r>
+        <w:t>.</w:t>
       </w:r>
     </w:p>
     <w:p>
@@ -7940,7 +8152,13 @@
         <w:ind w:left="446"/>
       </w:pPr>
       <w:r>
-        <w:t>Target Due Date: Friday, August 29 at 11:59 PM.</w:t>
+        <w:t xml:space="preserve">Target Due Date: Friday, </w:t>
+      </w:r>
+      <w:r>
+        <w:t>January 23, 2026</w:t>
+      </w:r>
+      <w:r>
+        <w:t xml:space="preserve"> at 11:59 PM.</w:t>
       </w:r>
     </w:p>
     <w:p>
@@ -7960,7 +8178,15 @@
         <w:ind w:left="446"/>
       </w:pPr>
       <w:r>
-        <w:t>Grace Period: Ends on Wednesday, September 3 at 11:59 PM.</w:t>
+        <w:t xml:space="preserve">Grace Period: Ends on Wednesday, </w:t>
+      </w:r>
+      <w:proofErr w:type="spellStart"/>
+      <w:r>
+        <w:t>January25</w:t>
+      </w:r>
+      <w:proofErr w:type="spellEnd"/>
+      <w:r>
+        <w:t xml:space="preserve"> at 11:59 PM.</w:t>
       </w:r>
     </w:p>
     <w:p>
@@ -8197,7 +8423,10 @@
         <w:t>until the revision deadline</w:t>
       </w:r>
       <w:r>
-        <w:t xml:space="preserve">, which is </w:t>
+        <w:t>, which is</w:t>
+      </w:r>
+      <w:r>
+        <w:t xml:space="preserve"> typically </w:t>
       </w:r>
       <w:r>
         <w:rPr>
@@ -8218,14 +8447,7 @@
           <w:b/>
           <w:bCs/>
         </w:rPr>
-        <w:t>its</w:t>
-      </w:r>
-      <w:r>
-        <w:rPr>
-          <w:b/>
-          <w:bCs/>
-        </w:rPr>
-        <w:t xml:space="preserve"> Target Due Date</w:t>
+        <w:t>graded Major Projects are returned</w:t>
       </w:r>
       <w:r>
         <w:t>.</w:t>
@@ -8268,7 +8490,7 @@
                     <pic:cNvPicPr/>
                   </pic:nvPicPr>
                   <pic:blipFill rotWithShape="1">
-                    <a:blip r:embed="rId24" cstate="print">
+                    <a:blip r:embed="rId25" cstate="print">
                       <a:extLst>
                         <a:ext uri="{28A0092B-C50C-407E-A947-70E740481C1C}">
                           <a14:useLocalDpi xmlns:a14="http://schemas.microsoft.com/office/drawing/2010/main" val="0"/>
@@ -9017,7 +9239,7 @@
                     <pic:cNvPicPr/>
                   </pic:nvPicPr>
                   <pic:blipFill>
-                    <a:blip r:embed="rId25" cstate="print">
+                    <a:blip r:embed="rId26" cstate="print">
                       <a:extLst>
                         <a:ext uri="{28A0092B-C50C-407E-A947-70E740481C1C}">
                           <a14:useLocalDpi xmlns:a14="http://schemas.microsoft.com/office/drawing/2010/main" val="0"/>
@@ -12100,7 +12322,7 @@
       <w:r>
         <w:t xml:space="preserve">An </w:t>
       </w:r>
-      <w:hyperlink r:id="rId26">
+      <w:hyperlink r:id="rId27">
         <w:r>
           <w:rPr>
             <w:rStyle w:val="Hyperlink"/>
@@ -12641,7 +12863,7 @@
       <w:r>
         <w:t xml:space="preserve"> of global knowledge workers already use AI, according to a </w:t>
       </w:r>
-      <w:hyperlink r:id="rId27">
+      <w:hyperlink r:id="rId28">
         <w:r>
           <w:t>2024 Microsoft/LinkedIn study</w:t>
         </w:r>
@@ -12772,15 +12994,7 @@
         <w:ind w:left="0" w:right="0"/>
       </w:pPr>
       <w:r>
-        <w:t xml:space="preserve"> Employees who use AI say it helps </w:t>
-      </w:r>
-      <w:proofErr w:type="gramStart"/>
-      <w:r>
-        <w:t>them .</w:t>
-      </w:r>
-      <w:proofErr w:type="gramEnd"/>
-      <w:r>
-        <w:t xml:space="preserve"> .</w:t>
+        <w:t xml:space="preserve"> Employees who use AI say it helps them . .</w:t>
       </w:r>
     </w:p>
     <w:p>
@@ -12817,7 +13031,7 @@
             <wp:cNvGraphicFramePr/>
             <a:graphic xmlns:a="http://schemas.openxmlformats.org/drawingml/2006/main">
               <a:graphicData uri="http://schemas.openxmlformats.org/drawingml/2006/chart">
-                <c:chart xmlns:c="http://schemas.openxmlformats.org/drawingml/2006/chart" xmlns:r="http://schemas.openxmlformats.org/officeDocument/2006/relationships" r:id="rId28"/>
+                <c:chart xmlns:c="http://schemas.openxmlformats.org/drawingml/2006/chart" xmlns:r="http://schemas.openxmlformats.org/officeDocument/2006/relationships" r:id="rId29"/>
               </a:graphicData>
             </a:graphic>
           </wp:inline>
@@ -12867,7 +13081,7 @@
             <wp:cNvGraphicFramePr/>
             <a:graphic xmlns:a="http://schemas.openxmlformats.org/drawingml/2006/main">
               <a:graphicData uri="http://schemas.openxmlformats.org/drawingml/2006/chart">
-                <c:chart xmlns:c="http://schemas.openxmlformats.org/drawingml/2006/chart" xmlns:r="http://schemas.openxmlformats.org/officeDocument/2006/relationships" r:id="rId29"/>
+                <c:chart xmlns:c="http://schemas.openxmlformats.org/drawingml/2006/chart" xmlns:r="http://schemas.openxmlformats.org/officeDocument/2006/relationships" r:id="rId30"/>
               </a:graphicData>
             </a:graphic>
           </wp:inline>
@@ -12922,7 +13136,7 @@
             <wp:cNvGraphicFramePr/>
             <a:graphic xmlns:a="http://schemas.openxmlformats.org/drawingml/2006/main">
               <a:graphicData uri="http://schemas.openxmlformats.org/drawingml/2006/chart">
-                <c:chart xmlns:c="http://schemas.openxmlformats.org/drawingml/2006/chart" xmlns:r="http://schemas.openxmlformats.org/officeDocument/2006/relationships" r:id="rId30"/>
+                <c:chart xmlns:c="http://schemas.openxmlformats.org/drawingml/2006/chart" xmlns:r="http://schemas.openxmlformats.org/officeDocument/2006/relationships" r:id="rId31"/>
               </a:graphicData>
             </a:graphic>
           </wp:inline>
@@ -13715,7 +13929,7 @@
       <w:r>
         <w:t xml:space="preserve">Rainie, Lee, Monica Anderson, Colleen McClain, Emily A. Vogels and Risa Gelles-Watnick. (2023, April 20). </w:t>
       </w:r>
-      <w:hyperlink r:id="rId31" w:history="1">
+      <w:hyperlink r:id="rId32" w:history="1">
         <w:r>
           <w:rPr>
             <w:rStyle w:val="Hyperlink"/>
@@ -13741,7 +13955,7 @@
       <w:r>
         <w:t xml:space="preserve">Microsoft, &amp; LinkedIn. (2024, May 8). </w:t>
       </w:r>
-      <w:hyperlink r:id="rId32" w:history="1">
+      <w:hyperlink r:id="rId33" w:history="1">
         <w:r>
           <w:rPr>
             <w:rStyle w:val="Hyperlink"/>
@@ -13847,7 +14061,7 @@
       <w:r>
         <w:t xml:space="preserve">You can use </w:t>
       </w:r>
-      <w:hyperlink r:id="rId33" w:history="1">
+      <w:hyperlink r:id="rId34" w:history="1">
         <w:r>
           <w:rPr>
             <w:rStyle w:val="Hyperlink"/>
@@ -13872,15 +14086,7 @@
         <w:ind w:left="180"/>
       </w:pPr>
       <w:r>
-        <w:t xml:space="preserve">I will design our activities to be compatible with Copilot to streamline the activities I ask you to complete. You are welcome to use other AI tools that you have access to. If an alternative tool cannot accomplish an assigned </w:t>
-      </w:r>
-      <w:proofErr w:type="gramStart"/>
-      <w:r>
-        <w:t>task</w:t>
-      </w:r>
-      <w:proofErr w:type="gramEnd"/>
-      <w:r>
-        <w:t xml:space="preserve"> however, you’ll need to switch back to Copilot.</w:t>
+        <w:t>I will design our activities to be compatible with Copilot to streamline the activities I ask you to complete. You are welcome to use other AI tools that you have access to. If an alternative tool cannot accomplish an assigned task however, you’ll need to switch back to Copilot.</w:t>
       </w:r>
     </w:p>
     <w:p>
@@ -13906,7 +14112,7 @@
                     <pic:cNvPicPr/>
                   </pic:nvPicPr>
                   <pic:blipFill rotWithShape="1">
-                    <a:blip r:embed="rId34" cstate="print">
+                    <a:blip r:embed="rId35" cstate="print">
                       <a:extLst>
                         <a:ext uri="{28A0092B-C50C-407E-A947-70E740481C1C}">
                           <a14:useLocalDpi xmlns:a14="http://schemas.microsoft.com/office/drawing/2010/main" val="0"/>
@@ -14052,15 +14258,7 @@
         <w:t xml:space="preserve">Editing Checks: </w:t>
       </w:r>
       <w:r>
-        <w:t xml:space="preserve">Have AI check your draft for accuracy. Copilot can check for basic grammatical mistakes, punctuation errors, and spelling issues. Ask AI to tell you where the errors are and even what they </w:t>
-      </w:r>
-      <w:proofErr w:type="gramStart"/>
-      <w:r>
-        <w:t>are, but</w:t>
-      </w:r>
-      <w:proofErr w:type="gramEnd"/>
-      <w:r>
-        <w:t xml:space="preserve"> make updates yourself. Do not have AI correct your work.</w:t>
+        <w:t>Have AI check your draft for accuracy. Copilot can check for basic grammatical mistakes, punctuation errors, and spelling issues. Ask AI to tell you where the errors are and even what they are, but make updates yourself. Do not have AI correct your work.</w:t>
       </w:r>
     </w:p>
     <w:p>
@@ -14241,7 +14439,6 @@
         <w:t xml:space="preserve">If </w:t>
       </w:r>
       <w:proofErr w:type="spellStart"/>
-      <w:proofErr w:type="gramStart"/>
       <w:r>
         <w:t>you</w:t>
       </w:r>
@@ -14249,7 +14446,6 @@
         <w:t>want</w:t>
       </w:r>
       <w:proofErr w:type="spellEnd"/>
-      <w:proofErr w:type="gramEnd"/>
       <w:r>
         <w:t xml:space="preserve"> to use</w:t>
       </w:r>
@@ -14279,7 +14475,7 @@
       <w:r>
         <w:t xml:space="preserve">For most of the work in this course, you cannot ask AI to write or revise your drafts or final submissions for you. Using it to review your draft and make suggestions (as described above) is fine. Having AI do the writing or revision for you directly violates the </w:t>
       </w:r>
-      <w:hyperlink r:id="rId35" w:history="1">
+      <w:hyperlink r:id="rId36" w:history="1">
         <w:r>
           <w:rPr>
             <w:rStyle w:val="Hyperlink"/>
@@ -14375,7 +14571,7 @@
       <w:r>
         <w:t xml:space="preserve">When you use AI as you work on your assignments, include details on which AI tools you used and how they contributed to your work in a </w:t>
       </w:r>
-      <w:hyperlink r:id="rId36" w:history="1">
+      <w:hyperlink r:id="rId37" w:history="1">
         <w:r>
           <w:rPr>
             <w:rStyle w:val="Hyperlink"/>
@@ -14728,15 +14924,7 @@
         <w:t xml:space="preserve">: </w:t>
       </w:r>
       <w:r>
-        <w:t xml:space="preserve">The day </w:t>
-      </w:r>
-      <w:proofErr w:type="gramStart"/>
-      <w:r>
-        <w:t>an</w:t>
-      </w:r>
-      <w:proofErr w:type="gramEnd"/>
-      <w:r>
-        <w:t xml:space="preserve"> assignment is </w:t>
+        <w:t xml:space="preserve">The day an assignment is </w:t>
       </w:r>
       <w:r>
         <w:rPr>
@@ -17622,6 +17810,119 @@
     </w:lvl>
   </w:abstractNum>
   <w:abstractNum w:abstractNumId="22" w15:restartNumberingAfterBreak="0">
+    <w:nsid w:val="2D3B6BD9"/>
+    <w:multiLevelType w:val="hybridMultilevel"/>
+    <w:tmpl w:val="4EA48332"/>
+    <w:lvl w:ilvl="0" w:tplc="04090001">
+      <w:start w:val="1"/>
+      <w:numFmt w:val="bullet"/>
+      <w:lvlText w:val=""/>
+      <w:lvlJc w:val="left"/>
+      <w:pPr>
+        <w:ind w:left="810" w:hanging="360"/>
+      </w:pPr>
+      <w:rPr>
+        <w:rFonts w:ascii="Symbol" w:hAnsi="Symbol" w:hint="default"/>
+      </w:rPr>
+    </w:lvl>
+    <w:lvl w:ilvl="1" w:tplc="04090003" w:tentative="1">
+      <w:start w:val="1"/>
+      <w:numFmt w:val="bullet"/>
+      <w:lvlText w:val="o"/>
+      <w:lvlJc w:val="left"/>
+      <w:pPr>
+        <w:ind w:left="1530" w:hanging="360"/>
+      </w:pPr>
+      <w:rPr>
+        <w:rFonts w:ascii="Courier New" w:hAnsi="Courier New" w:cs="Courier New" w:hint="default"/>
+      </w:rPr>
+    </w:lvl>
+    <w:lvl w:ilvl="2" w:tplc="04090005" w:tentative="1">
+      <w:start w:val="1"/>
+      <w:numFmt w:val="bullet"/>
+      <w:lvlText w:val=""/>
+      <w:lvlJc w:val="left"/>
+      <w:pPr>
+        <w:ind w:left="2250" w:hanging="360"/>
+      </w:pPr>
+      <w:rPr>
+        <w:rFonts w:ascii="Wingdings" w:hAnsi="Wingdings" w:hint="default"/>
+      </w:rPr>
+    </w:lvl>
+    <w:lvl w:ilvl="3" w:tplc="04090001" w:tentative="1">
+      <w:start w:val="1"/>
+      <w:numFmt w:val="bullet"/>
+      <w:lvlText w:val=""/>
+      <w:lvlJc w:val="left"/>
+      <w:pPr>
+        <w:ind w:left="2970" w:hanging="360"/>
+      </w:pPr>
+      <w:rPr>
+        <w:rFonts w:ascii="Symbol" w:hAnsi="Symbol" w:hint="default"/>
+      </w:rPr>
+    </w:lvl>
+    <w:lvl w:ilvl="4" w:tplc="04090003" w:tentative="1">
+      <w:start w:val="1"/>
+      <w:numFmt w:val="bullet"/>
+      <w:lvlText w:val="o"/>
+      <w:lvlJc w:val="left"/>
+      <w:pPr>
+        <w:ind w:left="3690" w:hanging="360"/>
+      </w:pPr>
+      <w:rPr>
+        <w:rFonts w:ascii="Courier New" w:hAnsi="Courier New" w:cs="Courier New" w:hint="default"/>
+      </w:rPr>
+    </w:lvl>
+    <w:lvl w:ilvl="5" w:tplc="04090005" w:tentative="1">
+      <w:start w:val="1"/>
+      <w:numFmt w:val="bullet"/>
+      <w:lvlText w:val=""/>
+      <w:lvlJc w:val="left"/>
+      <w:pPr>
+        <w:ind w:left="4410" w:hanging="360"/>
+      </w:pPr>
+      <w:rPr>
+        <w:rFonts w:ascii="Wingdings" w:hAnsi="Wingdings" w:hint="default"/>
+      </w:rPr>
+    </w:lvl>
+    <w:lvl w:ilvl="6" w:tplc="04090001" w:tentative="1">
+      <w:start w:val="1"/>
+      <w:numFmt w:val="bullet"/>
+      <w:lvlText w:val=""/>
+      <w:lvlJc w:val="left"/>
+      <w:pPr>
+        <w:ind w:left="5130" w:hanging="360"/>
+      </w:pPr>
+      <w:rPr>
+        <w:rFonts w:ascii="Symbol" w:hAnsi="Symbol" w:hint="default"/>
+      </w:rPr>
+    </w:lvl>
+    <w:lvl w:ilvl="7" w:tplc="04090003" w:tentative="1">
+      <w:start w:val="1"/>
+      <w:numFmt w:val="bullet"/>
+      <w:lvlText w:val="o"/>
+      <w:lvlJc w:val="left"/>
+      <w:pPr>
+        <w:ind w:left="5850" w:hanging="360"/>
+      </w:pPr>
+      <w:rPr>
+        <w:rFonts w:ascii="Courier New" w:hAnsi="Courier New" w:cs="Courier New" w:hint="default"/>
+      </w:rPr>
+    </w:lvl>
+    <w:lvl w:ilvl="8" w:tplc="04090005" w:tentative="1">
+      <w:start w:val="1"/>
+      <w:numFmt w:val="bullet"/>
+      <w:lvlText w:val=""/>
+      <w:lvlJc w:val="left"/>
+      <w:pPr>
+        <w:ind w:left="6570" w:hanging="360"/>
+      </w:pPr>
+      <w:rPr>
+        <w:rFonts w:ascii="Wingdings" w:hAnsi="Wingdings" w:hint="default"/>
+      </w:rPr>
+    </w:lvl>
+  </w:abstractNum>
+  <w:abstractNum w:abstractNumId="23" w15:restartNumberingAfterBreak="0">
     <w:nsid w:val="2E967A81"/>
     <w:multiLevelType w:val="hybridMultilevel"/>
     <w:tmpl w:val="ECE00696"/>
@@ -17762,7 +18063,7 @@
       </w:rPr>
     </w:lvl>
   </w:abstractNum>
-  <w:abstractNum w:abstractNumId="23" w15:restartNumberingAfterBreak="0">
+  <w:abstractNum w:abstractNumId="24" w15:restartNumberingAfterBreak="0">
     <w:nsid w:val="35065EFF"/>
     <w:multiLevelType w:val="hybridMultilevel"/>
     <w:tmpl w:val="54C201CC"/>
@@ -17875,7 +18176,7 @@
       </w:rPr>
     </w:lvl>
   </w:abstractNum>
-  <w:abstractNum w:abstractNumId="24" w15:restartNumberingAfterBreak="0">
+  <w:abstractNum w:abstractNumId="25" w15:restartNumberingAfterBreak="0">
     <w:nsid w:val="38CD421E"/>
     <w:multiLevelType w:val="hybridMultilevel"/>
     <w:tmpl w:val="7576C2E0"/>
@@ -17988,7 +18289,7 @@
       </w:rPr>
     </w:lvl>
   </w:abstractNum>
-  <w:abstractNum w:abstractNumId="25" w15:restartNumberingAfterBreak="0">
+  <w:abstractNum w:abstractNumId="26" w15:restartNumberingAfterBreak="0">
     <w:nsid w:val="39DF5851"/>
     <w:multiLevelType w:val="hybridMultilevel"/>
     <w:tmpl w:val="C554ABEE"/>
@@ -18101,7 +18402,7 @@
       </w:rPr>
     </w:lvl>
   </w:abstractNum>
-  <w:abstractNum w:abstractNumId="26" w15:restartNumberingAfterBreak="0">
+  <w:abstractNum w:abstractNumId="27" w15:restartNumberingAfterBreak="0">
     <w:nsid w:val="3AA74752"/>
     <w:multiLevelType w:val="hybridMultilevel"/>
     <w:tmpl w:val="A43C2036"/>
@@ -18215,7 +18516,7 @@
       </w:rPr>
     </w:lvl>
   </w:abstractNum>
-  <w:abstractNum w:abstractNumId="27" w15:restartNumberingAfterBreak="0">
+  <w:abstractNum w:abstractNumId="28" w15:restartNumberingAfterBreak="0">
     <w:nsid w:val="3B601F69"/>
     <w:multiLevelType w:val="hybridMultilevel"/>
     <w:tmpl w:val="63120030"/>
@@ -18328,7 +18629,120 @@
       </w:rPr>
     </w:lvl>
   </w:abstractNum>
-  <w:abstractNum w:abstractNumId="28" w15:restartNumberingAfterBreak="0">
+  <w:abstractNum w:abstractNumId="29" w15:restartNumberingAfterBreak="0">
+    <w:nsid w:val="3E50483A"/>
+    <w:multiLevelType w:val="hybridMultilevel"/>
+    <w:tmpl w:val="5A807D2C"/>
+    <w:lvl w:ilvl="0" w:tplc="04090001">
+      <w:start w:val="1"/>
+      <w:numFmt w:val="bullet"/>
+      <w:lvlText w:val=""/>
+      <w:lvlJc w:val="left"/>
+      <w:pPr>
+        <w:ind w:left="810" w:hanging="360"/>
+      </w:pPr>
+      <w:rPr>
+        <w:rFonts w:ascii="Symbol" w:hAnsi="Symbol" w:hint="default"/>
+      </w:rPr>
+    </w:lvl>
+    <w:lvl w:ilvl="1" w:tplc="04090003" w:tentative="1">
+      <w:start w:val="1"/>
+      <w:numFmt w:val="bullet"/>
+      <w:lvlText w:val="o"/>
+      <w:lvlJc w:val="left"/>
+      <w:pPr>
+        <w:ind w:left="1530" w:hanging="360"/>
+      </w:pPr>
+      <w:rPr>
+        <w:rFonts w:ascii="Courier New" w:hAnsi="Courier New" w:cs="Courier New" w:hint="default"/>
+      </w:rPr>
+    </w:lvl>
+    <w:lvl w:ilvl="2" w:tplc="04090005" w:tentative="1">
+      <w:start w:val="1"/>
+      <w:numFmt w:val="bullet"/>
+      <w:lvlText w:val=""/>
+      <w:lvlJc w:val="left"/>
+      <w:pPr>
+        <w:ind w:left="2250" w:hanging="360"/>
+      </w:pPr>
+      <w:rPr>
+        <w:rFonts w:ascii="Wingdings" w:hAnsi="Wingdings" w:hint="default"/>
+      </w:rPr>
+    </w:lvl>
+    <w:lvl w:ilvl="3" w:tplc="04090001" w:tentative="1">
+      <w:start w:val="1"/>
+      <w:numFmt w:val="bullet"/>
+      <w:lvlText w:val=""/>
+      <w:lvlJc w:val="left"/>
+      <w:pPr>
+        <w:ind w:left="2970" w:hanging="360"/>
+      </w:pPr>
+      <w:rPr>
+        <w:rFonts w:ascii="Symbol" w:hAnsi="Symbol" w:hint="default"/>
+      </w:rPr>
+    </w:lvl>
+    <w:lvl w:ilvl="4" w:tplc="04090003" w:tentative="1">
+      <w:start w:val="1"/>
+      <w:numFmt w:val="bullet"/>
+      <w:lvlText w:val="o"/>
+      <w:lvlJc w:val="left"/>
+      <w:pPr>
+        <w:ind w:left="3690" w:hanging="360"/>
+      </w:pPr>
+      <w:rPr>
+        <w:rFonts w:ascii="Courier New" w:hAnsi="Courier New" w:cs="Courier New" w:hint="default"/>
+      </w:rPr>
+    </w:lvl>
+    <w:lvl w:ilvl="5" w:tplc="04090005" w:tentative="1">
+      <w:start w:val="1"/>
+      <w:numFmt w:val="bullet"/>
+      <w:lvlText w:val=""/>
+      <w:lvlJc w:val="left"/>
+      <w:pPr>
+        <w:ind w:left="4410" w:hanging="360"/>
+      </w:pPr>
+      <w:rPr>
+        <w:rFonts w:ascii="Wingdings" w:hAnsi="Wingdings" w:hint="default"/>
+      </w:rPr>
+    </w:lvl>
+    <w:lvl w:ilvl="6" w:tplc="04090001" w:tentative="1">
+      <w:start w:val="1"/>
+      <w:numFmt w:val="bullet"/>
+      <w:lvlText w:val=""/>
+      <w:lvlJc w:val="left"/>
+      <w:pPr>
+        <w:ind w:left="5130" w:hanging="360"/>
+      </w:pPr>
+      <w:rPr>
+        <w:rFonts w:ascii="Symbol" w:hAnsi="Symbol" w:hint="default"/>
+      </w:rPr>
+    </w:lvl>
+    <w:lvl w:ilvl="7" w:tplc="04090003" w:tentative="1">
+      <w:start w:val="1"/>
+      <w:numFmt w:val="bullet"/>
+      <w:lvlText w:val="o"/>
+      <w:lvlJc w:val="left"/>
+      <w:pPr>
+        <w:ind w:left="5850" w:hanging="360"/>
+      </w:pPr>
+      <w:rPr>
+        <w:rFonts w:ascii="Courier New" w:hAnsi="Courier New" w:cs="Courier New" w:hint="default"/>
+      </w:rPr>
+    </w:lvl>
+    <w:lvl w:ilvl="8" w:tplc="04090005" w:tentative="1">
+      <w:start w:val="1"/>
+      <w:numFmt w:val="bullet"/>
+      <w:lvlText w:val=""/>
+      <w:lvlJc w:val="left"/>
+      <w:pPr>
+        <w:ind w:left="6570" w:hanging="360"/>
+      </w:pPr>
+      <w:rPr>
+        <w:rFonts w:ascii="Wingdings" w:hAnsi="Wingdings" w:hint="default"/>
+      </w:rPr>
+    </w:lvl>
+  </w:abstractNum>
+  <w:abstractNum w:abstractNumId="30" w15:restartNumberingAfterBreak="0">
     <w:nsid w:val="41C85FE4"/>
     <w:multiLevelType w:val="hybridMultilevel"/>
     <w:tmpl w:val="EDF0925E"/>
@@ -18441,7 +18855,7 @@
       </w:rPr>
     </w:lvl>
   </w:abstractNum>
-  <w:abstractNum w:abstractNumId="29" w15:restartNumberingAfterBreak="0">
+  <w:abstractNum w:abstractNumId="31" w15:restartNumberingAfterBreak="0">
     <w:nsid w:val="43AF5985"/>
     <w:multiLevelType w:val="hybridMultilevel"/>
     <w:tmpl w:val="FF8ADEC4"/>
@@ -18554,7 +18968,120 @@
       </w:rPr>
     </w:lvl>
   </w:abstractNum>
-  <w:abstractNum w:abstractNumId="30" w15:restartNumberingAfterBreak="0">
+  <w:abstractNum w:abstractNumId="32" w15:restartNumberingAfterBreak="0">
+    <w:nsid w:val="45F0454B"/>
+    <w:multiLevelType w:val="hybridMultilevel"/>
+    <w:tmpl w:val="29BEB4BE"/>
+    <w:lvl w:ilvl="0" w:tplc="04090001">
+      <w:start w:val="1"/>
+      <w:numFmt w:val="bullet"/>
+      <w:lvlText w:val=""/>
+      <w:lvlJc w:val="left"/>
+      <w:pPr>
+        <w:ind w:left="810" w:hanging="360"/>
+      </w:pPr>
+      <w:rPr>
+        <w:rFonts w:ascii="Symbol" w:hAnsi="Symbol" w:hint="default"/>
+      </w:rPr>
+    </w:lvl>
+    <w:lvl w:ilvl="1" w:tplc="04090003" w:tentative="1">
+      <w:start w:val="1"/>
+      <w:numFmt w:val="bullet"/>
+      <w:lvlText w:val="o"/>
+      <w:lvlJc w:val="left"/>
+      <w:pPr>
+        <w:ind w:left="1530" w:hanging="360"/>
+      </w:pPr>
+      <w:rPr>
+        <w:rFonts w:ascii="Courier New" w:hAnsi="Courier New" w:cs="Courier New" w:hint="default"/>
+      </w:rPr>
+    </w:lvl>
+    <w:lvl w:ilvl="2" w:tplc="04090005" w:tentative="1">
+      <w:start w:val="1"/>
+      <w:numFmt w:val="bullet"/>
+      <w:lvlText w:val=""/>
+      <w:lvlJc w:val="left"/>
+      <w:pPr>
+        <w:ind w:left="2250" w:hanging="360"/>
+      </w:pPr>
+      <w:rPr>
+        <w:rFonts w:ascii="Wingdings" w:hAnsi="Wingdings" w:hint="default"/>
+      </w:rPr>
+    </w:lvl>
+    <w:lvl w:ilvl="3" w:tplc="04090001" w:tentative="1">
+      <w:start w:val="1"/>
+      <w:numFmt w:val="bullet"/>
+      <w:lvlText w:val=""/>
+      <w:lvlJc w:val="left"/>
+      <w:pPr>
+        <w:ind w:left="2970" w:hanging="360"/>
+      </w:pPr>
+      <w:rPr>
+        <w:rFonts w:ascii="Symbol" w:hAnsi="Symbol" w:hint="default"/>
+      </w:rPr>
+    </w:lvl>
+    <w:lvl w:ilvl="4" w:tplc="04090003" w:tentative="1">
+      <w:start w:val="1"/>
+      <w:numFmt w:val="bullet"/>
+      <w:lvlText w:val="o"/>
+      <w:lvlJc w:val="left"/>
+      <w:pPr>
+        <w:ind w:left="3690" w:hanging="360"/>
+      </w:pPr>
+      <w:rPr>
+        <w:rFonts w:ascii="Courier New" w:hAnsi="Courier New" w:cs="Courier New" w:hint="default"/>
+      </w:rPr>
+    </w:lvl>
+    <w:lvl w:ilvl="5" w:tplc="04090005" w:tentative="1">
+      <w:start w:val="1"/>
+      <w:numFmt w:val="bullet"/>
+      <w:lvlText w:val=""/>
+      <w:lvlJc w:val="left"/>
+      <w:pPr>
+        <w:ind w:left="4410" w:hanging="360"/>
+      </w:pPr>
+      <w:rPr>
+        <w:rFonts w:ascii="Wingdings" w:hAnsi="Wingdings" w:hint="default"/>
+      </w:rPr>
+    </w:lvl>
+    <w:lvl w:ilvl="6" w:tplc="04090001" w:tentative="1">
+      <w:start w:val="1"/>
+      <w:numFmt w:val="bullet"/>
+      <w:lvlText w:val=""/>
+      <w:lvlJc w:val="left"/>
+      <w:pPr>
+        <w:ind w:left="5130" w:hanging="360"/>
+      </w:pPr>
+      <w:rPr>
+        <w:rFonts w:ascii="Symbol" w:hAnsi="Symbol" w:hint="default"/>
+      </w:rPr>
+    </w:lvl>
+    <w:lvl w:ilvl="7" w:tplc="04090003" w:tentative="1">
+      <w:start w:val="1"/>
+      <w:numFmt w:val="bullet"/>
+      <w:lvlText w:val="o"/>
+      <w:lvlJc w:val="left"/>
+      <w:pPr>
+        <w:ind w:left="5850" w:hanging="360"/>
+      </w:pPr>
+      <w:rPr>
+        <w:rFonts w:ascii="Courier New" w:hAnsi="Courier New" w:cs="Courier New" w:hint="default"/>
+      </w:rPr>
+    </w:lvl>
+    <w:lvl w:ilvl="8" w:tplc="04090005" w:tentative="1">
+      <w:start w:val="1"/>
+      <w:numFmt w:val="bullet"/>
+      <w:lvlText w:val=""/>
+      <w:lvlJc w:val="left"/>
+      <w:pPr>
+        <w:ind w:left="6570" w:hanging="360"/>
+      </w:pPr>
+      <w:rPr>
+        <w:rFonts w:ascii="Wingdings" w:hAnsi="Wingdings" w:hint="default"/>
+      </w:rPr>
+    </w:lvl>
+  </w:abstractNum>
+  <w:abstractNum w:abstractNumId="33" w15:restartNumberingAfterBreak="0">
     <w:nsid w:val="4A8E6BC8"/>
     <w:multiLevelType w:val="hybridMultilevel"/>
     <w:tmpl w:val="71763FB4"/>
@@ -18667,7 +19194,7 @@
       </w:rPr>
     </w:lvl>
   </w:abstractNum>
-  <w:abstractNum w:abstractNumId="31" w15:restartNumberingAfterBreak="0">
+  <w:abstractNum w:abstractNumId="34" w15:restartNumberingAfterBreak="0">
     <w:nsid w:val="4C8B41FC"/>
     <w:multiLevelType w:val="multilevel"/>
     <w:tmpl w:val="2508FF48"/>
@@ -18816,7 +19343,7 @@
       </w:rPr>
     </w:lvl>
   </w:abstractNum>
-  <w:abstractNum w:abstractNumId="32" w15:restartNumberingAfterBreak="0">
+  <w:abstractNum w:abstractNumId="35" w15:restartNumberingAfterBreak="0">
     <w:nsid w:val="4D4050CB"/>
     <w:multiLevelType w:val="hybridMultilevel"/>
     <w:tmpl w:val="6C649C3C"/>
@@ -18929,7 +19456,7 @@
       </w:rPr>
     </w:lvl>
   </w:abstractNum>
-  <w:abstractNum w:abstractNumId="33" w15:restartNumberingAfterBreak="0">
+  <w:abstractNum w:abstractNumId="36" w15:restartNumberingAfterBreak="0">
     <w:nsid w:val="4E751B21"/>
     <w:multiLevelType w:val="multilevel"/>
     <w:tmpl w:val="F2E019D6"/>
@@ -19078,7 +19605,7 @@
       </w:rPr>
     </w:lvl>
   </w:abstractNum>
-  <w:abstractNum w:abstractNumId="34" w15:restartNumberingAfterBreak="0">
+  <w:abstractNum w:abstractNumId="37" w15:restartNumberingAfterBreak="0">
     <w:nsid w:val="51740CEE"/>
     <w:multiLevelType w:val="hybridMultilevel"/>
     <w:tmpl w:val="8E9A240A"/>
@@ -19191,7 +19718,7 @@
       </w:rPr>
     </w:lvl>
   </w:abstractNum>
-  <w:abstractNum w:abstractNumId="35" w15:restartNumberingAfterBreak="0">
+  <w:abstractNum w:abstractNumId="38" w15:restartNumberingAfterBreak="0">
     <w:nsid w:val="525E35A5"/>
     <w:multiLevelType w:val="hybridMultilevel"/>
     <w:tmpl w:val="859C2B44"/>
@@ -19304,7 +19831,120 @@
       </w:rPr>
     </w:lvl>
   </w:abstractNum>
-  <w:abstractNum w:abstractNumId="36" w15:restartNumberingAfterBreak="0">
+  <w:abstractNum w:abstractNumId="39" w15:restartNumberingAfterBreak="0">
+    <w:nsid w:val="53331572"/>
+    <w:multiLevelType w:val="hybridMultilevel"/>
+    <w:tmpl w:val="CF3E1D0C"/>
+    <w:lvl w:ilvl="0" w:tplc="04090001">
+      <w:start w:val="1"/>
+      <w:numFmt w:val="bullet"/>
+      <w:lvlText w:val=""/>
+      <w:lvlJc w:val="left"/>
+      <w:pPr>
+        <w:ind w:left="810" w:hanging="360"/>
+      </w:pPr>
+      <w:rPr>
+        <w:rFonts w:ascii="Symbol" w:hAnsi="Symbol" w:hint="default"/>
+      </w:rPr>
+    </w:lvl>
+    <w:lvl w:ilvl="1" w:tplc="04090003" w:tentative="1">
+      <w:start w:val="1"/>
+      <w:numFmt w:val="bullet"/>
+      <w:lvlText w:val="o"/>
+      <w:lvlJc w:val="left"/>
+      <w:pPr>
+        <w:ind w:left="1530" w:hanging="360"/>
+      </w:pPr>
+      <w:rPr>
+        <w:rFonts w:ascii="Courier New" w:hAnsi="Courier New" w:cs="Courier New" w:hint="default"/>
+      </w:rPr>
+    </w:lvl>
+    <w:lvl w:ilvl="2" w:tplc="04090005" w:tentative="1">
+      <w:start w:val="1"/>
+      <w:numFmt w:val="bullet"/>
+      <w:lvlText w:val=""/>
+      <w:lvlJc w:val="left"/>
+      <w:pPr>
+        <w:ind w:left="2250" w:hanging="360"/>
+      </w:pPr>
+      <w:rPr>
+        <w:rFonts w:ascii="Wingdings" w:hAnsi="Wingdings" w:hint="default"/>
+      </w:rPr>
+    </w:lvl>
+    <w:lvl w:ilvl="3" w:tplc="04090001" w:tentative="1">
+      <w:start w:val="1"/>
+      <w:numFmt w:val="bullet"/>
+      <w:lvlText w:val=""/>
+      <w:lvlJc w:val="left"/>
+      <w:pPr>
+        <w:ind w:left="2970" w:hanging="360"/>
+      </w:pPr>
+      <w:rPr>
+        <w:rFonts w:ascii="Symbol" w:hAnsi="Symbol" w:hint="default"/>
+      </w:rPr>
+    </w:lvl>
+    <w:lvl w:ilvl="4" w:tplc="04090003" w:tentative="1">
+      <w:start w:val="1"/>
+      <w:numFmt w:val="bullet"/>
+      <w:lvlText w:val="o"/>
+      <w:lvlJc w:val="left"/>
+      <w:pPr>
+        <w:ind w:left="3690" w:hanging="360"/>
+      </w:pPr>
+      <w:rPr>
+        <w:rFonts w:ascii="Courier New" w:hAnsi="Courier New" w:cs="Courier New" w:hint="default"/>
+      </w:rPr>
+    </w:lvl>
+    <w:lvl w:ilvl="5" w:tplc="04090005" w:tentative="1">
+      <w:start w:val="1"/>
+      <w:numFmt w:val="bullet"/>
+      <w:lvlText w:val=""/>
+      <w:lvlJc w:val="left"/>
+      <w:pPr>
+        <w:ind w:left="4410" w:hanging="360"/>
+      </w:pPr>
+      <w:rPr>
+        <w:rFonts w:ascii="Wingdings" w:hAnsi="Wingdings" w:hint="default"/>
+      </w:rPr>
+    </w:lvl>
+    <w:lvl w:ilvl="6" w:tplc="04090001" w:tentative="1">
+      <w:start w:val="1"/>
+      <w:numFmt w:val="bullet"/>
+      <w:lvlText w:val=""/>
+      <w:lvlJc w:val="left"/>
+      <w:pPr>
+        <w:ind w:left="5130" w:hanging="360"/>
+      </w:pPr>
+      <w:rPr>
+        <w:rFonts w:ascii="Symbol" w:hAnsi="Symbol" w:hint="default"/>
+      </w:rPr>
+    </w:lvl>
+    <w:lvl w:ilvl="7" w:tplc="04090003" w:tentative="1">
+      <w:start w:val="1"/>
+      <w:numFmt w:val="bullet"/>
+      <w:lvlText w:val="o"/>
+      <w:lvlJc w:val="left"/>
+      <w:pPr>
+        <w:ind w:left="5850" w:hanging="360"/>
+      </w:pPr>
+      <w:rPr>
+        <w:rFonts w:ascii="Courier New" w:hAnsi="Courier New" w:cs="Courier New" w:hint="default"/>
+      </w:rPr>
+    </w:lvl>
+    <w:lvl w:ilvl="8" w:tplc="04090005" w:tentative="1">
+      <w:start w:val="1"/>
+      <w:numFmt w:val="bullet"/>
+      <w:lvlText w:val=""/>
+      <w:lvlJc w:val="left"/>
+      <w:pPr>
+        <w:ind w:left="6570" w:hanging="360"/>
+      </w:pPr>
+      <w:rPr>
+        <w:rFonts w:ascii="Wingdings" w:hAnsi="Wingdings" w:hint="default"/>
+      </w:rPr>
+    </w:lvl>
+  </w:abstractNum>
+  <w:abstractNum w:abstractNumId="40" w15:restartNumberingAfterBreak="0">
     <w:nsid w:val="5FA80115"/>
     <w:multiLevelType w:val="hybridMultilevel"/>
     <w:tmpl w:val="4BD453AC"/>
@@ -19417,7 +20057,120 @@
       </w:rPr>
     </w:lvl>
   </w:abstractNum>
-  <w:abstractNum w:abstractNumId="37" w15:restartNumberingAfterBreak="0">
+  <w:abstractNum w:abstractNumId="41" w15:restartNumberingAfterBreak="0">
+    <w:nsid w:val="600B638A"/>
+    <w:multiLevelType w:val="hybridMultilevel"/>
+    <w:tmpl w:val="D75ED1C2"/>
+    <w:lvl w:ilvl="0" w:tplc="04090001">
+      <w:start w:val="1"/>
+      <w:numFmt w:val="bullet"/>
+      <w:lvlText w:val=""/>
+      <w:lvlJc w:val="left"/>
+      <w:pPr>
+        <w:ind w:left="1152" w:hanging="360"/>
+      </w:pPr>
+      <w:rPr>
+        <w:rFonts w:ascii="Symbol" w:hAnsi="Symbol" w:hint="default"/>
+      </w:rPr>
+    </w:lvl>
+    <w:lvl w:ilvl="1" w:tplc="04090003" w:tentative="1">
+      <w:start w:val="1"/>
+      <w:numFmt w:val="bullet"/>
+      <w:lvlText w:val="o"/>
+      <w:lvlJc w:val="left"/>
+      <w:pPr>
+        <w:ind w:left="1872" w:hanging="360"/>
+      </w:pPr>
+      <w:rPr>
+        <w:rFonts w:ascii="Courier New" w:hAnsi="Courier New" w:cs="Courier New" w:hint="default"/>
+      </w:rPr>
+    </w:lvl>
+    <w:lvl w:ilvl="2" w:tplc="04090005" w:tentative="1">
+      <w:start w:val="1"/>
+      <w:numFmt w:val="bullet"/>
+      <w:lvlText w:val=""/>
+      <w:lvlJc w:val="left"/>
+      <w:pPr>
+        <w:ind w:left="2592" w:hanging="360"/>
+      </w:pPr>
+      <w:rPr>
+        <w:rFonts w:ascii="Wingdings" w:hAnsi="Wingdings" w:hint="default"/>
+      </w:rPr>
+    </w:lvl>
+    <w:lvl w:ilvl="3" w:tplc="04090001" w:tentative="1">
+      <w:start w:val="1"/>
+      <w:numFmt w:val="bullet"/>
+      <w:lvlText w:val=""/>
+      <w:lvlJc w:val="left"/>
+      <w:pPr>
+        <w:ind w:left="3312" w:hanging="360"/>
+      </w:pPr>
+      <w:rPr>
+        <w:rFonts w:ascii="Symbol" w:hAnsi="Symbol" w:hint="default"/>
+      </w:rPr>
+    </w:lvl>
+    <w:lvl w:ilvl="4" w:tplc="04090003" w:tentative="1">
+      <w:start w:val="1"/>
+      <w:numFmt w:val="bullet"/>
+      <w:lvlText w:val="o"/>
+      <w:lvlJc w:val="left"/>
+      <w:pPr>
+        <w:ind w:left="4032" w:hanging="360"/>
+      </w:pPr>
+      <w:rPr>
+        <w:rFonts w:ascii="Courier New" w:hAnsi="Courier New" w:cs="Courier New" w:hint="default"/>
+      </w:rPr>
+    </w:lvl>
+    <w:lvl w:ilvl="5" w:tplc="04090005" w:tentative="1">
+      <w:start w:val="1"/>
+      <w:numFmt w:val="bullet"/>
+      <w:lvlText w:val=""/>
+      <w:lvlJc w:val="left"/>
+      <w:pPr>
+        <w:ind w:left="4752" w:hanging="360"/>
+      </w:pPr>
+      <w:rPr>
+        <w:rFonts w:ascii="Wingdings" w:hAnsi="Wingdings" w:hint="default"/>
+      </w:rPr>
+    </w:lvl>
+    <w:lvl w:ilvl="6" w:tplc="04090001" w:tentative="1">
+      <w:start w:val="1"/>
+      <w:numFmt w:val="bullet"/>
+      <w:lvlText w:val=""/>
+      <w:lvlJc w:val="left"/>
+      <w:pPr>
+        <w:ind w:left="5472" w:hanging="360"/>
+      </w:pPr>
+      <w:rPr>
+        <w:rFonts w:ascii="Symbol" w:hAnsi="Symbol" w:hint="default"/>
+      </w:rPr>
+    </w:lvl>
+    <w:lvl w:ilvl="7" w:tplc="04090003" w:tentative="1">
+      <w:start w:val="1"/>
+      <w:numFmt w:val="bullet"/>
+      <w:lvlText w:val="o"/>
+      <w:lvlJc w:val="left"/>
+      <w:pPr>
+        <w:ind w:left="6192" w:hanging="360"/>
+      </w:pPr>
+      <w:rPr>
+        <w:rFonts w:ascii="Courier New" w:hAnsi="Courier New" w:cs="Courier New" w:hint="default"/>
+      </w:rPr>
+    </w:lvl>
+    <w:lvl w:ilvl="8" w:tplc="04090005" w:tentative="1">
+      <w:start w:val="1"/>
+      <w:numFmt w:val="bullet"/>
+      <w:lvlText w:val=""/>
+      <w:lvlJc w:val="left"/>
+      <w:pPr>
+        <w:ind w:left="6912" w:hanging="360"/>
+      </w:pPr>
+      <w:rPr>
+        <w:rFonts w:ascii="Wingdings" w:hAnsi="Wingdings" w:hint="default"/>
+      </w:rPr>
+    </w:lvl>
+  </w:abstractNum>
+  <w:abstractNum w:abstractNumId="42" w15:restartNumberingAfterBreak="0">
     <w:nsid w:val="61D57502"/>
     <w:multiLevelType w:val="multilevel"/>
     <w:tmpl w:val="52006134"/>
@@ -19566,7 +20319,7 @@
       </w:rPr>
     </w:lvl>
   </w:abstractNum>
-  <w:abstractNum w:abstractNumId="38" w15:restartNumberingAfterBreak="0">
+  <w:abstractNum w:abstractNumId="43" w15:restartNumberingAfterBreak="0">
     <w:nsid w:val="648217CD"/>
     <w:multiLevelType w:val="multilevel"/>
     <w:tmpl w:val="6E9CB0B2"/>
@@ -19715,7 +20468,7 @@
       </w:rPr>
     </w:lvl>
   </w:abstractNum>
-  <w:abstractNum w:abstractNumId="39" w15:restartNumberingAfterBreak="0">
+  <w:abstractNum w:abstractNumId="44" w15:restartNumberingAfterBreak="0">
     <w:nsid w:val="65541C36"/>
     <w:multiLevelType w:val="hybridMultilevel"/>
     <w:tmpl w:val="DB364DB4"/>
@@ -19804,7 +20557,7 @@
       </w:pPr>
     </w:lvl>
   </w:abstractNum>
-  <w:abstractNum w:abstractNumId="40" w15:restartNumberingAfterBreak="0">
+  <w:abstractNum w:abstractNumId="45" w15:restartNumberingAfterBreak="0">
     <w:nsid w:val="6E515963"/>
     <w:multiLevelType w:val="hybridMultilevel"/>
     <w:tmpl w:val="C624DF92"/>
@@ -19917,7 +20670,7 @@
       </w:rPr>
     </w:lvl>
   </w:abstractNum>
-  <w:abstractNum w:abstractNumId="41" w15:restartNumberingAfterBreak="0">
+  <w:abstractNum w:abstractNumId="46" w15:restartNumberingAfterBreak="0">
     <w:nsid w:val="71DB284B"/>
     <w:multiLevelType w:val="hybridMultilevel"/>
     <w:tmpl w:val="35A44456"/>
@@ -20031,7 +20784,7 @@
       </w:rPr>
     </w:lvl>
   </w:abstractNum>
-  <w:abstractNum w:abstractNumId="42" w15:restartNumberingAfterBreak="0">
+  <w:abstractNum w:abstractNumId="47" w15:restartNumberingAfterBreak="0">
     <w:nsid w:val="73BE0106"/>
     <w:multiLevelType w:val="hybridMultilevel"/>
     <w:tmpl w:val="C8F84E32"/>
@@ -20148,7 +20901,7 @@
       </w:rPr>
     </w:lvl>
   </w:abstractNum>
-  <w:abstractNum w:abstractNumId="43" w15:restartNumberingAfterBreak="0">
+  <w:abstractNum w:abstractNumId="48" w15:restartNumberingAfterBreak="0">
     <w:nsid w:val="751C0D4C"/>
     <w:multiLevelType w:val="hybridMultilevel"/>
     <w:tmpl w:val="B992C63A"/>
@@ -20261,7 +21014,7 @@
       </w:rPr>
     </w:lvl>
   </w:abstractNum>
-  <w:abstractNum w:abstractNumId="44" w15:restartNumberingAfterBreak="0">
+  <w:abstractNum w:abstractNumId="49" w15:restartNumberingAfterBreak="0">
     <w:nsid w:val="7B0C5A28"/>
     <w:multiLevelType w:val="multilevel"/>
     <w:tmpl w:val="06402F52"/>
@@ -20410,7 +21163,7 @@
       </w:rPr>
     </w:lvl>
   </w:abstractNum>
-  <w:abstractNum w:abstractNumId="45" w15:restartNumberingAfterBreak="0">
+  <w:abstractNum w:abstractNumId="50" w15:restartNumberingAfterBreak="0">
     <w:nsid w:val="7DF15100"/>
     <w:multiLevelType w:val="hybridMultilevel"/>
     <w:tmpl w:val="66E4C028"/>
@@ -20524,16 +21277,16 @@
     </w:lvl>
   </w:abstractNum>
   <w:num w:numId="1" w16cid:durableId="942961192">
-    <w:abstractNumId w:val="24"/>
+    <w:abstractNumId w:val="25"/>
   </w:num>
   <w:num w:numId="2" w16cid:durableId="2001422507">
     <w:abstractNumId w:val="11"/>
   </w:num>
   <w:num w:numId="3" w16cid:durableId="1093358418">
-    <w:abstractNumId w:val="22"/>
+    <w:abstractNumId w:val="23"/>
   </w:num>
   <w:num w:numId="4" w16cid:durableId="513422725">
-    <w:abstractNumId w:val="42"/>
+    <w:abstractNumId w:val="47"/>
   </w:num>
   <w:num w:numId="5" w16cid:durableId="2012220327">
     <w:abstractNumId w:val="18"/>
@@ -20551,7 +21304,7 @@
     <w:abstractNumId w:val="14"/>
   </w:num>
   <w:num w:numId="10" w16cid:durableId="1891988689">
-    <w:abstractNumId w:val="32"/>
+    <w:abstractNumId w:val="35"/>
   </w:num>
   <w:num w:numId="11" w16cid:durableId="1075739276">
     <w:abstractNumId w:val="21"/>
@@ -20560,28 +21313,28 @@
     <w:abstractNumId w:val="3"/>
   </w:num>
   <w:num w:numId="13" w16cid:durableId="100538178">
-    <w:abstractNumId w:val="40"/>
+    <w:abstractNumId w:val="45"/>
   </w:num>
   <w:num w:numId="14" w16cid:durableId="1775973270">
-    <w:abstractNumId w:val="28"/>
+    <w:abstractNumId w:val="30"/>
   </w:num>
   <w:num w:numId="15" w16cid:durableId="1376736839">
-    <w:abstractNumId w:val="27"/>
+    <w:abstractNumId w:val="28"/>
   </w:num>
   <w:num w:numId="16" w16cid:durableId="1624849138">
     <w:abstractNumId w:val="9"/>
   </w:num>
   <w:num w:numId="17" w16cid:durableId="702099149">
-    <w:abstractNumId w:val="23"/>
+    <w:abstractNumId w:val="24"/>
   </w:num>
   <w:num w:numId="18" w16cid:durableId="516505612">
-    <w:abstractNumId w:val="38"/>
+    <w:abstractNumId w:val="43"/>
   </w:num>
   <w:num w:numId="19" w16cid:durableId="1975064460">
     <w:abstractNumId w:val="10"/>
   </w:num>
   <w:num w:numId="20" w16cid:durableId="1382173324">
-    <w:abstractNumId w:val="37"/>
+    <w:abstractNumId w:val="42"/>
   </w:num>
   <w:num w:numId="21" w16cid:durableId="541747528">
     <w:abstractNumId w:val="16"/>
@@ -20593,25 +21346,25 @@
     <w:abstractNumId w:val="17"/>
   </w:num>
   <w:num w:numId="24" w16cid:durableId="1956866630">
-    <w:abstractNumId w:val="35"/>
+    <w:abstractNumId w:val="38"/>
   </w:num>
   <w:num w:numId="25" w16cid:durableId="1429037800">
-    <w:abstractNumId w:val="25"/>
+    <w:abstractNumId w:val="26"/>
   </w:num>
   <w:num w:numId="26" w16cid:durableId="418870693">
-    <w:abstractNumId w:val="31"/>
+    <w:abstractNumId w:val="34"/>
   </w:num>
   <w:num w:numId="27" w16cid:durableId="645552454">
     <w:abstractNumId w:val="8"/>
   </w:num>
   <w:num w:numId="28" w16cid:durableId="241376227">
-    <w:abstractNumId w:val="41"/>
+    <w:abstractNumId w:val="46"/>
   </w:num>
   <w:num w:numId="29" w16cid:durableId="861282347">
-    <w:abstractNumId w:val="26"/>
+    <w:abstractNumId w:val="27"/>
   </w:num>
   <w:num w:numId="30" w16cid:durableId="37780329">
-    <w:abstractNumId w:val="29"/>
+    <w:abstractNumId w:val="31"/>
   </w:num>
   <w:num w:numId="31" w16cid:durableId="1332416005">
     <w:abstractNumId w:val="0"/>
@@ -20620,16 +21373,16 @@
     <w:abstractNumId w:val="6"/>
   </w:num>
   <w:num w:numId="33" w16cid:durableId="1388721587">
-    <w:abstractNumId w:val="30"/>
+    <w:abstractNumId w:val="33"/>
   </w:num>
   <w:num w:numId="34" w16cid:durableId="1454203136">
-    <w:abstractNumId w:val="33"/>
+    <w:abstractNumId w:val="36"/>
   </w:num>
   <w:num w:numId="35" w16cid:durableId="47388946">
     <w:abstractNumId w:val="5"/>
   </w:num>
   <w:num w:numId="36" w16cid:durableId="1564484263">
-    <w:abstractNumId w:val="44"/>
+    <w:abstractNumId w:val="49"/>
   </w:num>
   <w:num w:numId="37" w16cid:durableId="839852674">
     <w:abstractNumId w:val="2"/>
@@ -20641,25 +21394,40 @@
     <w:abstractNumId w:val="20"/>
   </w:num>
   <w:num w:numId="40" w16cid:durableId="2104062889">
-    <w:abstractNumId w:val="39"/>
+    <w:abstractNumId w:val="44"/>
   </w:num>
   <w:num w:numId="41" w16cid:durableId="468519533">
     <w:abstractNumId w:val="15"/>
   </w:num>
   <w:num w:numId="42" w16cid:durableId="1361005794">
-    <w:abstractNumId w:val="34"/>
+    <w:abstractNumId w:val="37"/>
   </w:num>
   <w:num w:numId="43" w16cid:durableId="1789198685">
-    <w:abstractNumId w:val="43"/>
+    <w:abstractNumId w:val="48"/>
   </w:num>
   <w:num w:numId="44" w16cid:durableId="1472558128">
     <w:abstractNumId w:val="1"/>
   </w:num>
   <w:num w:numId="45" w16cid:durableId="1398819650">
-    <w:abstractNumId w:val="36"/>
+    <w:abstractNumId w:val="40"/>
   </w:num>
   <w:num w:numId="46" w16cid:durableId="1876308424">
-    <w:abstractNumId w:val="45"/>
+    <w:abstractNumId w:val="50"/>
+  </w:num>
+  <w:num w:numId="47" w16cid:durableId="1341159023">
+    <w:abstractNumId w:val="32"/>
+  </w:num>
+  <w:num w:numId="48" w16cid:durableId="149172482">
+    <w:abstractNumId w:val="39"/>
+  </w:num>
+  <w:num w:numId="49" w16cid:durableId="484246736">
+    <w:abstractNumId w:val="41"/>
+  </w:num>
+  <w:num w:numId="50" w16cid:durableId="262307706">
+    <w:abstractNumId w:val="29"/>
+  </w:num>
+  <w:num w:numId="51" w16cid:durableId="1709377710">
+    <w:abstractNumId w:val="22"/>
   </w:num>
 </w:numbering>
 </file>
@@ -21165,7 +21933,6 @@
   <w:style w:type="character" w:default="1" w:styleId="DefaultParagraphFont">
     <w:name w:val="Default Paragraph Font"/>
     <w:uiPriority w:val="1"/>
-    <w:semiHidden/>
     <w:unhideWhenUsed/>
   </w:style>
   <w:style w:type="table" w:default="1" w:styleId="TableNormal">
@@ -21736,6 +22503,25 @@
       <w:color w:val="508590" w:themeColor="accent6"/>
       <w:sz w:val="30"/>
       <w:szCs w:val="24"/>
+    </w:rPr>
+  </w:style>
+  <w:style w:type="paragraph" w:styleId="Caption">
+    <w:name w:val="caption"/>
+    <w:basedOn w:val="Normal"/>
+    <w:next w:val="Normal"/>
+    <w:uiPriority w:val="35"/>
+    <w:unhideWhenUsed/>
+    <w:qFormat/>
+    <w:rsid w:val="0020043A"/>
+    <w:pPr>
+      <w:spacing w:after="200" w:line="240" w:lineRule="auto"/>
+    </w:pPr>
+    <w:rPr>
+      <w:i/>
+      <w:iCs/>
+      <w:color w:val="0E2841" w:themeColor="text2"/>
+      <w:sz w:val="18"/>
+      <w:szCs w:val="18"/>
     </w:rPr>
   </w:style>
 </w:styles>

</xml_diff>

<commit_message>
updating all to taller button, adding syllabus and policies
</commit_message>
<xml_diff>
--- a/TechComm/semester/2026-01-Spring/2026-Spring-Short Guide.docx
+++ b/TechComm/semester/2026-01-Spring/2026-Spring-Short Guide.docx
@@ -15,7 +15,7 @@
           <w:sz w:val="74"/>
           <w:szCs w:val="74"/>
         </w:rPr>
-        <w:t xml:space="preserve">Short Guide to </w:t>
+        <w:t xml:space="preserve">Syllabus for </w:t>
       </w:r>
       <w:r>
         <w:rPr>
@@ -471,11 +471,21 @@
       <w:r>
         <w:t>15247, #</w:t>
       </w:r>
+      <w:proofErr w:type="gramStart"/>
       <w:r>
         <w:t>15261, #</w:t>
       </w:r>
-      <w:r>
-        <w:t>15267, &amp; #15268</w:t>
+      <w:proofErr w:type="gramEnd"/>
+      <w:r>
+        <w:t>15267</w:t>
+      </w:r>
+      <w:proofErr w:type="gramStart"/>
+      <w:r>
+        <w:t>, &amp; #</w:t>
+      </w:r>
+      <w:proofErr w:type="gramEnd"/>
+      <w:r>
+        <w:t>15268</w:t>
       </w:r>
     </w:p>
     <w:p>
@@ -1645,19 +1655,7 @@
           <w:rPr>
             <w:rStyle w:val="Hyperlink"/>
           </w:rPr>
-          <w:t>Bo</w:t>
-        </w:r>
-        <w:r>
-          <w:rPr>
-            <w:rStyle w:val="Hyperlink"/>
-          </w:rPr>
-          <w:t>o</w:t>
-        </w:r>
-        <w:r>
-          <w:rPr>
-            <w:rStyle w:val="Hyperlink"/>
-          </w:rPr>
-          <w:t>king page</w:t>
+          <w:t>Booking page</w:t>
         </w:r>
       </w:hyperlink>
       <w:r>
@@ -4497,10 +4495,7 @@
         <w:t>Each project has a rubric that explains how it will be graded</w:t>
       </w:r>
       <w:r>
-        <w:t>.</w:t>
-      </w:r>
-      <w:r>
-        <w:t xml:space="preserve"> </w:t>
+        <w:t xml:space="preserve">. </w:t>
       </w:r>
       <w:r>
         <w:t>The weight per project varies</w:t>
@@ -4753,7 +4748,15 @@
         <w:t xml:space="preserve"> </w:t>
       </w:r>
       <w:r>
-        <w:t>a 92% on a</w:t>
+        <w:t xml:space="preserve">a 92% </w:t>
+      </w:r>
+      <w:proofErr w:type="gramStart"/>
+      <w:r>
+        <w:t>on</w:t>
+      </w:r>
+      <w:proofErr w:type="gramEnd"/>
+      <w:r>
+        <w:t xml:space="preserve"> a</w:t>
       </w:r>
       <w:r>
         <w:t xml:space="preserve"> report </w:t>
@@ -6204,7 +6207,15 @@
         <w:t xml:space="preserve"> </w:t>
       </w:r>
       <w:r>
-        <w:t>the weight of the category. The math is straightforward:</w:t>
+        <w:t xml:space="preserve">the weight of the category. </w:t>
+      </w:r>
+      <w:proofErr w:type="gramStart"/>
+      <w:r>
+        <w:t>The math</w:t>
+      </w:r>
+      <w:proofErr w:type="gramEnd"/>
+      <w:r>
+        <w:t xml:space="preserve"> is straightforward:</w:t>
       </w:r>
     </w:p>
     <w:p>
@@ -6416,7 +6427,15 @@
         <w:ind w:left="180"/>
       </w:pPr>
       <w:r>
-        <w:t xml:space="preserve">Add up the calculations for all the categories, and </w:t>
+        <w:t xml:space="preserve">Add up the calculations for all the </w:t>
+      </w:r>
+      <w:proofErr w:type="gramStart"/>
+      <w:r>
+        <w:t>categories, and</w:t>
+      </w:r>
+      <w:proofErr w:type="gramEnd"/>
+      <w:r>
+        <w:t xml:space="preserve"> </w:t>
       </w:r>
       <w:r>
         <w:t xml:space="preserve">then </w:t>
@@ -8155,8 +8174,13 @@
         <w:t xml:space="preserve">Target Due Date: Friday, </w:t>
       </w:r>
       <w:r>
-        <w:t>January 23, 2026</w:t>
-      </w:r>
+        <w:t xml:space="preserve">January 23, </w:t>
+      </w:r>
+      <w:proofErr w:type="gramStart"/>
+      <w:r>
+        <w:t>2026</w:t>
+      </w:r>
+      <w:proofErr w:type="gramEnd"/>
       <w:r>
         <w:t xml:space="preserve"> at 11:59 PM.</w:t>
       </w:r>
@@ -12994,7 +13018,15 @@
         <w:ind w:left="0" w:right="0"/>
       </w:pPr>
       <w:r>
-        <w:t xml:space="preserve"> Employees who use AI say it helps them . .</w:t>
+        <w:t xml:space="preserve"> Employees who use AI say it helps </w:t>
+      </w:r>
+      <w:proofErr w:type="gramStart"/>
+      <w:r>
+        <w:t>them .</w:t>
+      </w:r>
+      <w:proofErr w:type="gramEnd"/>
+      <w:r>
+        <w:t xml:space="preserve"> .</w:t>
       </w:r>
     </w:p>
     <w:p>
@@ -14086,7 +14118,15 @@
         <w:ind w:left="180"/>
       </w:pPr>
       <w:r>
-        <w:t>I will design our activities to be compatible with Copilot to streamline the activities I ask you to complete. You are welcome to use other AI tools that you have access to. If an alternative tool cannot accomplish an assigned task however, you’ll need to switch back to Copilot.</w:t>
+        <w:t xml:space="preserve">I will design our activities to be compatible with Copilot to streamline the activities I ask you to complete. You are welcome to use other AI tools that you have access to. If an alternative tool cannot accomplish an assigned </w:t>
+      </w:r>
+      <w:proofErr w:type="gramStart"/>
+      <w:r>
+        <w:t>task</w:t>
+      </w:r>
+      <w:proofErr w:type="gramEnd"/>
+      <w:r>
+        <w:t xml:space="preserve"> however, you’ll need to switch back to Copilot.</w:t>
       </w:r>
     </w:p>
     <w:p>
@@ -14258,7 +14298,15 @@
         <w:t xml:space="preserve">Editing Checks: </w:t>
       </w:r>
       <w:r>
-        <w:t>Have AI check your draft for accuracy. Copilot can check for basic grammatical mistakes, punctuation errors, and spelling issues. Ask AI to tell you where the errors are and even what they are, but make updates yourself. Do not have AI correct your work.</w:t>
+        <w:t xml:space="preserve">Have AI check your draft for accuracy. Copilot can check for basic grammatical mistakes, punctuation errors, and spelling issues. Ask AI to tell you where the errors are and even what they </w:t>
+      </w:r>
+      <w:proofErr w:type="gramStart"/>
+      <w:r>
+        <w:t>are, but</w:t>
+      </w:r>
+      <w:proofErr w:type="gramEnd"/>
+      <w:r>
+        <w:t xml:space="preserve"> make updates yourself. Do not have AI correct your work.</w:t>
       </w:r>
     </w:p>
     <w:p>
@@ -14439,6 +14487,7 @@
         <w:t xml:space="preserve">If </w:t>
       </w:r>
       <w:proofErr w:type="spellStart"/>
+      <w:proofErr w:type="gramStart"/>
       <w:r>
         <w:t>you</w:t>
       </w:r>
@@ -14446,6 +14495,7 @@
         <w:t>want</w:t>
       </w:r>
       <w:proofErr w:type="spellEnd"/>
+      <w:proofErr w:type="gramEnd"/>
       <w:r>
         <w:t xml:space="preserve"> to use</w:t>
       </w:r>
@@ -14924,7 +14974,15 @@
         <w:t xml:space="preserve">: </w:t>
       </w:r>
       <w:r>
-        <w:t xml:space="preserve">The day an assignment is </w:t>
+        <w:t xml:space="preserve">The day </w:t>
+      </w:r>
+      <w:proofErr w:type="gramStart"/>
+      <w:r>
+        <w:t>an</w:t>
+      </w:r>
+      <w:proofErr w:type="gramEnd"/>
+      <w:r>
+        <w:t xml:space="preserve"> assignment is </w:t>
       </w:r>
       <w:r>
         <w:rPr>
@@ -21933,6 +21991,7 @@
   <w:style w:type="character" w:default="1" w:styleId="DefaultParagraphFont">
     <w:name w:val="Default Paragraph Font"/>
     <w:uiPriority w:val="1"/>
+    <w:semiHidden/>
     <w:unhideWhenUsed/>
   </w:style>
   <w:style w:type="table" w:default="1" w:styleId="TableNormal">

</xml_diff>

<commit_message>
saving latest draft (update on grading major projects)
</commit_message>
<xml_diff>
--- a/TechComm/semester/2026-01-Spring/2026-Spring-Short Guide.docx
+++ b/TechComm/semester/2026-01-Spring/2026-Spring-Short Guide.docx
@@ -4581,18 +4581,33 @@
     </w:p>
     <w:p>
       <w:pPr>
+        <w:spacing w:line="240" w:lineRule="auto"/>
+        <w:ind w:left="0" w:right="0"/>
+        <w:rPr>
+          <w:b/>
+          <w:bCs/>
+          <w:highlight w:val="yellow"/>
+        </w:rPr>
+      </w:pPr>
+      <w:r>
+        <w:rPr>
+          <w:b/>
+          <w:bCs/>
+          <w:highlight w:val="yellow"/>
+        </w:rPr>
+        <w:br/>
+      </w:r>
+    </w:p>
+    <w:p>
+      <w:pPr>
         <w:pStyle w:val="Heading1"/>
       </w:pPr>
-      <w:bookmarkStart w:id="5" w:name="_Course_Grading_Process"/>
-      <w:bookmarkStart w:id="6" w:name="_Course_Grading_Process_1"/>
-      <w:bookmarkEnd w:id="5"/>
-      <w:bookmarkEnd w:id="6"/>
-      <w:r>
-        <w:rPr>
-          <w:highlight w:val="yellow"/>
-        </w:rPr>
+      <w:r>
         <w:lastRenderedPageBreak/>
-        <w:t>Course Grading Process</w:t>
+        <w:t>Grading Process</w:t>
+      </w:r>
+      <w:r>
+        <w:t xml:space="preserve"> for Major Projects</w:t>
       </w:r>
     </w:p>
     <w:p>
@@ -4600,10 +4615,7 @@
         <w:pStyle w:val="Heading2"/>
       </w:pPr>
       <w:r>
-        <w:t>Like a Performance Review on a</w:t>
-      </w:r>
-      <w:r>
-        <w:t xml:space="preserve"> Job</w:t>
+        <w:t>Assessing a Document in the Workplace</w:t>
       </w:r>
     </w:p>
     <w:p>
@@ -4626,7 +4638,7 @@
           <w:noProof/>
         </w:rPr>
         <w:drawing>
-          <wp:inline distT="0" distB="0" distL="0" distR="0" wp14:anchorId="42DAF3D4" wp14:editId="304E6FD0">
+          <wp:inline distT="0" distB="0" distL="0" distR="0" wp14:anchorId="42DAF3D4" wp14:editId="09246D1C">
             <wp:extent cx="3117864" cy="1860359"/>
             <wp:effectExtent l="38100" t="38100" r="44450" b="45085"/>
             <wp:docPr id="77" name="Image 77" descr="A person in glasses using a laptop"/>
@@ -4677,7 +4689,7 @@
         <w:pBdr>
           <w:top w:val="single" w:sz="24" w:space="1" w:color="508590"/>
           <w:left w:val="single" w:sz="24" w:space="4" w:color="508590"/>
-          <w:bottom w:val="single" w:sz="24" w:space="1" w:color="508590"/>
+          <w:bottom w:val="single" w:sz="24" w:space="0" w:color="508590"/>
           <w:right w:val="single" w:sz="24" w:space="4" w:color="508590"/>
         </w:pBdr>
         <w:spacing w:after="240"/>
@@ -4763,7 +4775,7 @@
         <w:t xml:space="preserve">or a B+ on a proposal. </w:t>
       </w:r>
       <w:r>
-        <w:t>You’re expected to do the job fully and meet the expected standard</w:t>
+        <w:t>You’re expected to do the job fully and meet the standard</w:t>
       </w:r>
       <w:r>
         <w:t>s</w:t>
@@ -4778,7 +4790,7 @@
         <w:pBdr>
           <w:top w:val="single" w:sz="24" w:space="1" w:color="508590"/>
           <w:left w:val="single" w:sz="24" w:space="4" w:color="508590"/>
-          <w:bottom w:val="single" w:sz="24" w:space="1" w:color="508590"/>
+          <w:bottom w:val="single" w:sz="24" w:space="0" w:color="508590"/>
           <w:right w:val="single" w:sz="24" w:space="4" w:color="508590"/>
         </w:pBdr>
         <w:rPr>
@@ -4885,406 +4897,200 @@
         <w:pStyle w:val="Heading2"/>
       </w:pPr>
       <w:r>
-        <w:t>What “Complete” Means</w:t>
-      </w:r>
-    </w:p>
-    <w:tbl>
-      <w:tblPr>
-        <w:tblStyle w:val="TableGrid"/>
-        <w:tblW w:w="10260" w:type="dxa"/>
-        <w:tblInd w:w="108" w:type="dxa"/>
-        <w:tblLook w:val="04A0" w:firstRow="1" w:lastRow="0" w:firstColumn="1" w:lastColumn="0" w:noHBand="0" w:noVBand="1"/>
-        <w:tblCaption w:val="What &quot;Complete&quot; Means"/>
-        <w:tblDescription w:val="Lists the criteria for Complete work in the course"/>
-      </w:tblPr>
-      <w:tblGrid>
-        <w:gridCol w:w="5543"/>
-        <w:gridCol w:w="2322"/>
-        <w:gridCol w:w="2395"/>
-      </w:tblGrid>
-      <w:tr>
-        <w:tc>
-          <w:tcPr>
-            <w:tcW w:w="5543" w:type="dxa"/>
-            <w:tcBorders>
-              <w:top w:val="single" w:sz="24" w:space="0" w:color="508590" w:themeColor="accent6"/>
-              <w:left w:val="single" w:sz="2" w:space="0" w:color="auto"/>
-              <w:bottom w:val="single" w:sz="24" w:space="0" w:color="508590" w:themeColor="accent6"/>
-              <w:right w:val="single" w:sz="2" w:space="0" w:color="auto"/>
-            </w:tcBorders>
-            <w:shd w:val="clear" w:color="auto" w:fill="FFFFFF" w:themeFill="background1"/>
-          </w:tcPr>
-          <w:p>
-            <w:pPr>
-              <w:pStyle w:val="BodyText"/>
-              <w:tabs>
-                <w:tab w:val="left" w:pos="405"/>
-                <w:tab w:val="center" w:pos="2663"/>
-              </w:tabs>
-              <w:rPr>
-                <w:b/>
-                <w:bCs/>
-              </w:rPr>
-            </w:pPr>
-            <w:r>
-              <w:rPr>
-                <w:b/>
-                <w:bCs/>
-              </w:rPr>
-              <w:t>Criteria</w:t>
-            </w:r>
-          </w:p>
-        </w:tc>
-        <w:tc>
-          <w:tcPr>
-            <w:tcW w:w="2322" w:type="dxa"/>
-            <w:tcBorders>
-              <w:top w:val="single" w:sz="24" w:space="0" w:color="508590" w:themeColor="accent6"/>
-              <w:left w:val="single" w:sz="2" w:space="0" w:color="auto"/>
-              <w:bottom w:val="single" w:sz="24" w:space="0" w:color="508590" w:themeColor="accent6"/>
-              <w:right w:val="single" w:sz="2" w:space="0" w:color="auto"/>
-            </w:tcBorders>
-            <w:shd w:val="clear" w:color="auto" w:fill="FFFFFF" w:themeFill="background1"/>
-          </w:tcPr>
-          <w:p>
-            <w:pPr>
-              <w:pStyle w:val="BodyText"/>
-              <w:jc w:val="center"/>
-              <w:rPr>
-                <w:b/>
-                <w:bCs/>
-              </w:rPr>
-            </w:pPr>
-            <w:r>
-              <w:rPr>
-                <w:b/>
-                <w:bCs/>
-              </w:rPr>
-              <w:t>Complete</w:t>
-            </w:r>
-          </w:p>
-        </w:tc>
-        <w:tc>
-          <w:tcPr>
-            <w:tcW w:w="2395" w:type="dxa"/>
-            <w:tcBorders>
-              <w:top w:val="single" w:sz="24" w:space="0" w:color="508590" w:themeColor="accent6"/>
-              <w:left w:val="single" w:sz="2" w:space="0" w:color="auto"/>
-              <w:bottom w:val="single" w:sz="24" w:space="0" w:color="508590" w:themeColor="accent6"/>
-              <w:right w:val="single" w:sz="2" w:space="0" w:color="auto"/>
-            </w:tcBorders>
-            <w:shd w:val="clear" w:color="auto" w:fill="FFFFFF" w:themeFill="background1"/>
-          </w:tcPr>
-          <w:p>
-            <w:pPr>
-              <w:pStyle w:val="BodyText"/>
-              <w:jc w:val="center"/>
-              <w:rPr>
-                <w:b/>
-                <w:bCs/>
-              </w:rPr>
-            </w:pPr>
-            <w:r>
-              <w:rPr>
-                <w:b/>
-                <w:bCs/>
-              </w:rPr>
-              <w:t>Incomplete</w:t>
-            </w:r>
-          </w:p>
-        </w:tc>
-      </w:tr>
-      <w:tr>
-        <w:tc>
-          <w:tcPr>
-            <w:tcW w:w="5543" w:type="dxa"/>
-            <w:tcBorders>
-              <w:top w:val="single" w:sz="24" w:space="0" w:color="508590" w:themeColor="accent6"/>
-              <w:bottom w:val="single" w:sz="2" w:space="0" w:color="auto"/>
-              <w:right w:val="single" w:sz="2" w:space="0" w:color="auto"/>
-            </w:tcBorders>
-            <w:shd w:val="clear" w:color="auto" w:fill="EDF3F4"/>
-          </w:tcPr>
-          <w:p>
-            <w:pPr>
-              <w:pStyle w:val="BodyText"/>
-            </w:pPr>
-            <w:r>
-              <w:t>Matches the assignment</w:t>
-            </w:r>
-          </w:p>
-        </w:tc>
-        <w:tc>
-          <w:tcPr>
-            <w:tcW w:w="2322" w:type="dxa"/>
-            <w:tcBorders>
-              <w:top w:val="single" w:sz="24" w:space="0" w:color="508590" w:themeColor="accent6"/>
-              <w:left w:val="single" w:sz="2" w:space="0" w:color="auto"/>
-              <w:bottom w:val="single" w:sz="2" w:space="0" w:color="auto"/>
-              <w:right w:val="single" w:sz="2" w:space="0" w:color="auto"/>
-            </w:tcBorders>
-            <w:shd w:val="clear" w:color="auto" w:fill="EDF3F4"/>
-          </w:tcPr>
-          <w:p>
-            <w:pPr>
-              <w:pStyle w:val="BodyText"/>
-              <w:jc w:val="center"/>
-            </w:pPr>
-            <w:r>
-              <w:rPr>
-                <w:rFonts w:ascii="Segoe UI Symbol" w:hAnsi="Segoe UI Symbol" w:cs="Segoe UI Symbol"/>
-              </w:rPr>
-              <w:t>✔</w:t>
-            </w:r>
-          </w:p>
-        </w:tc>
-        <w:tc>
-          <w:tcPr>
-            <w:tcW w:w="2395" w:type="dxa"/>
-            <w:tcBorders>
-              <w:top w:val="single" w:sz="24" w:space="0" w:color="508590" w:themeColor="accent6"/>
-              <w:left w:val="single" w:sz="2" w:space="0" w:color="auto"/>
-              <w:bottom w:val="single" w:sz="2" w:space="0" w:color="auto"/>
-            </w:tcBorders>
-            <w:shd w:val="clear" w:color="auto" w:fill="EDF3F4"/>
-          </w:tcPr>
-          <w:p>
-            <w:pPr>
-              <w:pStyle w:val="BodyText"/>
-              <w:jc w:val="center"/>
-              <w:rPr>
-                <w:rFonts w:ascii="Nirmala UI" w:hAnsi="Nirmala UI" w:cs="Nirmala UI"/>
-              </w:rPr>
-            </w:pPr>
-            <w:r>
-              <w:rPr>
-                <w:rFonts w:ascii="Segoe UI Symbol" w:hAnsi="Segoe UI Symbol" w:cs="Segoe UI Symbol"/>
-              </w:rPr>
-              <w:t>✘</w:t>
-            </w:r>
-          </w:p>
-        </w:tc>
-      </w:tr>
-      <w:tr>
-        <w:tc>
-          <w:tcPr>
-            <w:tcW w:w="5543" w:type="dxa"/>
-            <w:tcBorders>
-              <w:top w:val="single" w:sz="2" w:space="0" w:color="auto"/>
-              <w:bottom w:val="single" w:sz="2" w:space="0" w:color="auto"/>
-              <w:right w:val="single" w:sz="2" w:space="0" w:color="auto"/>
-            </w:tcBorders>
-            <w:shd w:val="clear" w:color="auto" w:fill="FFFFFF" w:themeFill="background1"/>
-          </w:tcPr>
-          <w:p>
-            <w:pPr>
-              <w:pStyle w:val="BodyText"/>
-            </w:pPr>
-            <w:r>
-              <w:t>Follows VT’s Honor Code &amp; Principles of Community</w:t>
-            </w:r>
-          </w:p>
-        </w:tc>
-        <w:tc>
-          <w:tcPr>
-            <w:tcW w:w="2322" w:type="dxa"/>
-            <w:tcBorders>
-              <w:top w:val="single" w:sz="2" w:space="0" w:color="auto"/>
-              <w:left w:val="single" w:sz="2" w:space="0" w:color="auto"/>
-              <w:bottom w:val="single" w:sz="2" w:space="0" w:color="auto"/>
-              <w:right w:val="single" w:sz="2" w:space="0" w:color="auto"/>
-            </w:tcBorders>
-            <w:shd w:val="clear" w:color="auto" w:fill="FFFFFF" w:themeFill="background1"/>
-          </w:tcPr>
-          <w:p>
-            <w:pPr>
-              <w:pStyle w:val="BodyText"/>
-              <w:jc w:val="center"/>
-            </w:pPr>
-            <w:r>
-              <w:rPr>
-                <w:rFonts w:ascii="Segoe UI Symbol" w:hAnsi="Segoe UI Symbol" w:cs="Segoe UI Symbol"/>
-              </w:rPr>
-              <w:t>✔</w:t>
-            </w:r>
-          </w:p>
-        </w:tc>
-        <w:tc>
-          <w:tcPr>
-            <w:tcW w:w="2395" w:type="dxa"/>
-            <w:tcBorders>
-              <w:top w:val="single" w:sz="2" w:space="0" w:color="auto"/>
-              <w:left w:val="single" w:sz="2" w:space="0" w:color="auto"/>
-              <w:bottom w:val="single" w:sz="2" w:space="0" w:color="auto"/>
-            </w:tcBorders>
-            <w:shd w:val="clear" w:color="auto" w:fill="FFFFFF" w:themeFill="background1"/>
-          </w:tcPr>
-          <w:p>
-            <w:pPr>
-              <w:pStyle w:val="BodyText"/>
-              <w:jc w:val="center"/>
-            </w:pPr>
-            <w:r>
-              <w:rPr>
-                <w:rFonts w:ascii="Segoe UI Symbol" w:hAnsi="Segoe UI Symbol" w:cs="Segoe UI Symbol"/>
-              </w:rPr>
-              <w:t>✘</w:t>
-            </w:r>
-          </w:p>
-        </w:tc>
-      </w:tr>
-      <w:tr>
-        <w:tc>
-          <w:tcPr>
-            <w:tcW w:w="5543" w:type="dxa"/>
-            <w:tcBorders>
-              <w:top w:val="single" w:sz="2" w:space="0" w:color="auto"/>
-              <w:bottom w:val="single" w:sz="2" w:space="0" w:color="auto"/>
-              <w:right w:val="single" w:sz="2" w:space="0" w:color="auto"/>
-            </w:tcBorders>
-            <w:shd w:val="clear" w:color="auto" w:fill="EDF3F4"/>
-          </w:tcPr>
-          <w:p>
-            <w:pPr>
-              <w:pStyle w:val="BodyText"/>
-            </w:pPr>
-            <w:r>
-              <w:t>Meets every rubric item</w:t>
-            </w:r>
-          </w:p>
-        </w:tc>
-        <w:tc>
-          <w:tcPr>
-            <w:tcW w:w="2322" w:type="dxa"/>
-            <w:tcBorders>
-              <w:top w:val="single" w:sz="2" w:space="0" w:color="auto"/>
-              <w:left w:val="single" w:sz="2" w:space="0" w:color="auto"/>
-              <w:bottom w:val="single" w:sz="2" w:space="0" w:color="auto"/>
-              <w:right w:val="single" w:sz="2" w:space="0" w:color="auto"/>
-            </w:tcBorders>
-            <w:shd w:val="clear" w:color="auto" w:fill="EDF3F4"/>
-          </w:tcPr>
-          <w:p>
-            <w:pPr>
-              <w:pStyle w:val="BodyText"/>
-              <w:jc w:val="center"/>
-            </w:pPr>
-            <w:r>
-              <w:rPr>
-                <w:rFonts w:ascii="Segoe UI Symbol" w:hAnsi="Segoe UI Symbol" w:cs="Segoe UI Symbol"/>
-              </w:rPr>
-              <w:t>✔</w:t>
-            </w:r>
-          </w:p>
-        </w:tc>
-        <w:tc>
-          <w:tcPr>
-            <w:tcW w:w="2395" w:type="dxa"/>
-            <w:tcBorders>
-              <w:top w:val="single" w:sz="2" w:space="0" w:color="auto"/>
-              <w:left w:val="single" w:sz="2" w:space="0" w:color="auto"/>
-              <w:bottom w:val="single" w:sz="2" w:space="0" w:color="auto"/>
-            </w:tcBorders>
-            <w:shd w:val="clear" w:color="auto" w:fill="EDF3F4"/>
-          </w:tcPr>
-          <w:p>
-            <w:pPr>
-              <w:pStyle w:val="BodyText"/>
-              <w:jc w:val="center"/>
-            </w:pPr>
-            <w:r>
-              <w:rPr>
-                <w:rFonts w:ascii="Segoe UI Symbol" w:hAnsi="Segoe UI Symbol" w:cs="Segoe UI Symbol"/>
-              </w:rPr>
-              <w:t>✘</w:t>
-            </w:r>
-          </w:p>
-        </w:tc>
-      </w:tr>
-      <w:tr>
-        <w:tc>
-          <w:tcPr>
-            <w:tcW w:w="5543" w:type="dxa"/>
-            <w:tcBorders>
-              <w:top w:val="single" w:sz="2" w:space="0" w:color="auto"/>
-              <w:right w:val="single" w:sz="2" w:space="0" w:color="auto"/>
-            </w:tcBorders>
-            <w:shd w:val="clear" w:color="auto" w:fill="FFFFFF" w:themeFill="background1"/>
-          </w:tcPr>
-          <w:p>
-            <w:pPr>
-              <w:pStyle w:val="BodyText"/>
-            </w:pPr>
-            <w:r>
-              <w:t>Includes everything required</w:t>
-            </w:r>
-          </w:p>
-        </w:tc>
-        <w:tc>
-          <w:tcPr>
-            <w:tcW w:w="2322" w:type="dxa"/>
-            <w:tcBorders>
-              <w:top w:val="single" w:sz="2" w:space="0" w:color="auto"/>
-              <w:left w:val="single" w:sz="2" w:space="0" w:color="auto"/>
-              <w:right w:val="single" w:sz="2" w:space="0" w:color="auto"/>
-            </w:tcBorders>
-            <w:shd w:val="clear" w:color="auto" w:fill="FFFFFF" w:themeFill="background1"/>
-          </w:tcPr>
-          <w:p>
-            <w:pPr>
-              <w:pStyle w:val="BodyText"/>
-              <w:jc w:val="center"/>
-            </w:pPr>
-            <w:r>
-              <w:rPr>
-                <w:rFonts w:ascii="Segoe UI Symbol" w:hAnsi="Segoe UI Symbol" w:cs="Segoe UI Symbol"/>
-              </w:rPr>
-              <w:t>✔</w:t>
-            </w:r>
-          </w:p>
-        </w:tc>
-        <w:tc>
-          <w:tcPr>
-            <w:tcW w:w="2395" w:type="dxa"/>
-            <w:tcBorders>
-              <w:top w:val="single" w:sz="2" w:space="0" w:color="auto"/>
-              <w:left w:val="single" w:sz="2" w:space="0" w:color="auto"/>
-            </w:tcBorders>
-            <w:shd w:val="clear" w:color="auto" w:fill="FFFFFF" w:themeFill="background1"/>
-          </w:tcPr>
-          <w:p>
-            <w:pPr>
-              <w:pStyle w:val="BodyText"/>
-              <w:jc w:val="center"/>
-            </w:pPr>
-            <w:r>
-              <w:rPr>
-                <w:rFonts w:ascii="Segoe UI Symbol" w:hAnsi="Segoe UI Symbol" w:cs="Segoe UI Symbol"/>
-              </w:rPr>
-              <w:t>✘</w:t>
-            </w:r>
-          </w:p>
-        </w:tc>
-      </w:tr>
-    </w:tbl>
+        <w:rPr>
+          <w:noProof/>
+        </w:rPr>
+        <mc:AlternateContent>
+          <mc:Choice Requires="wps">
+            <w:drawing>
+              <wp:anchor distT="0" distB="0" distL="114300" distR="114300" simplePos="0" relativeHeight="251674624" behindDoc="0" locked="0" layoutInCell="1" allowOverlap="1" wp14:anchorId="1E19A4A1" wp14:editId="5DAA1F3F">
+                <wp:simplePos x="0" y="0"/>
+                <wp:positionH relativeFrom="column">
+                  <wp:posOffset>28575</wp:posOffset>
+                </wp:positionH>
+                <wp:positionV relativeFrom="paragraph">
+                  <wp:posOffset>375284</wp:posOffset>
+                </wp:positionV>
+                <wp:extent cx="6454140" cy="2124075"/>
+                <wp:effectExtent l="19050" t="19050" r="22860" b="28575"/>
+                <wp:wrapNone/>
+                <wp:docPr id="1125024854" name="Rectangle 23"/>
+                <wp:cNvGraphicFramePr/>
+                <a:graphic xmlns:a="http://schemas.openxmlformats.org/drawingml/2006/main">
+                  <a:graphicData uri="http://schemas.microsoft.com/office/word/2010/wordprocessingShape">
+                    <wps:wsp>
+                      <wps:cNvSpPr/>
+                      <wps:spPr>
+                        <a:xfrm>
+                          <a:off x="0" y="0"/>
+                          <a:ext cx="6454140" cy="2124075"/>
+                        </a:xfrm>
+                        <a:prstGeom prst="rect">
+                          <a:avLst/>
+                        </a:prstGeom>
+                        <a:noFill/>
+                        <a:ln w="38100">
+                          <a:solidFill>
+                            <a:schemeClr val="accent6"/>
+                          </a:solidFill>
+                        </a:ln>
+                      </wps:spPr>
+                      <wps:style>
+                        <a:lnRef idx="2">
+                          <a:schemeClr val="accent1">
+                            <a:shade val="15000"/>
+                          </a:schemeClr>
+                        </a:lnRef>
+                        <a:fillRef idx="1">
+                          <a:schemeClr val="accent1"/>
+                        </a:fillRef>
+                        <a:effectRef idx="0">
+                          <a:schemeClr val="accent1"/>
+                        </a:effectRef>
+                        <a:fontRef idx="minor">
+                          <a:schemeClr val="lt1"/>
+                        </a:fontRef>
+                      </wps:style>
+                      <wps:bodyPr rot="0" spcFirstLastPara="0" vertOverflow="overflow" horzOverflow="overflow" vert="horz" wrap="square" lIns="91440" tIns="45720" rIns="91440" bIns="45720" numCol="1" spcCol="0" rtlCol="0" fromWordArt="0" anchor="ctr" anchorCtr="0" forceAA="0" compatLnSpc="1">
+                        <a:prstTxWarp prst="textNoShape">
+                          <a:avLst/>
+                        </a:prstTxWarp>
+                        <a:noAutofit/>
+                      </wps:bodyPr>
+                    </wps:wsp>
+                  </a:graphicData>
+                </a:graphic>
+                <wp14:sizeRelV relativeFrom="margin">
+                  <wp14:pctHeight>0</wp14:pctHeight>
+                </wp14:sizeRelV>
+              </wp:anchor>
+            </w:drawing>
+          </mc:Choice>
+          <mc:Fallback>
+            <w:pict>
+              <v:rect w14:anchorId="693D5AA5" id="Rectangle 23" o:spid="_x0000_s1026" style="position:absolute;margin-left:2.25pt;margin-top:29.55pt;width:508.2pt;height:167.25pt;z-index:251674624;visibility:visible;mso-wrap-style:square;mso-height-percent:0;mso-wrap-distance-left:9pt;mso-wrap-distance-top:0;mso-wrap-distance-right:9pt;mso-wrap-distance-bottom:0;mso-position-horizontal:absolute;mso-position-horizontal-relative:text;mso-position-vertical:absolute;mso-position-vertical-relative:text;mso-height-percent:0;mso-height-relative:margin;v-text-anchor:middle" o:gfxdata="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" filled="f" strokecolor="#508590 [3209]" strokeweight="3pt"/>
+            </w:pict>
+          </mc:Fallback>
+        </mc:AlternateContent>
+      </w:r>
+      <w:r>
+        <w:t xml:space="preserve">What </w:t>
+      </w:r>
+      <w:r>
+        <w:t>Is the Standard</w:t>
+      </w:r>
+      <w:r>
+        <w:t xml:space="preserve"> for Major Projects</w:t>
+      </w:r>
+      <w:r>
+        <w:t>?</w:t>
+      </w:r>
+    </w:p>
+    <w:p>
+      <w:pPr>
+        <w:pStyle w:val="BodyText"/>
+        <w:spacing w:after="240"/>
+        <w:ind w:left="187"/>
+      </w:pPr>
+      <w:r>
+        <w:t xml:space="preserve">To meet the standard, your major projects need to be ready to send out in the workplace. </w:t>
+      </w:r>
+      <w:r>
+        <w:t xml:space="preserve">Generally, major projects you submit need to </w:t>
+      </w:r>
+      <w:proofErr w:type="gramStart"/>
+      <w:r>
+        <w:t>do</w:t>
+      </w:r>
+      <w:proofErr w:type="gramEnd"/>
+      <w:r>
+        <w:t xml:space="preserve"> the following: </w:t>
+      </w:r>
+    </w:p>
+    <w:p>
+      <w:pPr>
+        <w:pStyle w:val="BodyText"/>
+        <w:numPr>
+          <w:ilvl w:val="0"/>
+          <w:numId w:val="19"/>
+        </w:numPr>
+      </w:pPr>
+      <w:r>
+        <w:t>Match the assignment’s purpose, audience, and situation.</w:t>
+      </w:r>
+    </w:p>
+    <w:p>
+      <w:pPr>
+        <w:pStyle w:val="BodyText"/>
+        <w:numPr>
+          <w:ilvl w:val="0"/>
+          <w:numId w:val="19"/>
+        </w:numPr>
+      </w:pPr>
+      <w:r>
+        <w:t>Follow VT’s Honor Code and Principles of Community.</w:t>
+      </w:r>
+    </w:p>
+    <w:p>
+      <w:pPr>
+        <w:pStyle w:val="BodyText"/>
+        <w:numPr>
+          <w:ilvl w:val="0"/>
+          <w:numId w:val="19"/>
+        </w:numPr>
+      </w:pPr>
+      <w:r>
+        <w:t>Meet or exceed all rubric criteria.</w:t>
+      </w:r>
+    </w:p>
+    <w:p>
+      <w:pPr>
+        <w:pStyle w:val="BodyText"/>
+        <w:numPr>
+          <w:ilvl w:val="0"/>
+          <w:numId w:val="19"/>
+        </w:numPr>
+        <w:spacing w:after="240"/>
+      </w:pPr>
+      <w:r>
+        <w:t>Include all required information and elements.</w:t>
+      </w:r>
+    </w:p>
+    <w:p>
+      <w:pPr>
+        <w:pStyle w:val="BodyText"/>
+        <w:spacing w:after="240"/>
+        <w:ind w:left="187"/>
+      </w:pPr>
+      <w:r>
+        <w:t xml:space="preserve">Documents that meet the standard, earn an </w:t>
+      </w:r>
+      <w:r>
+        <w:rPr>
+          <w:b/>
+          <w:bCs/>
+        </w:rPr>
+        <w:t>A or an A-.</w:t>
+      </w:r>
+      <w:r>
+        <w:t xml:space="preserve"> </w:t>
+      </w:r>
+      <w:r>
+        <w:t>To find the specific expectations, check the assignment and rubric for each Major Project in Canvas.</w:t>
+      </w:r>
+    </w:p>
     <w:p>
       <w:pPr>
         <w:pStyle w:val="Heading2"/>
       </w:pPr>
       <w:r>
-        <w:t xml:space="preserve">Incomplete Isn’t </w:t>
-      </w:r>
-      <w:r>
-        <w:t>a</w:t>
-      </w:r>
-      <w:r>
-        <w:t xml:space="preserve"> Failure—It’s </w:t>
-      </w:r>
-      <w:r>
-        <w:t>a</w:t>
-      </w:r>
-      <w:r>
-        <w:t xml:space="preserve"> Draft</w:t>
+        <w:t xml:space="preserve">What If a </w:t>
+      </w:r>
+      <w:r>
+        <w:t xml:space="preserve">Major </w:t>
+      </w:r>
+      <w:r>
+        <w:t>Project Doesn’t Meet the Standard?</w:t>
       </w:r>
     </w:p>
     <w:p>
@@ -5313,13 +5119,32 @@
         <w:ind w:left="180"/>
       </w:pPr>
       <w:r>
-        <w:t>If your work is marked Incomplete,</w:t>
+        <w:t xml:space="preserve">If your work </w:t>
+      </w:r>
+      <w:r>
+        <w:t>earns any grade</w:t>
+      </w:r>
+      <w:r>
+        <w:rPr>
+          <w:b/>
+          <w:bCs/>
+        </w:rPr>
+        <w:t xml:space="preserve"> lower than an A-</w:t>
+      </w:r>
+      <w:r>
+        <w:t>,</w:t>
       </w:r>
       <w:r>
         <w:t xml:space="preserve"> don’t panic</w:t>
       </w:r>
       <w:r>
-        <w:t>—it’s just a sign that something needs more work.</w:t>
+        <w:t xml:space="preserve">—it’s just a sign that </w:t>
+      </w:r>
+      <w:r>
+        <w:t xml:space="preserve">your project </w:t>
+      </w:r>
+      <w:r>
+        <w:t>needs more work.</w:t>
       </w:r>
     </w:p>
     <w:p>
@@ -5341,10 +5166,37 @@
         <w:t>ou can revise and resubmit</w:t>
       </w:r>
       <w:r>
-        <w:t xml:space="preserve"> as many times as you need, </w:t>
-      </w:r>
-      <w:r>
-        <w:t>up until you earn a Complete or reach the final deadline at 11:59 PM, whichever comes first.</w:t>
+        <w:t xml:space="preserve"> </w:t>
+      </w:r>
+      <w:r>
+        <w:t>your project</w:t>
+      </w:r>
+      <w:r>
+        <w:t xml:space="preserve"> until you earn </w:t>
+      </w:r>
+      <w:r>
+        <w:t>an</w:t>
+      </w:r>
+      <w:r>
+        <w:t xml:space="preserve"> A or an A-</w:t>
+      </w:r>
+      <w:r>
+        <w:t xml:space="preserve"> </w:t>
+      </w:r>
+      <w:r>
+        <w:t xml:space="preserve">or </w:t>
+      </w:r>
+      <w:r>
+        <w:t xml:space="preserve">until </w:t>
+      </w:r>
+      <w:r>
+        <w:t>11:59 PM</w:t>
+      </w:r>
+      <w:r>
+        <w:t xml:space="preserve"> on the revision deadline</w:t>
+      </w:r>
+      <w:r>
+        <w:t>, whichever comes first.</w:t>
       </w:r>
     </w:p>
     <w:p>
@@ -5430,9 +5282,57 @@
     </w:p>
     <w:p>
       <w:pPr>
+        <w:spacing w:line="240" w:lineRule="auto"/>
+        <w:ind w:left="0" w:right="0"/>
+        <w:rPr>
+          <w:b/>
+          <w:bCs/>
+          <w:color w:val="C64600"/>
+          <w:sz w:val="36"/>
+          <w:szCs w:val="30"/>
+        </w:rPr>
+      </w:pPr>
+      <w:r>
+        <w:br w:type="page"/>
+      </w:r>
+    </w:p>
+    <w:p>
+      <w:pPr>
+        <w:pStyle w:val="Heading1"/>
+      </w:pPr>
+      <w:r>
+        <w:lastRenderedPageBreak/>
+        <w:t>Grading Process</w:t>
+      </w:r>
+      <w:r>
+        <w:t xml:space="preserve"> for </w:t>
+      </w:r>
+      <w:r>
+        <w:t>Homework</w:t>
+      </w:r>
+    </w:p>
+    <w:p>
+      <w:pPr>
+        <w:spacing w:line="240" w:lineRule="auto"/>
+        <w:ind w:left="0" w:right="0"/>
+        <w:rPr>
+          <w:b/>
+          <w:bCs/>
+          <w:color w:val="C64600"/>
+          <w:sz w:val="36"/>
+          <w:szCs w:val="30"/>
+        </w:rPr>
+      </w:pPr>
+      <w:r>
+        <w:br w:type="page"/>
+      </w:r>
+    </w:p>
+    <w:p>
+      <w:pPr>
         <w:pStyle w:val="Heading2"/>
       </w:pPr>
       <w:r>
+        <w:lastRenderedPageBreak/>
         <w:t>Why This Grading System?</w:t>
       </w:r>
     </w:p>
@@ -5563,7 +5463,6 @@
         <w:pStyle w:val="Heading2"/>
       </w:pPr>
       <w:r>
-        <w:lastRenderedPageBreak/>
         <w:t xml:space="preserve">Tracking Your Work </w:t>
       </w:r>
       <w:r>
@@ -7097,6 +6996,7 @@
         <w:rPr>
           <w:noProof/>
         </w:rPr>
+        <w:lastRenderedPageBreak/>
         <mc:AlternateContent>
           <mc:Choice Requires="wps">
             <w:drawing>
@@ -7353,10 +7253,732 @@
     </w:p>
     <w:p>
       <w:pPr>
+        <w:spacing w:line="240" w:lineRule="auto"/>
+        <w:ind w:left="0" w:right="0"/>
+      </w:pPr>
+      <w:bookmarkStart w:id="5" w:name="_Late_Policy_&amp;"/>
+      <w:bookmarkEnd w:id="5"/>
+      <w:r>
+        <w:rPr>
+          <w:b/>
+          <w:bCs/>
+        </w:rPr>
+        <w:lastRenderedPageBreak/>
+        <w:t>Grading: </w:t>
+      </w:r>
+      <w:r>
+        <w:t>Specific rubrics and grading guidelines will be provided for each assignment.</w:t>
+      </w:r>
+      <w:r>
+        <w:rPr>
+          <w:rFonts w:ascii="Arial" w:hAnsi="Arial" w:cs="Arial"/>
+          <w:color w:val="555555"/>
+          <w:sz w:val="21"/>
+          <w:szCs w:val="21"/>
+          <w:shd w:val="clear" w:color="auto" w:fill="FFFFFF"/>
+        </w:rPr>
+        <w:t xml:space="preserve"> </w:t>
+      </w:r>
+      <w:r>
+        <w:t xml:space="preserve"> The gradebook manages </w:t>
+      </w:r>
+      <w:proofErr w:type="gramStart"/>
+      <w:r>
+        <w:t>all the</w:t>
+      </w:r>
+      <w:proofErr w:type="gramEnd"/>
+      <w:r>
+        <w:t xml:space="preserve"> mathematics. I do </w:t>
+      </w:r>
+      <w:proofErr w:type="gramStart"/>
+      <w:r>
+        <w:t>not</w:t>
+      </w:r>
+      <w:proofErr w:type="gramEnd"/>
+      <w:r>
+        <w:t xml:space="preserve"> round grades.</w:t>
+      </w:r>
+    </w:p>
+    <w:tbl>
+      <w:tblPr>
+        <w:tblW w:w="10890" w:type="dxa"/>
+        <w:tblCellSpacing w:w="0" w:type="dxa"/>
+        <w:tblBorders>
+          <w:top w:val="outset" w:sz="6" w:space="0" w:color="auto"/>
+          <w:left w:val="outset" w:sz="6" w:space="0" w:color="auto"/>
+          <w:bottom w:val="outset" w:sz="6" w:space="0" w:color="auto"/>
+          <w:right w:val="outset" w:sz="6" w:space="0" w:color="auto"/>
+        </w:tblBorders>
+        <w:shd w:val="clear" w:color="auto" w:fill="FFFFFF"/>
+        <w:tblCellMar>
+          <w:left w:w="0" w:type="dxa"/>
+          <w:right w:w="0" w:type="dxa"/>
+        </w:tblCellMar>
+        <w:tblLook w:val="04A0" w:firstRow="1" w:lastRow="0" w:firstColumn="1" w:lastColumn="0" w:noHBand="0" w:noVBand="1"/>
+      </w:tblPr>
+      <w:tblGrid>
+        <w:gridCol w:w="1485"/>
+        <w:gridCol w:w="9405"/>
+      </w:tblGrid>
+      <w:tr>
+        <w:trPr>
+          <w:tblCellSpacing w:w="0" w:type="dxa"/>
+        </w:trPr>
+        <w:tc>
+          <w:tcPr>
+            <w:tcW w:w="1485" w:type="dxa"/>
+            <w:tcBorders>
+              <w:top w:val="outset" w:sz="6" w:space="0" w:color="auto"/>
+              <w:left w:val="outset" w:sz="6" w:space="0" w:color="auto"/>
+              <w:bottom w:val="outset" w:sz="6" w:space="0" w:color="auto"/>
+              <w:right w:val="outset" w:sz="6" w:space="0" w:color="auto"/>
+            </w:tcBorders>
+            <w:shd w:val="clear" w:color="auto" w:fill="FFFFFF"/>
+            <w:hideMark/>
+          </w:tcPr>
+          <w:p>
+            <w:pPr>
+              <w:spacing w:line="240" w:lineRule="auto"/>
+              <w:ind w:left="0" w:right="0"/>
+            </w:pPr>
+            <w:r>
+              <w:rPr>
+                <w:b/>
+                <w:bCs/>
+              </w:rPr>
+              <w:t>Grade Scale</w:t>
+            </w:r>
+          </w:p>
+        </w:tc>
+        <w:tc>
+          <w:tcPr>
+            <w:tcW w:w="9405" w:type="dxa"/>
+            <w:tcBorders>
+              <w:top w:val="outset" w:sz="6" w:space="0" w:color="auto"/>
+              <w:left w:val="outset" w:sz="6" w:space="0" w:color="auto"/>
+              <w:bottom w:val="outset" w:sz="6" w:space="0" w:color="auto"/>
+              <w:right w:val="outset" w:sz="6" w:space="0" w:color="auto"/>
+            </w:tcBorders>
+            <w:shd w:val="clear" w:color="auto" w:fill="FFFFFF"/>
+            <w:hideMark/>
+          </w:tcPr>
+          <w:p>
+            <w:pPr>
+              <w:spacing w:line="240" w:lineRule="auto"/>
+              <w:ind w:left="0" w:right="0"/>
+            </w:pPr>
+            <w:r>
+              <w:rPr>
+                <w:b/>
+                <w:bCs/>
+              </w:rPr>
+              <w:t>Description</w:t>
+            </w:r>
+          </w:p>
+        </w:tc>
+      </w:tr>
+      <w:tr>
+        <w:trPr>
+          <w:tblCellSpacing w:w="0" w:type="dxa"/>
+        </w:trPr>
+        <w:tc>
+          <w:tcPr>
+            <w:tcW w:w="1485" w:type="dxa"/>
+            <w:tcBorders>
+              <w:top w:val="outset" w:sz="6" w:space="0" w:color="auto"/>
+              <w:left w:val="outset" w:sz="6" w:space="0" w:color="auto"/>
+              <w:bottom w:val="outset" w:sz="6" w:space="0" w:color="auto"/>
+              <w:right w:val="outset" w:sz="6" w:space="0" w:color="auto"/>
+            </w:tcBorders>
+            <w:shd w:val="clear" w:color="auto" w:fill="FFFFFF"/>
+            <w:hideMark/>
+          </w:tcPr>
+          <w:p>
+            <w:pPr>
+              <w:spacing w:line="240" w:lineRule="auto"/>
+              <w:ind w:left="0" w:right="0"/>
+            </w:pPr>
+            <w:proofErr w:type="gramStart"/>
+            <w:r>
+              <w:t>A  94</w:t>
+            </w:r>
+            <w:proofErr w:type="gramEnd"/>
+            <w:r>
+              <w:t>–100</w:t>
+            </w:r>
+            <w:r>
+              <w:br/>
+              <w:t>A- 90–93</w:t>
+            </w:r>
+          </w:p>
+        </w:tc>
+        <w:tc>
+          <w:tcPr>
+            <w:tcW w:w="9405" w:type="dxa"/>
+            <w:tcBorders>
+              <w:top w:val="outset" w:sz="6" w:space="0" w:color="auto"/>
+              <w:left w:val="outset" w:sz="6" w:space="0" w:color="auto"/>
+              <w:bottom w:val="outset" w:sz="6" w:space="0" w:color="auto"/>
+              <w:right w:val="outset" w:sz="6" w:space="0" w:color="auto"/>
+            </w:tcBorders>
+            <w:shd w:val="clear" w:color="auto" w:fill="FFFFFF"/>
+            <w:hideMark/>
+          </w:tcPr>
+          <w:p>
+            <w:pPr>
+              <w:spacing w:line="240" w:lineRule="auto"/>
+              <w:ind w:left="0" w:right="0"/>
+            </w:pPr>
+            <w:r>
+              <w:t>Excellent, outstanding work that</w:t>
+            </w:r>
+          </w:p>
+          <w:p>
+            <w:pPr>
+              <w:numPr>
+                <w:ilvl w:val="0"/>
+                <w:numId w:val="14"/>
+              </w:numPr>
+              <w:spacing w:line="240" w:lineRule="auto"/>
+              <w:ind w:right="0"/>
+            </w:pPr>
+            <w:r>
+              <w:t>exceeds requirements for the assignment.</w:t>
+            </w:r>
+          </w:p>
+          <w:p>
+            <w:pPr>
+              <w:numPr>
+                <w:ilvl w:val="0"/>
+                <w:numId w:val="14"/>
+              </w:numPr>
+              <w:spacing w:line="240" w:lineRule="auto"/>
+              <w:ind w:right="0"/>
+            </w:pPr>
+            <w:r>
+              <w:t>demonstrates originality and mastery of the objectives or material.</w:t>
+            </w:r>
+          </w:p>
+          <w:p>
+            <w:pPr>
+              <w:numPr>
+                <w:ilvl w:val="0"/>
+                <w:numId w:val="14"/>
+              </w:numPr>
+              <w:spacing w:line="240" w:lineRule="auto"/>
+              <w:ind w:right="0"/>
+            </w:pPr>
+            <w:r>
+              <w:t>addresses audience, purpose, and voice with expertise through the savvy use of rhetorical strategies.</w:t>
+            </w:r>
+          </w:p>
+          <w:p>
+            <w:pPr>
+              <w:numPr>
+                <w:ilvl w:val="0"/>
+                <w:numId w:val="14"/>
+              </w:numPr>
+              <w:spacing w:line="240" w:lineRule="auto"/>
+              <w:ind w:right="0"/>
+            </w:pPr>
+            <w:r>
+              <w:t>contains no errors in grammar, spelling, or mechanics.</w:t>
+            </w:r>
+          </w:p>
+        </w:tc>
+      </w:tr>
+      <w:tr>
+        <w:trPr>
+          <w:tblCellSpacing w:w="0" w:type="dxa"/>
+        </w:trPr>
+        <w:tc>
+          <w:tcPr>
+            <w:tcW w:w="1485" w:type="dxa"/>
+            <w:tcBorders>
+              <w:top w:val="outset" w:sz="6" w:space="0" w:color="auto"/>
+              <w:left w:val="outset" w:sz="6" w:space="0" w:color="auto"/>
+              <w:bottom w:val="outset" w:sz="6" w:space="0" w:color="auto"/>
+              <w:right w:val="outset" w:sz="6" w:space="0" w:color="auto"/>
+            </w:tcBorders>
+            <w:shd w:val="clear" w:color="auto" w:fill="FFFFFF"/>
+            <w:hideMark/>
+          </w:tcPr>
+          <w:p>
+            <w:pPr>
+              <w:spacing w:line="240" w:lineRule="auto"/>
+              <w:ind w:left="0" w:right="0"/>
+            </w:pPr>
+            <w:r>
+              <w:t>B+ 87–89</w:t>
+            </w:r>
+            <w:r>
+              <w:br/>
+            </w:r>
+            <w:proofErr w:type="gramStart"/>
+            <w:r>
+              <w:t>B  84</w:t>
+            </w:r>
+            <w:proofErr w:type="gramEnd"/>
+            <w:r>
+              <w:t>–86</w:t>
+            </w:r>
+            <w:r>
+              <w:br/>
+              <w:t>B- 80–83</w:t>
+            </w:r>
+          </w:p>
+        </w:tc>
+        <w:tc>
+          <w:tcPr>
+            <w:tcW w:w="9405" w:type="dxa"/>
+            <w:tcBorders>
+              <w:top w:val="outset" w:sz="6" w:space="0" w:color="auto"/>
+              <w:left w:val="outset" w:sz="6" w:space="0" w:color="auto"/>
+              <w:bottom w:val="outset" w:sz="6" w:space="0" w:color="auto"/>
+              <w:right w:val="outset" w:sz="6" w:space="0" w:color="auto"/>
+            </w:tcBorders>
+            <w:shd w:val="clear" w:color="auto" w:fill="FFFFFF"/>
+            <w:hideMark/>
+          </w:tcPr>
+          <w:p>
+            <w:pPr>
+              <w:spacing w:line="240" w:lineRule="auto"/>
+              <w:ind w:left="0" w:right="0"/>
+            </w:pPr>
+            <w:r>
+              <w:t>Good to very good work that</w:t>
+            </w:r>
+          </w:p>
+          <w:p>
+            <w:pPr>
+              <w:numPr>
+                <w:ilvl w:val="0"/>
+                <w:numId w:val="15"/>
+              </w:numPr>
+              <w:spacing w:line="240" w:lineRule="auto"/>
+              <w:ind w:right="0"/>
+            </w:pPr>
+            <w:r>
+              <w:t>meets all requirements for the assignment.</w:t>
+            </w:r>
+          </w:p>
+          <w:p>
+            <w:pPr>
+              <w:numPr>
+                <w:ilvl w:val="0"/>
+                <w:numId w:val="15"/>
+              </w:numPr>
+              <w:spacing w:line="240" w:lineRule="auto"/>
+              <w:ind w:right="0"/>
+            </w:pPr>
+            <w:r>
+              <w:t>demonstrates above-average insight and a thorough understanding of the objectives or material.</w:t>
+            </w:r>
+          </w:p>
+          <w:p>
+            <w:pPr>
+              <w:numPr>
+                <w:ilvl w:val="0"/>
+                <w:numId w:val="15"/>
+              </w:numPr>
+              <w:spacing w:line="240" w:lineRule="auto"/>
+              <w:ind w:right="0"/>
+            </w:pPr>
+            <w:r>
+              <w:t>addresses audience, purpose, and voice well with the appropriate use of specific rhetorical strategies.</w:t>
+            </w:r>
+          </w:p>
+          <w:p>
+            <w:pPr>
+              <w:numPr>
+                <w:ilvl w:val="0"/>
+                <w:numId w:val="15"/>
+              </w:numPr>
+              <w:spacing w:line="240" w:lineRule="auto"/>
+              <w:ind w:right="0"/>
+            </w:pPr>
+            <w:r>
+              <w:t>contains only minor errors in grammar, spelling, or mechanics.</w:t>
+            </w:r>
+          </w:p>
+        </w:tc>
+      </w:tr>
+      <w:tr>
+        <w:trPr>
+          <w:tblCellSpacing w:w="0" w:type="dxa"/>
+        </w:trPr>
+        <w:tc>
+          <w:tcPr>
+            <w:tcW w:w="1485" w:type="dxa"/>
+            <w:tcBorders>
+              <w:top w:val="outset" w:sz="6" w:space="0" w:color="auto"/>
+              <w:left w:val="outset" w:sz="6" w:space="0" w:color="auto"/>
+              <w:bottom w:val="outset" w:sz="6" w:space="0" w:color="auto"/>
+              <w:right w:val="outset" w:sz="6" w:space="0" w:color="auto"/>
+            </w:tcBorders>
+            <w:shd w:val="clear" w:color="auto" w:fill="FFFFFF"/>
+            <w:hideMark/>
+          </w:tcPr>
+          <w:p>
+            <w:pPr>
+              <w:spacing w:line="240" w:lineRule="auto"/>
+              <w:ind w:left="0" w:right="0"/>
+            </w:pPr>
+            <w:r>
+              <w:t>C+ 77–79</w:t>
+            </w:r>
+            <w:r>
+              <w:br/>
+              <w:t>C 74–76</w:t>
+            </w:r>
+            <w:r>
+              <w:br/>
+              <w:t>C- 70–73</w:t>
+            </w:r>
+          </w:p>
+        </w:tc>
+        <w:tc>
+          <w:tcPr>
+            <w:tcW w:w="9405" w:type="dxa"/>
+            <w:tcBorders>
+              <w:top w:val="outset" w:sz="6" w:space="0" w:color="auto"/>
+              <w:left w:val="outset" w:sz="6" w:space="0" w:color="auto"/>
+              <w:bottom w:val="outset" w:sz="6" w:space="0" w:color="auto"/>
+              <w:right w:val="outset" w:sz="6" w:space="0" w:color="auto"/>
+            </w:tcBorders>
+            <w:shd w:val="clear" w:color="auto" w:fill="FFFFFF"/>
+            <w:hideMark/>
+          </w:tcPr>
+          <w:p>
+            <w:pPr>
+              <w:spacing w:line="240" w:lineRule="auto"/>
+              <w:ind w:left="0" w:right="0"/>
+            </w:pPr>
+            <w:r>
+              <w:t>Satisfactory or fair work that</w:t>
+            </w:r>
+          </w:p>
+          <w:p>
+            <w:pPr>
+              <w:numPr>
+                <w:ilvl w:val="0"/>
+                <w:numId w:val="16"/>
+              </w:numPr>
+              <w:spacing w:line="240" w:lineRule="auto"/>
+              <w:ind w:right="0"/>
+            </w:pPr>
+            <w:r>
+              <w:t>meets most of the requirements for the assignment.</w:t>
+            </w:r>
+          </w:p>
+          <w:p>
+            <w:pPr>
+              <w:numPr>
+                <w:ilvl w:val="0"/>
+                <w:numId w:val="16"/>
+              </w:numPr>
+              <w:spacing w:line="240" w:lineRule="auto"/>
+              <w:ind w:right="0"/>
+            </w:pPr>
+            <w:r>
+              <w:t xml:space="preserve">demonstrates a basic understanding of the objectives or </w:t>
+            </w:r>
+            <w:proofErr w:type="gramStart"/>
+            <w:r>
+              <w:t>material, but</w:t>
+            </w:r>
+            <w:proofErr w:type="gramEnd"/>
+            <w:r>
+              <w:t xml:space="preserve"> relies on generic or predictable techniques.</w:t>
+            </w:r>
+          </w:p>
+          <w:p>
+            <w:pPr>
+              <w:numPr>
+                <w:ilvl w:val="0"/>
+                <w:numId w:val="16"/>
+              </w:numPr>
+              <w:spacing w:line="240" w:lineRule="auto"/>
+              <w:ind w:right="0"/>
+            </w:pPr>
+            <w:r>
+              <w:t xml:space="preserve">addresses most aspects of audience, purpose, and voice with </w:t>
+            </w:r>
+            <w:proofErr w:type="gramStart"/>
+            <w:r>
+              <w:t>rhetorically-appropriate</w:t>
+            </w:r>
+            <w:proofErr w:type="gramEnd"/>
+            <w:r>
+              <w:t xml:space="preserve"> strategies.</w:t>
+            </w:r>
+          </w:p>
+          <w:p>
+            <w:pPr>
+              <w:numPr>
+                <w:ilvl w:val="0"/>
+                <w:numId w:val="16"/>
+              </w:numPr>
+              <w:spacing w:line="240" w:lineRule="auto"/>
+              <w:ind w:right="0"/>
+            </w:pPr>
+            <w:r>
+              <w:t>contains several minor errors in grammar, spelling, or mechanics.</w:t>
+            </w:r>
+          </w:p>
+        </w:tc>
+      </w:tr>
+      <w:tr>
+        <w:trPr>
+          <w:tblCellSpacing w:w="0" w:type="dxa"/>
+        </w:trPr>
+        <w:tc>
+          <w:tcPr>
+            <w:tcW w:w="1485" w:type="dxa"/>
+            <w:tcBorders>
+              <w:top w:val="outset" w:sz="6" w:space="0" w:color="auto"/>
+              <w:left w:val="outset" w:sz="6" w:space="0" w:color="auto"/>
+              <w:bottom w:val="outset" w:sz="6" w:space="0" w:color="auto"/>
+              <w:right w:val="outset" w:sz="6" w:space="0" w:color="auto"/>
+            </w:tcBorders>
+            <w:shd w:val="clear" w:color="auto" w:fill="FFFFFF"/>
+            <w:hideMark/>
+          </w:tcPr>
+          <w:p>
+            <w:pPr>
+              <w:spacing w:line="240" w:lineRule="auto"/>
+              <w:ind w:left="0" w:right="0"/>
+            </w:pPr>
+            <w:r>
+              <w:t>D+ 67–69</w:t>
+            </w:r>
+            <w:r>
+              <w:br/>
+              <w:t>D 64–66</w:t>
+            </w:r>
+            <w:r>
+              <w:br/>
+              <w:t>D- 60–63</w:t>
+            </w:r>
+          </w:p>
+        </w:tc>
+        <w:tc>
+          <w:tcPr>
+            <w:tcW w:w="9405" w:type="dxa"/>
+            <w:tcBorders>
+              <w:top w:val="outset" w:sz="6" w:space="0" w:color="auto"/>
+              <w:left w:val="outset" w:sz="6" w:space="0" w:color="auto"/>
+              <w:bottom w:val="outset" w:sz="6" w:space="0" w:color="auto"/>
+              <w:right w:val="outset" w:sz="6" w:space="0" w:color="auto"/>
+            </w:tcBorders>
+            <w:shd w:val="clear" w:color="auto" w:fill="FFFFFF"/>
+            <w:hideMark/>
+          </w:tcPr>
+          <w:p>
+            <w:pPr>
+              <w:spacing w:line="240" w:lineRule="auto"/>
+              <w:ind w:left="0" w:right="0"/>
+            </w:pPr>
+            <w:r>
+              <w:t>Fair to poor work that</w:t>
+            </w:r>
+          </w:p>
+          <w:p>
+            <w:pPr>
+              <w:numPr>
+                <w:ilvl w:val="0"/>
+                <w:numId w:val="17"/>
+              </w:numPr>
+              <w:spacing w:line="240" w:lineRule="auto"/>
+              <w:ind w:right="0"/>
+            </w:pPr>
+            <w:r>
+              <w:t>meets some, but not all</w:t>
+            </w:r>
+            <w:proofErr w:type="gramStart"/>
+            <w:r>
+              <w:t>, of the</w:t>
+            </w:r>
+            <w:proofErr w:type="gramEnd"/>
+            <w:r>
+              <w:t xml:space="preserve"> requirements for the assignment.</w:t>
+            </w:r>
+          </w:p>
+          <w:p>
+            <w:pPr>
+              <w:numPr>
+                <w:ilvl w:val="0"/>
+                <w:numId w:val="17"/>
+              </w:numPr>
+              <w:spacing w:line="240" w:lineRule="auto"/>
+              <w:ind w:right="0"/>
+            </w:pPr>
+            <w:r>
+              <w:t>demonstrates a partial understanding of the objectives or material.</w:t>
+            </w:r>
+          </w:p>
+          <w:p>
+            <w:pPr>
+              <w:numPr>
+                <w:ilvl w:val="0"/>
+                <w:numId w:val="17"/>
+              </w:numPr>
+              <w:spacing w:line="240" w:lineRule="auto"/>
+              <w:ind w:right="0"/>
+            </w:pPr>
+            <w:r>
+              <w:t>addresses some aspects of audience, purpose, and voice, and/or inconsistently uses rhetorical strategies.</w:t>
+            </w:r>
+          </w:p>
+          <w:p>
+            <w:pPr>
+              <w:numPr>
+                <w:ilvl w:val="0"/>
+                <w:numId w:val="17"/>
+              </w:numPr>
+              <w:spacing w:line="240" w:lineRule="auto"/>
+              <w:ind w:right="0"/>
+            </w:pPr>
+            <w:r>
+              <w:t>contains one or two major errors in grammar, spelling, or mechanics.</w:t>
+            </w:r>
+          </w:p>
+        </w:tc>
+      </w:tr>
+      <w:tr>
+        <w:trPr>
+          <w:tblCellSpacing w:w="0" w:type="dxa"/>
+        </w:trPr>
+        <w:tc>
+          <w:tcPr>
+            <w:tcW w:w="1485" w:type="dxa"/>
+            <w:tcBorders>
+              <w:top w:val="outset" w:sz="6" w:space="0" w:color="auto"/>
+              <w:left w:val="outset" w:sz="6" w:space="0" w:color="auto"/>
+              <w:bottom w:val="outset" w:sz="6" w:space="0" w:color="auto"/>
+              <w:right w:val="outset" w:sz="6" w:space="0" w:color="auto"/>
+            </w:tcBorders>
+            <w:shd w:val="clear" w:color="auto" w:fill="FFFFFF"/>
+            <w:hideMark/>
+          </w:tcPr>
+          <w:p>
+            <w:pPr>
+              <w:spacing w:line="240" w:lineRule="auto"/>
+              <w:ind w:left="0" w:right="0"/>
+            </w:pPr>
+            <w:r>
+              <w:t>F 59 and below</w:t>
+            </w:r>
+          </w:p>
+        </w:tc>
+        <w:tc>
+          <w:tcPr>
+            <w:tcW w:w="9405" w:type="dxa"/>
+            <w:tcBorders>
+              <w:top w:val="outset" w:sz="6" w:space="0" w:color="auto"/>
+              <w:left w:val="outset" w:sz="6" w:space="0" w:color="auto"/>
+              <w:bottom w:val="outset" w:sz="6" w:space="0" w:color="auto"/>
+              <w:right w:val="outset" w:sz="6" w:space="0" w:color="auto"/>
+            </w:tcBorders>
+            <w:shd w:val="clear" w:color="auto" w:fill="FFFFFF"/>
+            <w:hideMark/>
+          </w:tcPr>
+          <w:p>
+            <w:pPr>
+              <w:spacing w:line="240" w:lineRule="auto"/>
+              <w:ind w:left="0" w:right="0"/>
+            </w:pPr>
+            <w:r>
+              <w:t>Unacceptable work that is flawed by </w:t>
+            </w:r>
+            <w:r>
+              <w:rPr>
+                <w:i/>
+                <w:iCs/>
+              </w:rPr>
+              <w:t>one or more</w:t>
+            </w:r>
+            <w:r>
+              <w:t> of the following characteristics:</w:t>
+            </w:r>
+          </w:p>
+          <w:p>
+            <w:pPr>
+              <w:numPr>
+                <w:ilvl w:val="0"/>
+                <w:numId w:val="18"/>
+              </w:numPr>
+              <w:spacing w:line="240" w:lineRule="auto"/>
+              <w:ind w:right="0"/>
+            </w:pPr>
+            <w:r>
+              <w:t>does not meet the requirements of the assignment.</w:t>
+            </w:r>
+          </w:p>
+          <w:p>
+            <w:pPr>
+              <w:numPr>
+                <w:ilvl w:val="0"/>
+                <w:numId w:val="18"/>
+              </w:numPr>
+              <w:spacing w:line="240" w:lineRule="auto"/>
+              <w:ind w:right="0"/>
+            </w:pPr>
+            <w:r>
+              <w:t>demonstrates little understanding of the objectives or material.</w:t>
+            </w:r>
+          </w:p>
+          <w:p>
+            <w:pPr>
+              <w:numPr>
+                <w:ilvl w:val="0"/>
+                <w:numId w:val="18"/>
+              </w:numPr>
+              <w:spacing w:line="240" w:lineRule="auto"/>
+              <w:ind w:right="0"/>
+            </w:pPr>
+            <w:r>
+              <w:t>fails to address audience, purpose, and/or voice and/or uses rhetorical strategies incompletely or incorrectly.</w:t>
+            </w:r>
+          </w:p>
+          <w:p>
+            <w:pPr>
+              <w:numPr>
+                <w:ilvl w:val="0"/>
+                <w:numId w:val="18"/>
+              </w:numPr>
+              <w:spacing w:line="240" w:lineRule="auto"/>
+              <w:ind w:right="0"/>
+            </w:pPr>
+            <w:r>
+              <w:t>contains several major errors in grammar, spelling, or mechanics.</w:t>
+            </w:r>
+          </w:p>
+        </w:tc>
+      </w:tr>
+    </w:tbl>
+    <w:p>
+      <w:pPr>
+        <w:spacing w:line="240" w:lineRule="auto"/>
+        <w:ind w:left="0" w:right="0"/>
+        <w:rPr>
+          <w:rFonts w:eastAsia="Calibri"/>
+          <w:b/>
+          <w:bCs/>
+          <w:color w:val="4F858F"/>
+          <w:w w:val="75"/>
+          <w:sz w:val="78"/>
+          <w:szCs w:val="78"/>
+        </w:rPr>
+      </w:pPr>
+      <w:r>
+        <w:br w:type="page"/>
+      </w:r>
+    </w:p>
+    <w:p>
+      <w:pPr>
         <w:pStyle w:val="Heading1"/>
       </w:pPr>
-      <w:bookmarkStart w:id="7" w:name="_Late_Policy_&amp;"/>
-      <w:bookmarkEnd w:id="7"/>
       <w:r>
         <w:lastRenderedPageBreak/>
         <w:t>Late Policy &amp; Grace Period</w:t>
@@ -9088,8 +9710,8 @@
       <w:pPr>
         <w:pStyle w:val="Heading1"/>
       </w:pPr>
-      <w:bookmarkStart w:id="8" w:name="_Artificial_Intelligence_(AI)"/>
-      <w:bookmarkEnd w:id="8"/>
+      <w:bookmarkStart w:id="6" w:name="_Artificial_Intelligence_(AI)"/>
+      <w:bookmarkEnd w:id="6"/>
       <w:r>
         <w:lastRenderedPageBreak/>
         <w:t>AI Policies</w:t>
@@ -14646,8 +15268,8 @@
       <w:pPr>
         <w:pStyle w:val="Heading1"/>
       </w:pPr>
-      <w:bookmarkStart w:id="9" w:name="_Key_Terms_at"/>
-      <w:bookmarkEnd w:id="9"/>
+      <w:bookmarkStart w:id="7" w:name="_Key_Terms_at"/>
+      <w:bookmarkEnd w:id="7"/>
       <w:r>
         <w:lastRenderedPageBreak/>
         <w:t>Key Terms at a Glance</w:t>
@@ -15310,6 +15932,155 @@
     </w:lvl>
   </w:abstractNum>
   <w:abstractNum w:abstractNumId="1" w15:restartNumberingAfterBreak="0">
+    <w:nsid w:val="0A591B83"/>
+    <w:multiLevelType w:val="multilevel"/>
+    <w:tmpl w:val="4E42A626"/>
+    <w:lvl w:ilvl="0">
+      <w:start w:val="1"/>
+      <w:numFmt w:val="bullet"/>
+      <w:lvlText w:val=""/>
+      <w:lvlJc w:val="left"/>
+      <w:pPr>
+        <w:tabs>
+          <w:tab w:val="num" w:pos="720"/>
+        </w:tabs>
+        <w:ind w:left="720" w:hanging="360"/>
+      </w:pPr>
+      <w:rPr>
+        <w:rFonts w:ascii="Symbol" w:hAnsi="Symbol" w:hint="default"/>
+        <w:sz w:val="20"/>
+      </w:rPr>
+    </w:lvl>
+    <w:lvl w:ilvl="1" w:tentative="1">
+      <w:start w:val="1"/>
+      <w:numFmt w:val="bullet"/>
+      <w:lvlText w:val=""/>
+      <w:lvlJc w:val="left"/>
+      <w:pPr>
+        <w:tabs>
+          <w:tab w:val="num" w:pos="1440"/>
+        </w:tabs>
+        <w:ind w:left="1440" w:hanging="360"/>
+      </w:pPr>
+      <w:rPr>
+        <w:rFonts w:ascii="Symbol" w:hAnsi="Symbol" w:hint="default"/>
+        <w:sz w:val="20"/>
+      </w:rPr>
+    </w:lvl>
+    <w:lvl w:ilvl="2" w:tentative="1">
+      <w:start w:val="1"/>
+      <w:numFmt w:val="bullet"/>
+      <w:lvlText w:val=""/>
+      <w:lvlJc w:val="left"/>
+      <w:pPr>
+        <w:tabs>
+          <w:tab w:val="num" w:pos="2160"/>
+        </w:tabs>
+        <w:ind w:left="2160" w:hanging="360"/>
+      </w:pPr>
+      <w:rPr>
+        <w:rFonts w:ascii="Symbol" w:hAnsi="Symbol" w:hint="default"/>
+        <w:sz w:val="20"/>
+      </w:rPr>
+    </w:lvl>
+    <w:lvl w:ilvl="3" w:tentative="1">
+      <w:start w:val="1"/>
+      <w:numFmt w:val="bullet"/>
+      <w:lvlText w:val=""/>
+      <w:lvlJc w:val="left"/>
+      <w:pPr>
+        <w:tabs>
+          <w:tab w:val="num" w:pos="2880"/>
+        </w:tabs>
+        <w:ind w:left="2880" w:hanging="360"/>
+      </w:pPr>
+      <w:rPr>
+        <w:rFonts w:ascii="Symbol" w:hAnsi="Symbol" w:hint="default"/>
+        <w:sz w:val="20"/>
+      </w:rPr>
+    </w:lvl>
+    <w:lvl w:ilvl="4" w:tentative="1">
+      <w:start w:val="1"/>
+      <w:numFmt w:val="bullet"/>
+      <w:lvlText w:val=""/>
+      <w:lvlJc w:val="left"/>
+      <w:pPr>
+        <w:tabs>
+          <w:tab w:val="num" w:pos="3600"/>
+        </w:tabs>
+        <w:ind w:left="3600" w:hanging="360"/>
+      </w:pPr>
+      <w:rPr>
+        <w:rFonts w:ascii="Symbol" w:hAnsi="Symbol" w:hint="default"/>
+        <w:sz w:val="20"/>
+      </w:rPr>
+    </w:lvl>
+    <w:lvl w:ilvl="5" w:tentative="1">
+      <w:start w:val="1"/>
+      <w:numFmt w:val="bullet"/>
+      <w:lvlText w:val=""/>
+      <w:lvlJc w:val="left"/>
+      <w:pPr>
+        <w:tabs>
+          <w:tab w:val="num" w:pos="4320"/>
+        </w:tabs>
+        <w:ind w:left="4320" w:hanging="360"/>
+      </w:pPr>
+      <w:rPr>
+        <w:rFonts w:ascii="Symbol" w:hAnsi="Symbol" w:hint="default"/>
+        <w:sz w:val="20"/>
+      </w:rPr>
+    </w:lvl>
+    <w:lvl w:ilvl="6" w:tentative="1">
+      <w:start w:val="1"/>
+      <w:numFmt w:val="bullet"/>
+      <w:lvlText w:val=""/>
+      <w:lvlJc w:val="left"/>
+      <w:pPr>
+        <w:tabs>
+          <w:tab w:val="num" w:pos="5040"/>
+        </w:tabs>
+        <w:ind w:left="5040" w:hanging="360"/>
+      </w:pPr>
+      <w:rPr>
+        <w:rFonts w:ascii="Symbol" w:hAnsi="Symbol" w:hint="default"/>
+        <w:sz w:val="20"/>
+      </w:rPr>
+    </w:lvl>
+    <w:lvl w:ilvl="7" w:tentative="1">
+      <w:start w:val="1"/>
+      <w:numFmt w:val="bullet"/>
+      <w:lvlText w:val=""/>
+      <w:lvlJc w:val="left"/>
+      <w:pPr>
+        <w:tabs>
+          <w:tab w:val="num" w:pos="5760"/>
+        </w:tabs>
+        <w:ind w:left="5760" w:hanging="360"/>
+      </w:pPr>
+      <w:rPr>
+        <w:rFonts w:ascii="Symbol" w:hAnsi="Symbol" w:hint="default"/>
+        <w:sz w:val="20"/>
+      </w:rPr>
+    </w:lvl>
+    <w:lvl w:ilvl="8" w:tentative="1">
+      <w:start w:val="1"/>
+      <w:numFmt w:val="bullet"/>
+      <w:lvlText w:val=""/>
+      <w:lvlJc w:val="left"/>
+      <w:pPr>
+        <w:tabs>
+          <w:tab w:val="num" w:pos="6480"/>
+        </w:tabs>
+        <w:ind w:left="6480" w:hanging="360"/>
+      </w:pPr>
+      <w:rPr>
+        <w:rFonts w:ascii="Symbol" w:hAnsi="Symbol" w:hint="default"/>
+        <w:sz w:val="20"/>
+      </w:rPr>
+    </w:lvl>
+  </w:abstractNum>
+  <w:abstractNum w:abstractNumId="2" w15:restartNumberingAfterBreak="0">
     <w:nsid w:val="20790AAE"/>
     <w:multiLevelType w:val="hybridMultilevel"/>
     <w:tmpl w:val="AB486E8C"/>
@@ -15422,7 +16193,7 @@
       </w:rPr>
     </w:lvl>
   </w:abstractNum>
-  <w:abstractNum w:abstractNumId="2" w15:restartNumberingAfterBreak="0">
+  <w:abstractNum w:abstractNumId="3" w15:restartNumberingAfterBreak="0">
     <w:nsid w:val="254E5978"/>
     <w:multiLevelType w:val="hybridMultilevel"/>
     <w:tmpl w:val="29D0912C"/>
@@ -15535,7 +16306,156 @@
       </w:rPr>
     </w:lvl>
   </w:abstractNum>
-  <w:abstractNum w:abstractNumId="3" w15:restartNumberingAfterBreak="0">
+  <w:abstractNum w:abstractNumId="4" w15:restartNumberingAfterBreak="0">
+    <w:nsid w:val="26FC55F7"/>
+    <w:multiLevelType w:val="multilevel"/>
+    <w:tmpl w:val="3CDE5F2C"/>
+    <w:lvl w:ilvl="0">
+      <w:start w:val="1"/>
+      <w:numFmt w:val="bullet"/>
+      <w:lvlText w:val=""/>
+      <w:lvlJc w:val="left"/>
+      <w:pPr>
+        <w:tabs>
+          <w:tab w:val="num" w:pos="720"/>
+        </w:tabs>
+        <w:ind w:left="720" w:hanging="360"/>
+      </w:pPr>
+      <w:rPr>
+        <w:rFonts w:ascii="Symbol" w:hAnsi="Symbol" w:hint="default"/>
+        <w:sz w:val="20"/>
+      </w:rPr>
+    </w:lvl>
+    <w:lvl w:ilvl="1" w:tentative="1">
+      <w:start w:val="1"/>
+      <w:numFmt w:val="bullet"/>
+      <w:lvlText w:val=""/>
+      <w:lvlJc w:val="left"/>
+      <w:pPr>
+        <w:tabs>
+          <w:tab w:val="num" w:pos="1440"/>
+        </w:tabs>
+        <w:ind w:left="1440" w:hanging="360"/>
+      </w:pPr>
+      <w:rPr>
+        <w:rFonts w:ascii="Symbol" w:hAnsi="Symbol" w:hint="default"/>
+        <w:sz w:val="20"/>
+      </w:rPr>
+    </w:lvl>
+    <w:lvl w:ilvl="2" w:tentative="1">
+      <w:start w:val="1"/>
+      <w:numFmt w:val="bullet"/>
+      <w:lvlText w:val=""/>
+      <w:lvlJc w:val="left"/>
+      <w:pPr>
+        <w:tabs>
+          <w:tab w:val="num" w:pos="2160"/>
+        </w:tabs>
+        <w:ind w:left="2160" w:hanging="360"/>
+      </w:pPr>
+      <w:rPr>
+        <w:rFonts w:ascii="Symbol" w:hAnsi="Symbol" w:hint="default"/>
+        <w:sz w:val="20"/>
+      </w:rPr>
+    </w:lvl>
+    <w:lvl w:ilvl="3" w:tentative="1">
+      <w:start w:val="1"/>
+      <w:numFmt w:val="bullet"/>
+      <w:lvlText w:val=""/>
+      <w:lvlJc w:val="left"/>
+      <w:pPr>
+        <w:tabs>
+          <w:tab w:val="num" w:pos="2880"/>
+        </w:tabs>
+        <w:ind w:left="2880" w:hanging="360"/>
+      </w:pPr>
+      <w:rPr>
+        <w:rFonts w:ascii="Symbol" w:hAnsi="Symbol" w:hint="default"/>
+        <w:sz w:val="20"/>
+      </w:rPr>
+    </w:lvl>
+    <w:lvl w:ilvl="4" w:tentative="1">
+      <w:start w:val="1"/>
+      <w:numFmt w:val="bullet"/>
+      <w:lvlText w:val=""/>
+      <w:lvlJc w:val="left"/>
+      <w:pPr>
+        <w:tabs>
+          <w:tab w:val="num" w:pos="3600"/>
+        </w:tabs>
+        <w:ind w:left="3600" w:hanging="360"/>
+      </w:pPr>
+      <w:rPr>
+        <w:rFonts w:ascii="Symbol" w:hAnsi="Symbol" w:hint="default"/>
+        <w:sz w:val="20"/>
+      </w:rPr>
+    </w:lvl>
+    <w:lvl w:ilvl="5" w:tentative="1">
+      <w:start w:val="1"/>
+      <w:numFmt w:val="bullet"/>
+      <w:lvlText w:val=""/>
+      <w:lvlJc w:val="left"/>
+      <w:pPr>
+        <w:tabs>
+          <w:tab w:val="num" w:pos="4320"/>
+        </w:tabs>
+        <w:ind w:left="4320" w:hanging="360"/>
+      </w:pPr>
+      <w:rPr>
+        <w:rFonts w:ascii="Symbol" w:hAnsi="Symbol" w:hint="default"/>
+        <w:sz w:val="20"/>
+      </w:rPr>
+    </w:lvl>
+    <w:lvl w:ilvl="6" w:tentative="1">
+      <w:start w:val="1"/>
+      <w:numFmt w:val="bullet"/>
+      <w:lvlText w:val=""/>
+      <w:lvlJc w:val="left"/>
+      <w:pPr>
+        <w:tabs>
+          <w:tab w:val="num" w:pos="5040"/>
+        </w:tabs>
+        <w:ind w:left="5040" w:hanging="360"/>
+      </w:pPr>
+      <w:rPr>
+        <w:rFonts w:ascii="Symbol" w:hAnsi="Symbol" w:hint="default"/>
+        <w:sz w:val="20"/>
+      </w:rPr>
+    </w:lvl>
+    <w:lvl w:ilvl="7" w:tentative="1">
+      <w:start w:val="1"/>
+      <w:numFmt w:val="bullet"/>
+      <w:lvlText w:val=""/>
+      <w:lvlJc w:val="left"/>
+      <w:pPr>
+        <w:tabs>
+          <w:tab w:val="num" w:pos="5760"/>
+        </w:tabs>
+        <w:ind w:left="5760" w:hanging="360"/>
+      </w:pPr>
+      <w:rPr>
+        <w:rFonts w:ascii="Symbol" w:hAnsi="Symbol" w:hint="default"/>
+        <w:sz w:val="20"/>
+      </w:rPr>
+    </w:lvl>
+    <w:lvl w:ilvl="8" w:tentative="1">
+      <w:start w:val="1"/>
+      <w:numFmt w:val="bullet"/>
+      <w:lvlText w:val=""/>
+      <w:lvlJc w:val="left"/>
+      <w:pPr>
+        <w:tabs>
+          <w:tab w:val="num" w:pos="6480"/>
+        </w:tabs>
+        <w:ind w:left="6480" w:hanging="360"/>
+      </w:pPr>
+      <w:rPr>
+        <w:rFonts w:ascii="Symbol" w:hAnsi="Symbol" w:hint="default"/>
+        <w:sz w:val="20"/>
+      </w:rPr>
+    </w:lvl>
+  </w:abstractNum>
+  <w:abstractNum w:abstractNumId="5" w15:restartNumberingAfterBreak="0">
     <w:nsid w:val="27C72537"/>
     <w:multiLevelType w:val="hybridMultilevel"/>
     <w:tmpl w:val="DEC23D70"/>
@@ -15648,7 +16568,7 @@
       </w:rPr>
     </w:lvl>
   </w:abstractNum>
-  <w:abstractNum w:abstractNumId="4" w15:restartNumberingAfterBreak="0">
+  <w:abstractNum w:abstractNumId="6" w15:restartNumberingAfterBreak="0">
     <w:nsid w:val="2D3B6BD9"/>
     <w:multiLevelType w:val="hybridMultilevel"/>
     <w:tmpl w:val="4EA48332"/>
@@ -15761,7 +16681,7 @@
       </w:rPr>
     </w:lvl>
   </w:abstractNum>
-  <w:abstractNum w:abstractNumId="5" w15:restartNumberingAfterBreak="0">
+  <w:abstractNum w:abstractNumId="7" w15:restartNumberingAfterBreak="0">
     <w:nsid w:val="35065EFF"/>
     <w:multiLevelType w:val="hybridMultilevel"/>
     <w:tmpl w:val="54C201CC"/>
@@ -15874,7 +16794,7 @@
       </w:rPr>
     </w:lvl>
   </w:abstractNum>
-  <w:abstractNum w:abstractNumId="6" w15:restartNumberingAfterBreak="0">
+  <w:abstractNum w:abstractNumId="8" w15:restartNumberingAfterBreak="0">
     <w:nsid w:val="3E50483A"/>
     <w:multiLevelType w:val="hybridMultilevel"/>
     <w:tmpl w:val="5A807D2C"/>
@@ -15987,7 +16907,7 @@
       </w:rPr>
     </w:lvl>
   </w:abstractNum>
-  <w:abstractNum w:abstractNumId="7" w15:restartNumberingAfterBreak="0">
+  <w:abstractNum w:abstractNumId="9" w15:restartNumberingAfterBreak="0">
     <w:nsid w:val="41C85FE4"/>
     <w:multiLevelType w:val="hybridMultilevel"/>
     <w:tmpl w:val="EDF0925E"/>
@@ -16100,7 +17020,156 @@
       </w:rPr>
     </w:lvl>
   </w:abstractNum>
-  <w:abstractNum w:abstractNumId="8" w15:restartNumberingAfterBreak="0">
+  <w:abstractNum w:abstractNumId="10" w15:restartNumberingAfterBreak="0">
+    <w:nsid w:val="475D7397"/>
+    <w:multiLevelType w:val="multilevel"/>
+    <w:tmpl w:val="4BE4D9DA"/>
+    <w:lvl w:ilvl="0">
+      <w:start w:val="1"/>
+      <w:numFmt w:val="bullet"/>
+      <w:lvlText w:val=""/>
+      <w:lvlJc w:val="left"/>
+      <w:pPr>
+        <w:tabs>
+          <w:tab w:val="num" w:pos="720"/>
+        </w:tabs>
+        <w:ind w:left="720" w:hanging="360"/>
+      </w:pPr>
+      <w:rPr>
+        <w:rFonts w:ascii="Symbol" w:hAnsi="Symbol" w:hint="default"/>
+        <w:sz w:val="20"/>
+      </w:rPr>
+    </w:lvl>
+    <w:lvl w:ilvl="1" w:tentative="1">
+      <w:start w:val="1"/>
+      <w:numFmt w:val="bullet"/>
+      <w:lvlText w:val=""/>
+      <w:lvlJc w:val="left"/>
+      <w:pPr>
+        <w:tabs>
+          <w:tab w:val="num" w:pos="1440"/>
+        </w:tabs>
+        <w:ind w:left="1440" w:hanging="360"/>
+      </w:pPr>
+      <w:rPr>
+        <w:rFonts w:ascii="Symbol" w:hAnsi="Symbol" w:hint="default"/>
+        <w:sz w:val="20"/>
+      </w:rPr>
+    </w:lvl>
+    <w:lvl w:ilvl="2" w:tentative="1">
+      <w:start w:val="1"/>
+      <w:numFmt w:val="bullet"/>
+      <w:lvlText w:val=""/>
+      <w:lvlJc w:val="left"/>
+      <w:pPr>
+        <w:tabs>
+          <w:tab w:val="num" w:pos="2160"/>
+        </w:tabs>
+        <w:ind w:left="2160" w:hanging="360"/>
+      </w:pPr>
+      <w:rPr>
+        <w:rFonts w:ascii="Symbol" w:hAnsi="Symbol" w:hint="default"/>
+        <w:sz w:val="20"/>
+      </w:rPr>
+    </w:lvl>
+    <w:lvl w:ilvl="3" w:tentative="1">
+      <w:start w:val="1"/>
+      <w:numFmt w:val="bullet"/>
+      <w:lvlText w:val=""/>
+      <w:lvlJc w:val="left"/>
+      <w:pPr>
+        <w:tabs>
+          <w:tab w:val="num" w:pos="2880"/>
+        </w:tabs>
+        <w:ind w:left="2880" w:hanging="360"/>
+      </w:pPr>
+      <w:rPr>
+        <w:rFonts w:ascii="Symbol" w:hAnsi="Symbol" w:hint="default"/>
+        <w:sz w:val="20"/>
+      </w:rPr>
+    </w:lvl>
+    <w:lvl w:ilvl="4" w:tentative="1">
+      <w:start w:val="1"/>
+      <w:numFmt w:val="bullet"/>
+      <w:lvlText w:val=""/>
+      <w:lvlJc w:val="left"/>
+      <w:pPr>
+        <w:tabs>
+          <w:tab w:val="num" w:pos="3600"/>
+        </w:tabs>
+        <w:ind w:left="3600" w:hanging="360"/>
+      </w:pPr>
+      <w:rPr>
+        <w:rFonts w:ascii="Symbol" w:hAnsi="Symbol" w:hint="default"/>
+        <w:sz w:val="20"/>
+      </w:rPr>
+    </w:lvl>
+    <w:lvl w:ilvl="5" w:tentative="1">
+      <w:start w:val="1"/>
+      <w:numFmt w:val="bullet"/>
+      <w:lvlText w:val=""/>
+      <w:lvlJc w:val="left"/>
+      <w:pPr>
+        <w:tabs>
+          <w:tab w:val="num" w:pos="4320"/>
+        </w:tabs>
+        <w:ind w:left="4320" w:hanging="360"/>
+      </w:pPr>
+      <w:rPr>
+        <w:rFonts w:ascii="Symbol" w:hAnsi="Symbol" w:hint="default"/>
+        <w:sz w:val="20"/>
+      </w:rPr>
+    </w:lvl>
+    <w:lvl w:ilvl="6" w:tentative="1">
+      <w:start w:val="1"/>
+      <w:numFmt w:val="bullet"/>
+      <w:lvlText w:val=""/>
+      <w:lvlJc w:val="left"/>
+      <w:pPr>
+        <w:tabs>
+          <w:tab w:val="num" w:pos="5040"/>
+        </w:tabs>
+        <w:ind w:left="5040" w:hanging="360"/>
+      </w:pPr>
+      <w:rPr>
+        <w:rFonts w:ascii="Symbol" w:hAnsi="Symbol" w:hint="default"/>
+        <w:sz w:val="20"/>
+      </w:rPr>
+    </w:lvl>
+    <w:lvl w:ilvl="7" w:tentative="1">
+      <w:start w:val="1"/>
+      <w:numFmt w:val="bullet"/>
+      <w:lvlText w:val=""/>
+      <w:lvlJc w:val="left"/>
+      <w:pPr>
+        <w:tabs>
+          <w:tab w:val="num" w:pos="5760"/>
+        </w:tabs>
+        <w:ind w:left="5760" w:hanging="360"/>
+      </w:pPr>
+      <w:rPr>
+        <w:rFonts w:ascii="Symbol" w:hAnsi="Symbol" w:hint="default"/>
+        <w:sz w:val="20"/>
+      </w:rPr>
+    </w:lvl>
+    <w:lvl w:ilvl="8" w:tentative="1">
+      <w:start w:val="1"/>
+      <w:numFmt w:val="bullet"/>
+      <w:lvlText w:val=""/>
+      <w:lvlJc w:val="left"/>
+      <w:pPr>
+        <w:tabs>
+          <w:tab w:val="num" w:pos="6480"/>
+        </w:tabs>
+        <w:ind w:left="6480" w:hanging="360"/>
+      </w:pPr>
+      <w:rPr>
+        <w:rFonts w:ascii="Symbol" w:hAnsi="Symbol" w:hint="default"/>
+        <w:sz w:val="20"/>
+      </w:rPr>
+    </w:lvl>
+  </w:abstractNum>
+  <w:abstractNum w:abstractNumId="11" w15:restartNumberingAfterBreak="0">
     <w:nsid w:val="4A8E6BC8"/>
     <w:multiLevelType w:val="hybridMultilevel"/>
     <w:tmpl w:val="71763FB4"/>
@@ -16213,17 +17282,17 @@
       </w:rPr>
     </w:lvl>
   </w:abstractNum>
-  <w:abstractNum w:abstractNumId="9" w15:restartNumberingAfterBreak="0">
-    <w:nsid w:val="5FA80115"/>
+  <w:abstractNum w:abstractNumId="12" w15:restartNumberingAfterBreak="0">
+    <w:nsid w:val="4EB828E3"/>
     <w:multiLevelType w:val="hybridMultilevel"/>
-    <w:tmpl w:val="4BD453AC"/>
+    <w:tmpl w:val="9D74DE76"/>
     <w:lvl w:ilvl="0" w:tplc="04090001">
       <w:start w:val="1"/>
       <w:numFmt w:val="bullet"/>
       <w:lvlText w:val=""/>
       <w:lvlJc w:val="left"/>
       <w:pPr>
-        <w:ind w:left="720" w:hanging="360"/>
+        <w:ind w:left="907" w:hanging="360"/>
       </w:pPr>
       <w:rPr>
         <w:rFonts w:ascii="Symbol" w:hAnsi="Symbol" w:hint="default"/>
@@ -16235,7 +17304,7 @@
       <w:lvlText w:val="o"/>
       <w:lvlJc w:val="left"/>
       <w:pPr>
-        <w:ind w:left="1440" w:hanging="360"/>
+        <w:ind w:left="1627" w:hanging="360"/>
       </w:pPr>
       <w:rPr>
         <w:rFonts w:ascii="Courier New" w:hAnsi="Courier New" w:cs="Courier New" w:hint="default"/>
@@ -16247,7 +17316,7 @@
       <w:lvlText w:val=""/>
       <w:lvlJc w:val="left"/>
       <w:pPr>
-        <w:ind w:left="2160" w:hanging="360"/>
+        <w:ind w:left="2347" w:hanging="360"/>
       </w:pPr>
       <w:rPr>
         <w:rFonts w:ascii="Wingdings" w:hAnsi="Wingdings" w:hint="default"/>
@@ -16259,7 +17328,7 @@
       <w:lvlText w:val=""/>
       <w:lvlJc w:val="left"/>
       <w:pPr>
-        <w:ind w:left="2880" w:hanging="360"/>
+        <w:ind w:left="3067" w:hanging="360"/>
       </w:pPr>
       <w:rPr>
         <w:rFonts w:ascii="Symbol" w:hAnsi="Symbol" w:hint="default"/>
@@ -16271,7 +17340,7 @@
       <w:lvlText w:val="o"/>
       <w:lvlJc w:val="left"/>
       <w:pPr>
-        <w:ind w:left="3600" w:hanging="360"/>
+        <w:ind w:left="3787" w:hanging="360"/>
       </w:pPr>
       <w:rPr>
         <w:rFonts w:ascii="Courier New" w:hAnsi="Courier New" w:cs="Courier New" w:hint="default"/>
@@ -16283,7 +17352,7 @@
       <w:lvlText w:val=""/>
       <w:lvlJc w:val="left"/>
       <w:pPr>
-        <w:ind w:left="4320" w:hanging="360"/>
+        <w:ind w:left="4507" w:hanging="360"/>
       </w:pPr>
       <w:rPr>
         <w:rFonts w:ascii="Wingdings" w:hAnsi="Wingdings" w:hint="default"/>
@@ -16295,7 +17364,7 @@
       <w:lvlText w:val=""/>
       <w:lvlJc w:val="left"/>
       <w:pPr>
-        <w:ind w:left="5040" w:hanging="360"/>
+        <w:ind w:left="5227" w:hanging="360"/>
       </w:pPr>
       <w:rPr>
         <w:rFonts w:ascii="Symbol" w:hAnsi="Symbol" w:hint="default"/>
@@ -16307,7 +17376,7 @@
       <w:lvlText w:val="o"/>
       <w:lvlJc w:val="left"/>
       <w:pPr>
-        <w:ind w:left="5760" w:hanging="360"/>
+        <w:ind w:left="5947" w:hanging="360"/>
       </w:pPr>
       <w:rPr>
         <w:rFonts w:ascii="Courier New" w:hAnsi="Courier New" w:cs="Courier New" w:hint="default"/>
@@ -16319,14 +17388,127 @@
       <w:lvlText w:val=""/>
       <w:lvlJc w:val="left"/>
       <w:pPr>
-        <w:ind w:left="6480" w:hanging="360"/>
+        <w:ind w:left="6667" w:hanging="360"/>
       </w:pPr>
       <w:rPr>
         <w:rFonts w:ascii="Wingdings" w:hAnsi="Wingdings" w:hint="default"/>
       </w:rPr>
     </w:lvl>
   </w:abstractNum>
-  <w:abstractNum w:abstractNumId="10" w15:restartNumberingAfterBreak="0">
+  <w:abstractNum w:abstractNumId="13" w15:restartNumberingAfterBreak="0">
+    <w:nsid w:val="5FA80115"/>
+    <w:multiLevelType w:val="hybridMultilevel"/>
+    <w:tmpl w:val="4BD453AC"/>
+    <w:lvl w:ilvl="0" w:tplc="04090001">
+      <w:start w:val="1"/>
+      <w:numFmt w:val="bullet"/>
+      <w:lvlText w:val=""/>
+      <w:lvlJc w:val="left"/>
+      <w:pPr>
+        <w:ind w:left="720" w:hanging="360"/>
+      </w:pPr>
+      <w:rPr>
+        <w:rFonts w:ascii="Symbol" w:hAnsi="Symbol" w:hint="default"/>
+      </w:rPr>
+    </w:lvl>
+    <w:lvl w:ilvl="1" w:tplc="04090003" w:tentative="1">
+      <w:start w:val="1"/>
+      <w:numFmt w:val="bullet"/>
+      <w:lvlText w:val="o"/>
+      <w:lvlJc w:val="left"/>
+      <w:pPr>
+        <w:ind w:left="1440" w:hanging="360"/>
+      </w:pPr>
+      <w:rPr>
+        <w:rFonts w:ascii="Courier New" w:hAnsi="Courier New" w:cs="Courier New" w:hint="default"/>
+      </w:rPr>
+    </w:lvl>
+    <w:lvl w:ilvl="2" w:tplc="04090005" w:tentative="1">
+      <w:start w:val="1"/>
+      <w:numFmt w:val="bullet"/>
+      <w:lvlText w:val=""/>
+      <w:lvlJc w:val="left"/>
+      <w:pPr>
+        <w:ind w:left="2160" w:hanging="360"/>
+      </w:pPr>
+      <w:rPr>
+        <w:rFonts w:ascii="Wingdings" w:hAnsi="Wingdings" w:hint="default"/>
+      </w:rPr>
+    </w:lvl>
+    <w:lvl w:ilvl="3" w:tplc="04090001" w:tentative="1">
+      <w:start w:val="1"/>
+      <w:numFmt w:val="bullet"/>
+      <w:lvlText w:val=""/>
+      <w:lvlJc w:val="left"/>
+      <w:pPr>
+        <w:ind w:left="2880" w:hanging="360"/>
+      </w:pPr>
+      <w:rPr>
+        <w:rFonts w:ascii="Symbol" w:hAnsi="Symbol" w:hint="default"/>
+      </w:rPr>
+    </w:lvl>
+    <w:lvl w:ilvl="4" w:tplc="04090003" w:tentative="1">
+      <w:start w:val="1"/>
+      <w:numFmt w:val="bullet"/>
+      <w:lvlText w:val="o"/>
+      <w:lvlJc w:val="left"/>
+      <w:pPr>
+        <w:ind w:left="3600" w:hanging="360"/>
+      </w:pPr>
+      <w:rPr>
+        <w:rFonts w:ascii="Courier New" w:hAnsi="Courier New" w:cs="Courier New" w:hint="default"/>
+      </w:rPr>
+    </w:lvl>
+    <w:lvl w:ilvl="5" w:tplc="04090005" w:tentative="1">
+      <w:start w:val="1"/>
+      <w:numFmt w:val="bullet"/>
+      <w:lvlText w:val=""/>
+      <w:lvlJc w:val="left"/>
+      <w:pPr>
+        <w:ind w:left="4320" w:hanging="360"/>
+      </w:pPr>
+      <w:rPr>
+        <w:rFonts w:ascii="Wingdings" w:hAnsi="Wingdings" w:hint="default"/>
+      </w:rPr>
+    </w:lvl>
+    <w:lvl w:ilvl="6" w:tplc="04090001" w:tentative="1">
+      <w:start w:val="1"/>
+      <w:numFmt w:val="bullet"/>
+      <w:lvlText w:val=""/>
+      <w:lvlJc w:val="left"/>
+      <w:pPr>
+        <w:ind w:left="5040" w:hanging="360"/>
+      </w:pPr>
+      <w:rPr>
+        <w:rFonts w:ascii="Symbol" w:hAnsi="Symbol" w:hint="default"/>
+      </w:rPr>
+    </w:lvl>
+    <w:lvl w:ilvl="7" w:tplc="04090003" w:tentative="1">
+      <w:start w:val="1"/>
+      <w:numFmt w:val="bullet"/>
+      <w:lvlText w:val="o"/>
+      <w:lvlJc w:val="left"/>
+      <w:pPr>
+        <w:ind w:left="5760" w:hanging="360"/>
+      </w:pPr>
+      <w:rPr>
+        <w:rFonts w:ascii="Courier New" w:hAnsi="Courier New" w:cs="Courier New" w:hint="default"/>
+      </w:rPr>
+    </w:lvl>
+    <w:lvl w:ilvl="8" w:tplc="04090005" w:tentative="1">
+      <w:start w:val="1"/>
+      <w:numFmt w:val="bullet"/>
+      <w:lvlText w:val=""/>
+      <w:lvlJc w:val="left"/>
+      <w:pPr>
+        <w:ind w:left="6480" w:hanging="360"/>
+      </w:pPr>
+      <w:rPr>
+        <w:rFonts w:ascii="Wingdings" w:hAnsi="Wingdings" w:hint="default"/>
+      </w:rPr>
+    </w:lvl>
+  </w:abstractNum>
+  <w:abstractNum w:abstractNumId="14" w15:restartNumberingAfterBreak="0">
     <w:nsid w:val="61D57502"/>
     <w:multiLevelType w:val="multilevel"/>
     <w:tmpl w:val="52006134"/>
@@ -16475,7 +17657,7 @@
       </w:rPr>
     </w:lvl>
   </w:abstractNum>
-  <w:abstractNum w:abstractNumId="11" w15:restartNumberingAfterBreak="0">
+  <w:abstractNum w:abstractNumId="15" w15:restartNumberingAfterBreak="0">
     <w:nsid w:val="65541C36"/>
     <w:multiLevelType w:val="hybridMultilevel"/>
     <w:tmpl w:val="DB364DB4"/>
@@ -16564,7 +17746,156 @@
       </w:pPr>
     </w:lvl>
   </w:abstractNum>
-  <w:abstractNum w:abstractNumId="12" w15:restartNumberingAfterBreak="0">
+  <w:abstractNum w:abstractNumId="16" w15:restartNumberingAfterBreak="0">
+    <w:nsid w:val="6BD238F7"/>
+    <w:multiLevelType w:val="multilevel"/>
+    <w:tmpl w:val="2AB82720"/>
+    <w:lvl w:ilvl="0">
+      <w:start w:val="1"/>
+      <w:numFmt w:val="bullet"/>
+      <w:lvlText w:val=""/>
+      <w:lvlJc w:val="left"/>
+      <w:pPr>
+        <w:tabs>
+          <w:tab w:val="num" w:pos="720"/>
+        </w:tabs>
+        <w:ind w:left="720" w:hanging="360"/>
+      </w:pPr>
+      <w:rPr>
+        <w:rFonts w:ascii="Symbol" w:hAnsi="Symbol" w:hint="default"/>
+        <w:sz w:val="20"/>
+      </w:rPr>
+    </w:lvl>
+    <w:lvl w:ilvl="1" w:tentative="1">
+      <w:start w:val="1"/>
+      <w:numFmt w:val="bullet"/>
+      <w:lvlText w:val=""/>
+      <w:lvlJc w:val="left"/>
+      <w:pPr>
+        <w:tabs>
+          <w:tab w:val="num" w:pos="1440"/>
+        </w:tabs>
+        <w:ind w:left="1440" w:hanging="360"/>
+      </w:pPr>
+      <w:rPr>
+        <w:rFonts w:ascii="Symbol" w:hAnsi="Symbol" w:hint="default"/>
+        <w:sz w:val="20"/>
+      </w:rPr>
+    </w:lvl>
+    <w:lvl w:ilvl="2" w:tentative="1">
+      <w:start w:val="1"/>
+      <w:numFmt w:val="bullet"/>
+      <w:lvlText w:val=""/>
+      <w:lvlJc w:val="left"/>
+      <w:pPr>
+        <w:tabs>
+          <w:tab w:val="num" w:pos="2160"/>
+        </w:tabs>
+        <w:ind w:left="2160" w:hanging="360"/>
+      </w:pPr>
+      <w:rPr>
+        <w:rFonts w:ascii="Symbol" w:hAnsi="Symbol" w:hint="default"/>
+        <w:sz w:val="20"/>
+      </w:rPr>
+    </w:lvl>
+    <w:lvl w:ilvl="3" w:tentative="1">
+      <w:start w:val="1"/>
+      <w:numFmt w:val="bullet"/>
+      <w:lvlText w:val=""/>
+      <w:lvlJc w:val="left"/>
+      <w:pPr>
+        <w:tabs>
+          <w:tab w:val="num" w:pos="2880"/>
+        </w:tabs>
+        <w:ind w:left="2880" w:hanging="360"/>
+      </w:pPr>
+      <w:rPr>
+        <w:rFonts w:ascii="Symbol" w:hAnsi="Symbol" w:hint="default"/>
+        <w:sz w:val="20"/>
+      </w:rPr>
+    </w:lvl>
+    <w:lvl w:ilvl="4" w:tentative="1">
+      <w:start w:val="1"/>
+      <w:numFmt w:val="bullet"/>
+      <w:lvlText w:val=""/>
+      <w:lvlJc w:val="left"/>
+      <w:pPr>
+        <w:tabs>
+          <w:tab w:val="num" w:pos="3600"/>
+        </w:tabs>
+        <w:ind w:left="3600" w:hanging="360"/>
+      </w:pPr>
+      <w:rPr>
+        <w:rFonts w:ascii="Symbol" w:hAnsi="Symbol" w:hint="default"/>
+        <w:sz w:val="20"/>
+      </w:rPr>
+    </w:lvl>
+    <w:lvl w:ilvl="5" w:tentative="1">
+      <w:start w:val="1"/>
+      <w:numFmt w:val="bullet"/>
+      <w:lvlText w:val=""/>
+      <w:lvlJc w:val="left"/>
+      <w:pPr>
+        <w:tabs>
+          <w:tab w:val="num" w:pos="4320"/>
+        </w:tabs>
+        <w:ind w:left="4320" w:hanging="360"/>
+      </w:pPr>
+      <w:rPr>
+        <w:rFonts w:ascii="Symbol" w:hAnsi="Symbol" w:hint="default"/>
+        <w:sz w:val="20"/>
+      </w:rPr>
+    </w:lvl>
+    <w:lvl w:ilvl="6" w:tentative="1">
+      <w:start w:val="1"/>
+      <w:numFmt w:val="bullet"/>
+      <w:lvlText w:val=""/>
+      <w:lvlJc w:val="left"/>
+      <w:pPr>
+        <w:tabs>
+          <w:tab w:val="num" w:pos="5040"/>
+        </w:tabs>
+        <w:ind w:left="5040" w:hanging="360"/>
+      </w:pPr>
+      <w:rPr>
+        <w:rFonts w:ascii="Symbol" w:hAnsi="Symbol" w:hint="default"/>
+        <w:sz w:val="20"/>
+      </w:rPr>
+    </w:lvl>
+    <w:lvl w:ilvl="7" w:tentative="1">
+      <w:start w:val="1"/>
+      <w:numFmt w:val="bullet"/>
+      <w:lvlText w:val=""/>
+      <w:lvlJc w:val="left"/>
+      <w:pPr>
+        <w:tabs>
+          <w:tab w:val="num" w:pos="5760"/>
+        </w:tabs>
+        <w:ind w:left="5760" w:hanging="360"/>
+      </w:pPr>
+      <w:rPr>
+        <w:rFonts w:ascii="Symbol" w:hAnsi="Symbol" w:hint="default"/>
+        <w:sz w:val="20"/>
+      </w:rPr>
+    </w:lvl>
+    <w:lvl w:ilvl="8" w:tentative="1">
+      <w:start w:val="1"/>
+      <w:numFmt w:val="bullet"/>
+      <w:lvlText w:val=""/>
+      <w:lvlJc w:val="left"/>
+      <w:pPr>
+        <w:tabs>
+          <w:tab w:val="num" w:pos="6480"/>
+        </w:tabs>
+        <w:ind w:left="6480" w:hanging="360"/>
+      </w:pPr>
+      <w:rPr>
+        <w:rFonts w:ascii="Symbol" w:hAnsi="Symbol" w:hint="default"/>
+        <w:sz w:val="20"/>
+      </w:rPr>
+    </w:lvl>
+  </w:abstractNum>
+  <w:abstractNum w:abstractNumId="17" w15:restartNumberingAfterBreak="0">
     <w:nsid w:val="7DF15100"/>
     <w:multiLevelType w:val="hybridMultilevel"/>
     <w:tmpl w:val="66E4C028"/>
@@ -16677,44 +18008,211 @@
       </w:rPr>
     </w:lvl>
   </w:abstractNum>
+  <w:abstractNum w:abstractNumId="18" w15:restartNumberingAfterBreak="0">
+    <w:nsid w:val="7E153675"/>
+    <w:multiLevelType w:val="multilevel"/>
+    <w:tmpl w:val="C1521E8E"/>
+    <w:lvl w:ilvl="0">
+      <w:start w:val="1"/>
+      <w:numFmt w:val="bullet"/>
+      <w:lvlText w:val=""/>
+      <w:lvlJc w:val="left"/>
+      <w:pPr>
+        <w:tabs>
+          <w:tab w:val="num" w:pos="720"/>
+        </w:tabs>
+        <w:ind w:left="720" w:hanging="360"/>
+      </w:pPr>
+      <w:rPr>
+        <w:rFonts w:ascii="Symbol" w:hAnsi="Symbol" w:hint="default"/>
+        <w:sz w:val="20"/>
+      </w:rPr>
+    </w:lvl>
+    <w:lvl w:ilvl="1" w:tentative="1">
+      <w:start w:val="1"/>
+      <w:numFmt w:val="bullet"/>
+      <w:lvlText w:val=""/>
+      <w:lvlJc w:val="left"/>
+      <w:pPr>
+        <w:tabs>
+          <w:tab w:val="num" w:pos="1440"/>
+        </w:tabs>
+        <w:ind w:left="1440" w:hanging="360"/>
+      </w:pPr>
+      <w:rPr>
+        <w:rFonts w:ascii="Symbol" w:hAnsi="Symbol" w:hint="default"/>
+        <w:sz w:val="20"/>
+      </w:rPr>
+    </w:lvl>
+    <w:lvl w:ilvl="2" w:tentative="1">
+      <w:start w:val="1"/>
+      <w:numFmt w:val="bullet"/>
+      <w:lvlText w:val=""/>
+      <w:lvlJc w:val="left"/>
+      <w:pPr>
+        <w:tabs>
+          <w:tab w:val="num" w:pos="2160"/>
+        </w:tabs>
+        <w:ind w:left="2160" w:hanging="360"/>
+      </w:pPr>
+      <w:rPr>
+        <w:rFonts w:ascii="Symbol" w:hAnsi="Symbol" w:hint="default"/>
+        <w:sz w:val="20"/>
+      </w:rPr>
+    </w:lvl>
+    <w:lvl w:ilvl="3" w:tentative="1">
+      <w:start w:val="1"/>
+      <w:numFmt w:val="bullet"/>
+      <w:lvlText w:val=""/>
+      <w:lvlJc w:val="left"/>
+      <w:pPr>
+        <w:tabs>
+          <w:tab w:val="num" w:pos="2880"/>
+        </w:tabs>
+        <w:ind w:left="2880" w:hanging="360"/>
+      </w:pPr>
+      <w:rPr>
+        <w:rFonts w:ascii="Symbol" w:hAnsi="Symbol" w:hint="default"/>
+        <w:sz w:val="20"/>
+      </w:rPr>
+    </w:lvl>
+    <w:lvl w:ilvl="4" w:tentative="1">
+      <w:start w:val="1"/>
+      <w:numFmt w:val="bullet"/>
+      <w:lvlText w:val=""/>
+      <w:lvlJc w:val="left"/>
+      <w:pPr>
+        <w:tabs>
+          <w:tab w:val="num" w:pos="3600"/>
+        </w:tabs>
+        <w:ind w:left="3600" w:hanging="360"/>
+      </w:pPr>
+      <w:rPr>
+        <w:rFonts w:ascii="Symbol" w:hAnsi="Symbol" w:hint="default"/>
+        <w:sz w:val="20"/>
+      </w:rPr>
+    </w:lvl>
+    <w:lvl w:ilvl="5" w:tentative="1">
+      <w:start w:val="1"/>
+      <w:numFmt w:val="bullet"/>
+      <w:lvlText w:val=""/>
+      <w:lvlJc w:val="left"/>
+      <w:pPr>
+        <w:tabs>
+          <w:tab w:val="num" w:pos="4320"/>
+        </w:tabs>
+        <w:ind w:left="4320" w:hanging="360"/>
+      </w:pPr>
+      <w:rPr>
+        <w:rFonts w:ascii="Symbol" w:hAnsi="Symbol" w:hint="default"/>
+        <w:sz w:val="20"/>
+      </w:rPr>
+    </w:lvl>
+    <w:lvl w:ilvl="6" w:tentative="1">
+      <w:start w:val="1"/>
+      <w:numFmt w:val="bullet"/>
+      <w:lvlText w:val=""/>
+      <w:lvlJc w:val="left"/>
+      <w:pPr>
+        <w:tabs>
+          <w:tab w:val="num" w:pos="5040"/>
+        </w:tabs>
+        <w:ind w:left="5040" w:hanging="360"/>
+      </w:pPr>
+      <w:rPr>
+        <w:rFonts w:ascii="Symbol" w:hAnsi="Symbol" w:hint="default"/>
+        <w:sz w:val="20"/>
+      </w:rPr>
+    </w:lvl>
+    <w:lvl w:ilvl="7" w:tentative="1">
+      <w:start w:val="1"/>
+      <w:numFmt w:val="bullet"/>
+      <w:lvlText w:val=""/>
+      <w:lvlJc w:val="left"/>
+      <w:pPr>
+        <w:tabs>
+          <w:tab w:val="num" w:pos="5760"/>
+        </w:tabs>
+        <w:ind w:left="5760" w:hanging="360"/>
+      </w:pPr>
+      <w:rPr>
+        <w:rFonts w:ascii="Symbol" w:hAnsi="Symbol" w:hint="default"/>
+        <w:sz w:val="20"/>
+      </w:rPr>
+    </w:lvl>
+    <w:lvl w:ilvl="8" w:tentative="1">
+      <w:start w:val="1"/>
+      <w:numFmt w:val="bullet"/>
+      <w:lvlText w:val=""/>
+      <w:lvlJc w:val="left"/>
+      <w:pPr>
+        <w:tabs>
+          <w:tab w:val="num" w:pos="6480"/>
+        </w:tabs>
+        <w:ind w:left="6480" w:hanging="360"/>
+      </w:pPr>
+      <w:rPr>
+        <w:rFonts w:ascii="Symbol" w:hAnsi="Symbol" w:hint="default"/>
+        <w:sz w:val="20"/>
+      </w:rPr>
+    </w:lvl>
+  </w:abstractNum>
   <w:num w:numId="1" w16cid:durableId="1496260593">
     <w:abstractNumId w:val="0"/>
   </w:num>
   <w:num w:numId="2" w16cid:durableId="2144955740">
+    <w:abstractNumId w:val="2"/>
+  </w:num>
+  <w:num w:numId="3" w16cid:durableId="1775973270">
+    <w:abstractNumId w:val="9"/>
+  </w:num>
+  <w:num w:numId="4" w16cid:durableId="702099149">
+    <w:abstractNumId w:val="7"/>
+  </w:num>
+  <w:num w:numId="5" w16cid:durableId="1382173324">
+    <w:abstractNumId w:val="14"/>
+  </w:num>
+  <w:num w:numId="6" w16cid:durableId="1040783211">
+    <w:abstractNumId w:val="5"/>
+  </w:num>
+  <w:num w:numId="7" w16cid:durableId="1388721587">
+    <w:abstractNumId w:val="11"/>
+  </w:num>
+  <w:num w:numId="8" w16cid:durableId="2104062889">
+    <w:abstractNumId w:val="15"/>
+  </w:num>
+  <w:num w:numId="9" w16cid:durableId="468519533">
+    <w:abstractNumId w:val="3"/>
+  </w:num>
+  <w:num w:numId="10" w16cid:durableId="1398819650">
+    <w:abstractNumId w:val="13"/>
+  </w:num>
+  <w:num w:numId="11" w16cid:durableId="1876308424">
+    <w:abstractNumId w:val="17"/>
+  </w:num>
+  <w:num w:numId="12" w16cid:durableId="262307706">
+    <w:abstractNumId w:val="8"/>
+  </w:num>
+  <w:num w:numId="13" w16cid:durableId="1709377710">
+    <w:abstractNumId w:val="6"/>
+  </w:num>
+  <w:num w:numId="14" w16cid:durableId="946352324">
+    <w:abstractNumId w:val="16"/>
+  </w:num>
+  <w:num w:numId="15" w16cid:durableId="1219318048">
+    <w:abstractNumId w:val="18"/>
+  </w:num>
+  <w:num w:numId="16" w16cid:durableId="978261384">
     <w:abstractNumId w:val="1"/>
   </w:num>
-  <w:num w:numId="3" w16cid:durableId="1775973270">
-    <w:abstractNumId w:val="7"/>
+  <w:num w:numId="17" w16cid:durableId="1116604177">
+    <w:abstractNumId w:val="4"/>
   </w:num>
-  <w:num w:numId="4" w16cid:durableId="702099149">
-    <w:abstractNumId w:val="5"/>
-  </w:num>
-  <w:num w:numId="5" w16cid:durableId="1382173324">
+  <w:num w:numId="18" w16cid:durableId="2096826807">
     <w:abstractNumId w:val="10"/>
   </w:num>
-  <w:num w:numId="6" w16cid:durableId="1040783211">
-    <w:abstractNumId w:val="3"/>
-  </w:num>
-  <w:num w:numId="7" w16cid:durableId="1388721587">
-    <w:abstractNumId w:val="8"/>
-  </w:num>
-  <w:num w:numId="8" w16cid:durableId="2104062889">
-    <w:abstractNumId w:val="11"/>
-  </w:num>
-  <w:num w:numId="9" w16cid:durableId="468519533">
-    <w:abstractNumId w:val="2"/>
-  </w:num>
-  <w:num w:numId="10" w16cid:durableId="1398819650">
-    <w:abstractNumId w:val="9"/>
-  </w:num>
-  <w:num w:numId="11" w16cid:durableId="1876308424">
+  <w:num w:numId="19" w16cid:durableId="2022394563">
     <w:abstractNumId w:val="12"/>
-  </w:num>
-  <w:num w:numId="12" w16cid:durableId="262307706">
-    <w:abstractNumId w:val="6"/>
-  </w:num>
-  <w:num w:numId="13" w16cid:durableId="1709377710">
-    <w:abstractNumId w:val="4"/>
   </w:num>
   <w:numIdMacAtCleanup w:val="13"/>
 </w:numbering>
@@ -17221,7 +18719,6 @@
   <w:style w:type="character" w:default="1" w:styleId="DefaultParagraphFont">
     <w:name w:val="Default Paragraph Font"/>
     <w:uiPriority w:val="1"/>
-    <w:semiHidden/>
     <w:unhideWhenUsed/>
   </w:style>
   <w:style w:type="table" w:default="1" w:styleId="TableNormal">

</xml_diff>

<commit_message>
Updating project information in syllabus because i am mostly a scaredy cat 😺
</commit_message>
<xml_diff>
--- a/TechComm/semester/2026-01-Spring/2026-Spring-Short Guide.docx
+++ b/TechComm/semester/2026-01-Spring/2026-Spring-Short Guide.docx
@@ -81,7 +81,21 @@
           <w:sz w:val="18"/>
           <w:szCs w:val="18"/>
         </w:rPr>
-        <w:t>Last updated January 5, 2026</w:t>
+        <w:t xml:space="preserve">Last updated January </w:t>
+      </w:r>
+      <w:r>
+        <w:rPr>
+          <w:sz w:val="18"/>
+          <w:szCs w:val="18"/>
+        </w:rPr>
+        <w:t>8</w:t>
+      </w:r>
+      <w:r>
+        <w:rPr>
+          <w:sz w:val="18"/>
+          <w:szCs w:val="18"/>
+        </w:rPr>
+        <w:t>, 2026</w:t>
       </w:r>
     </w:p>
     <w:p>
@@ -365,19 +379,7 @@
           <w:rPr>
             <w:rStyle w:val="Hyperlink"/>
           </w:rPr>
-          <w:t>Course Policy</w:t>
-        </w:r>
-        <w:r>
-          <w:rPr>
-            <w:rStyle w:val="Hyperlink"/>
-          </w:rPr>
-          <w:t xml:space="preserve"> </w:t>
-        </w:r>
-        <w:r>
-          <w:rPr>
-            <w:rStyle w:val="Hyperlink"/>
-          </w:rPr>
-          <w:t>Manual</w:t>
+          <w:t>Course Policy Manual</w:t>
         </w:r>
       </w:hyperlink>
       <w:r>
@@ -459,21 +461,11 @@
       <w:r>
         <w:t>15247, #</w:t>
       </w:r>
-      <w:proofErr w:type="gramStart"/>
       <w:r>
         <w:t>15261, #</w:t>
       </w:r>
-      <w:proofErr w:type="gramEnd"/>
-      <w:r>
-        <w:t>15267</w:t>
-      </w:r>
-      <w:proofErr w:type="gramStart"/>
-      <w:r>
-        <w:t>, &amp; #</w:t>
-      </w:r>
-      <w:proofErr w:type="gramEnd"/>
-      <w:r>
-        <w:t>15268</w:t>
+      <w:r>
+        <w:t>15267, &amp; #15268</w:t>
       </w:r>
     </w:p>
     <w:p>
@@ -1452,7 +1444,6 @@
         <w:t xml:space="preserve"> on the second floor of Newman Library. You can talk to a tutor if you have a draft, an outline, or just ideas. Bring your assignment description with you. Make appointments online by setting up an account with </w:t>
       </w:r>
       <w:hyperlink r:id="rId16" w:history="1">
-        <w:proofErr w:type="spellStart"/>
         <w:r>
           <w:rPr>
             <w:rStyle w:val="Hyperlink"/>
@@ -1460,7 +1451,6 @@
           </w:rPr>
           <w:t>WCOnline</w:t>
         </w:r>
-        <w:proofErr w:type="spellEnd"/>
       </w:hyperlink>
       <w:r>
         <w:t xml:space="preserve"> or call the Writing Center director at 540-231-9270.</w:t>
@@ -3902,10 +3892,78 @@
         <w:rPr>
           <w:noProof/>
         </w:rPr>
+        <w:drawing>
+          <wp:anchor distT="0" distB="0" distL="114300" distR="114300" simplePos="0" relativeHeight="251670528" behindDoc="1" locked="0" layoutInCell="1" allowOverlap="1" wp14:anchorId="3D462544" wp14:editId="04B756B0">
+            <wp:simplePos x="0" y="0"/>
+            <wp:positionH relativeFrom="column">
+              <wp:posOffset>3219450</wp:posOffset>
+            </wp:positionH>
+            <wp:positionV relativeFrom="paragraph">
+              <wp:posOffset>211455</wp:posOffset>
+            </wp:positionV>
+            <wp:extent cx="3081020" cy="2328545"/>
+            <wp:effectExtent l="0" t="0" r="5080" b="0"/>
+            <wp:wrapTight wrapText="bothSides">
+              <wp:wrapPolygon edited="0">
+                <wp:start x="0" y="0"/>
+                <wp:lineTo x="0" y="21382"/>
+                <wp:lineTo x="21502" y="21382"/>
+                <wp:lineTo x="21502" y="0"/>
+                <wp:lineTo x="0" y="0"/>
+              </wp:wrapPolygon>
+            </wp:wrapTight>
+            <wp:docPr id="233562220" name="Picture 1" descr="Pie chart illustrating distribution of document types by percentage, with seven labeled segments. Informational Report holds largest share at 25%, followed by Research Proposal at 20%, and Homework, Fact Sheet, and User Document each at 15%, while Subject Selection Form and Progress Report each account for 5%."/>
+            <wp:cNvGraphicFramePr>
+              <a:graphicFrameLocks xmlns:a="http://schemas.openxmlformats.org/drawingml/2006/main" noChangeAspect="1"/>
+            </wp:cNvGraphicFramePr>
+            <a:graphic xmlns:a="http://schemas.openxmlformats.org/drawingml/2006/main">
+              <a:graphicData uri="http://schemas.openxmlformats.org/drawingml/2006/picture">
+                <pic:pic xmlns:pic="http://schemas.openxmlformats.org/drawingml/2006/picture">
+                  <pic:nvPicPr>
+                    <pic:cNvPr id="233562220" name="Picture 1" descr="Pie chart illustrating distribution of document types by percentage, with seven labeled segments. Informational Report holds largest share at 25%, followed by Research Proposal at 20%, and Homework, Fact Sheet, and User Document each at 15%, while Subject Selection Form and Progress Report each account for 5%."/>
+                    <pic:cNvPicPr/>
+                  </pic:nvPicPr>
+                  <pic:blipFill>
+                    <a:blip r:embed="rId21">
+                      <a:extLst>
+                        <a:ext uri="{28A0092B-C50C-407E-A947-70E740481C1C}">
+                          <a14:useLocalDpi xmlns:a14="http://schemas.microsoft.com/office/drawing/2010/main" val="0"/>
+                        </a:ext>
+                      </a:extLst>
+                    </a:blip>
+                    <a:stretch>
+                      <a:fillRect/>
+                    </a:stretch>
+                  </pic:blipFill>
+                  <pic:spPr>
+                    <a:xfrm>
+                      <a:off x="0" y="0"/>
+                      <a:ext cx="3081020" cy="2328545"/>
+                    </a:xfrm>
+                    <a:prstGeom prst="rect">
+                      <a:avLst/>
+                    </a:prstGeom>
+                  </pic:spPr>
+                </pic:pic>
+              </a:graphicData>
+            </a:graphic>
+            <wp14:sizeRelH relativeFrom="margin">
+              <wp14:pctWidth>0</wp14:pctWidth>
+            </wp14:sizeRelH>
+            <wp14:sizeRelV relativeFrom="margin">
+              <wp14:pctHeight>0</wp14:pctHeight>
+            </wp14:sizeRelV>
+          </wp:anchor>
+        </w:drawing>
+      </w:r>
+      <w:r>
+        <w:rPr>
+          <w:noProof/>
+        </w:rPr>
         <mc:AlternateContent>
           <mc:Choice Requires="wps">
             <w:drawing>
-              <wp:anchor distT="0" distB="0" distL="114300" distR="114300" simplePos="0" relativeHeight="251671552" behindDoc="0" locked="0" layoutInCell="1" allowOverlap="1" wp14:anchorId="610E10B5" wp14:editId="19AAF6D7">
+              <wp:anchor distT="0" distB="0" distL="114300" distR="114300" simplePos="0" relativeHeight="251671552" behindDoc="0" locked="0" layoutInCell="1" allowOverlap="1" wp14:anchorId="610E10B5" wp14:editId="34EA23A5">
                 <wp:simplePos x="0" y="0"/>
                 <wp:positionH relativeFrom="column">
                   <wp:posOffset>-38100</wp:posOffset>
@@ -3913,7 +3971,7 @@
                 <wp:positionV relativeFrom="paragraph">
                   <wp:posOffset>33020</wp:posOffset>
                 </wp:positionV>
-                <wp:extent cx="6436360" cy="5314950"/>
+                <wp:extent cx="6436360" cy="5448300"/>
                 <wp:effectExtent l="19050" t="19050" r="21590" b="19050"/>
                 <wp:wrapNone/>
                 <wp:docPr id="453973719" name="Rectangle 23">
@@ -3931,7 +3989,7 @@
                       <wps:spPr>
                         <a:xfrm>
                           <a:off x="0" y="0"/>
-                          <a:ext cx="6436360" cy="5314950"/>
+                          <a:ext cx="6436360" cy="5448300"/>
                         </a:xfrm>
                         <a:prstGeom prst="rect">
                           <a:avLst/>
@@ -3979,78 +4037,10 @@
           </mc:Choice>
           <mc:Fallback>
             <w:pict>
-              <v:rect w14:anchorId="3B3BD721" id="Rectangle 23" o:spid="_x0000_s1026" alt="&quot;&quot;" style="position:absolute;margin-left:-3pt;margin-top:2.6pt;width:506.8pt;height:418.5pt;z-index:251671552;visibility:visible;mso-wrap-style:square;mso-width-percent:0;mso-height-percent:0;mso-wrap-distance-left:9pt;mso-wrap-distance-top:0;mso-wrap-distance-right:9pt;mso-wrap-distance-bottom:0;mso-position-horizontal:absolute;mso-position-horizontal-relative:text;mso-position-vertical:absolute;mso-position-vertical-relative:text;mso-width-percent:0;mso-height-percent:0;mso-width-relative:margin;mso-height-relative:margin;v-text-anchor:middle" o:gfxdata="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" filled="f" strokecolor="#508590 [3209]" strokeweight="3pt"/>
+              <v:rect w14:anchorId="43C4E7EE" id="Rectangle 23" o:spid="_x0000_s1026" alt="&quot;&quot;" style="position:absolute;margin-left:-3pt;margin-top:2.6pt;width:506.8pt;height:429pt;z-index:251671552;visibility:visible;mso-wrap-style:square;mso-width-percent:0;mso-height-percent:0;mso-wrap-distance-left:9pt;mso-wrap-distance-top:0;mso-wrap-distance-right:9pt;mso-wrap-distance-bottom:0;mso-position-horizontal:absolute;mso-position-horizontal-relative:text;mso-position-vertical:absolute;mso-position-vertical-relative:text;mso-width-percent:0;mso-height-percent:0;mso-width-relative:margin;mso-height-relative:margin;v-text-anchor:middle" o:gfxdata="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" filled="f" strokecolor="#508590 [3209]" strokeweight="3pt"/>
             </w:pict>
           </mc:Fallback>
         </mc:AlternateContent>
-      </w:r>
-      <w:r>
-        <w:rPr>
-          <w:noProof/>
-        </w:rPr>
-        <w:drawing>
-          <wp:anchor distT="0" distB="0" distL="114300" distR="114300" simplePos="0" relativeHeight="251670528" behindDoc="1" locked="0" layoutInCell="1" allowOverlap="1" wp14:anchorId="3D462544" wp14:editId="7D93902B">
-            <wp:simplePos x="0" y="0"/>
-            <wp:positionH relativeFrom="column">
-              <wp:posOffset>3420110</wp:posOffset>
-            </wp:positionH>
-            <wp:positionV relativeFrom="paragraph">
-              <wp:posOffset>244475</wp:posOffset>
-            </wp:positionV>
-            <wp:extent cx="2881630" cy="2869565"/>
-            <wp:effectExtent l="0" t="0" r="0" b="6985"/>
-            <wp:wrapTight wrapText="bothSides">
-              <wp:wrapPolygon edited="0">
-                <wp:start x="0" y="0"/>
-                <wp:lineTo x="0" y="21509"/>
-                <wp:lineTo x="21419" y="21509"/>
-                <wp:lineTo x="21419" y="0"/>
-                <wp:lineTo x="0" y="0"/>
-              </wp:wrapPolygon>
-            </wp:wrapTight>
-            <wp:docPr id="233562220" name="Picture 1" descr="Pie chart showing weights for different work in the course. Details are repeated in the text on this page."/>
-            <wp:cNvGraphicFramePr>
-              <a:graphicFrameLocks xmlns:a="http://schemas.openxmlformats.org/drawingml/2006/main" noChangeAspect="1"/>
-            </wp:cNvGraphicFramePr>
-            <a:graphic xmlns:a="http://schemas.openxmlformats.org/drawingml/2006/main">
-              <a:graphicData uri="http://schemas.openxmlformats.org/drawingml/2006/picture">
-                <pic:pic xmlns:pic="http://schemas.openxmlformats.org/drawingml/2006/picture">
-                  <pic:nvPicPr>
-                    <pic:cNvPr id="233562220" name="Picture 1" descr="Pie chart showing weights for different work in the course. Details are repeated in the text on this page."/>
-                    <pic:cNvPicPr/>
-                  </pic:nvPicPr>
-                  <pic:blipFill>
-                    <a:blip r:embed="rId21">
-                      <a:extLst>
-                        <a:ext uri="{28A0092B-C50C-407E-A947-70E740481C1C}">
-                          <a14:useLocalDpi xmlns:a14="http://schemas.microsoft.com/office/drawing/2010/main" val="0"/>
-                        </a:ext>
-                      </a:extLst>
-                    </a:blip>
-                    <a:stretch>
-                      <a:fillRect/>
-                    </a:stretch>
-                  </pic:blipFill>
-                  <pic:spPr>
-                    <a:xfrm>
-                      <a:off x="0" y="0"/>
-                      <a:ext cx="2881630" cy="2869565"/>
-                    </a:xfrm>
-                    <a:prstGeom prst="rect">
-                      <a:avLst/>
-                    </a:prstGeom>
-                  </pic:spPr>
-                </pic:pic>
-              </a:graphicData>
-            </a:graphic>
-            <wp14:sizeRelH relativeFrom="margin">
-              <wp14:pctWidth>0</wp14:pctWidth>
-            </wp14:sizeRelH>
-            <wp14:sizeRelV relativeFrom="margin">
-              <wp14:pctHeight>0</wp14:pctHeight>
-            </wp14:sizeRelV>
-          </wp:anchor>
-        </w:drawing>
       </w:r>
       <w:r>
         <w:t>Kinds of Work in the Course</w:t>
@@ -4150,44 +4140,19 @@
         </w:numPr>
       </w:pPr>
       <w:r>
-        <w:t>Textbook Quizzes</w:t>
-      </w:r>
-    </w:p>
-    <w:p>
-      <w:pPr>
-        <w:pStyle w:val="ListParagraph"/>
-        <w:numPr>
-          <w:ilvl w:val="0"/>
-          <w:numId w:val="12"/>
-        </w:numPr>
-      </w:pPr>
-      <w:r>
-        <w:t>Draft Self-Checks</w:t>
-      </w:r>
-    </w:p>
-    <w:p>
-      <w:pPr>
-        <w:pStyle w:val="ListParagraph"/>
-        <w:numPr>
-          <w:ilvl w:val="0"/>
-          <w:numId w:val="12"/>
-        </w:numPr>
-        <w:spacing w:after="120"/>
-      </w:pPr>
-      <w:r>
         <w:rPr>
           <w:noProof/>
         </w:rPr>
         <mc:AlternateContent>
           <mc:Choice Requires="wps">
             <w:drawing>
-              <wp:anchor distT="0" distB="0" distL="114300" distR="114300" simplePos="0" relativeHeight="251673600" behindDoc="1" locked="0" layoutInCell="1" allowOverlap="1" wp14:anchorId="7ADBD669" wp14:editId="5CC983E9">
+              <wp:anchor distT="0" distB="0" distL="114300" distR="114300" simplePos="0" relativeHeight="251673600" behindDoc="1" locked="0" layoutInCell="1" allowOverlap="1" wp14:anchorId="7ADBD669" wp14:editId="7D420625">
                 <wp:simplePos x="0" y="0"/>
                 <wp:positionH relativeFrom="column">
-                  <wp:posOffset>3420110</wp:posOffset>
+                  <wp:posOffset>3353435</wp:posOffset>
                 </wp:positionH>
                 <wp:positionV relativeFrom="paragraph">
-                  <wp:posOffset>194945</wp:posOffset>
+                  <wp:posOffset>67310</wp:posOffset>
                 </wp:positionV>
                 <wp:extent cx="2881630" cy="635"/>
                 <wp:effectExtent l="0" t="0" r="0" b="6985"/>
@@ -4322,7 +4287,7 @@
                 <v:stroke joinstyle="miter"/>
                 <v:path gradientshapeok="t" o:connecttype="rect"/>
               </v:shapetype>
-              <v:shape id="Text Box 1" o:spid="_x0000_s1026" type="#_x0000_t202" style="position:absolute;left:0;text-align:left;margin-left:269.3pt;margin-top:15.35pt;width:226.9pt;height:.05pt;z-index:-251642880;visibility:visible;mso-wrap-style:square;mso-wrap-distance-left:9pt;mso-wrap-distance-top:0;mso-wrap-distance-right:9pt;mso-wrap-distance-bottom:0;mso-position-horizontal:absolute;mso-position-horizontal-relative:text;mso-position-vertical:absolute;mso-position-vertical-relative:text;v-text-anchor:top" o:gfxdata="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" stroked="f">
+              <v:shape id="Text Box 1" o:spid="_x0000_s1026" type="#_x0000_t202" style="position:absolute;left:0;text-align:left;margin-left:264.05pt;margin-top:5.3pt;width:226.9pt;height:.05pt;z-index:-251642880;visibility:visible;mso-wrap-style:square;mso-wrap-distance-left:9pt;mso-wrap-distance-top:0;mso-wrap-distance-right:9pt;mso-wrap-distance-bottom:0;mso-position-horizontal:absolute;mso-position-horizontal-relative:text;mso-position-vertical:absolute;mso-position-vertical-relative:text;v-text-anchor:top" o:gfxdata="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" stroked="f">
                 <v:textbox style="mso-fit-shape-to-text:t" inset="0,0,0,0">
                   <w:txbxContent>
                     <w:p>
@@ -4413,6 +4378,31 @@
         </mc:AlternateContent>
       </w:r>
       <w:r>
+        <w:t>Textbook Quizzes</w:t>
+      </w:r>
+    </w:p>
+    <w:p>
+      <w:pPr>
+        <w:pStyle w:val="ListParagraph"/>
+        <w:numPr>
+          <w:ilvl w:val="0"/>
+          <w:numId w:val="12"/>
+        </w:numPr>
+      </w:pPr>
+      <w:r>
+        <w:t>Draft Self-Checks</w:t>
+      </w:r>
+    </w:p>
+    <w:p>
+      <w:pPr>
+        <w:pStyle w:val="ListParagraph"/>
+        <w:numPr>
+          <w:ilvl w:val="0"/>
+          <w:numId w:val="12"/>
+        </w:numPr>
+        <w:spacing w:after="120"/>
+      </w:pPr>
+      <w:r>
         <w:t>Check-In Surveys</w:t>
       </w:r>
     </w:p>
@@ -4491,7 +4481,7 @@
         </w:numPr>
       </w:pPr>
       <w:r>
-        <w:t>Research Proposal (20%)</w:t>
+        <w:t>Subject Selection Form (5%)</w:t>
       </w:r>
     </w:p>
     <w:p>
@@ -4503,7 +4493,7 @@
         </w:numPr>
       </w:pPr>
       <w:r>
-        <w:t>User Document (15%)</w:t>
+        <w:t>Research Proposal (20%)</w:t>
       </w:r>
     </w:p>
     <w:p>
@@ -4515,7 +4505,7 @@
         </w:numPr>
       </w:pPr>
       <w:r>
-        <w:t>Progress Report (10%)</w:t>
+        <w:t>User Document (15%)</w:t>
       </w:r>
     </w:p>
     <w:p>
@@ -4527,7 +4517,13 @@
         </w:numPr>
       </w:pPr>
       <w:r>
-        <w:t>Informational Report (25%)</w:t>
+        <w:t>Progress Report (</w:t>
+      </w:r>
+      <w:r>
+        <w:t>5</w:t>
+      </w:r>
+      <w:r>
+        <w:t>%)</w:t>
       </w:r>
     </w:p>
     <w:p>
@@ -4539,7 +4535,25 @@
         </w:numPr>
       </w:pPr>
       <w:r>
-        <w:t>Fact Sheet (15%)</w:t>
+        <w:t>Informational Report (25%)</w:t>
+      </w:r>
+    </w:p>
+    <w:p>
+      <w:pPr>
+        <w:pStyle w:val="ListParagraph"/>
+        <w:numPr>
+          <w:ilvl w:val="0"/>
+          <w:numId w:val="13"/>
+        </w:numPr>
+      </w:pPr>
+      <w:r>
+        <w:t>Fact Sheet (1</w:t>
+      </w:r>
+      <w:r>
+        <w:t>5</w:t>
+      </w:r>
+      <w:r>
+        <w:t>%)</w:t>
       </w:r>
     </w:p>
     <w:p>
@@ -4555,28 +4569,10 @@
     </w:p>
     <w:p>
       <w:pPr>
-        <w:spacing w:line="240" w:lineRule="auto"/>
-        <w:ind w:left="0" w:right="0"/>
-        <w:rPr>
-          <w:b/>
-          <w:bCs/>
-          <w:highlight w:val="yellow"/>
-        </w:rPr>
-      </w:pPr>
-      <w:r>
-        <w:rPr>
-          <w:b/>
-          <w:bCs/>
-          <w:highlight w:val="yellow"/>
-        </w:rPr>
-        <w:br/>
-      </w:r>
-    </w:p>
-    <w:p>
-      <w:pPr>
         <w:pStyle w:val="Heading1"/>
       </w:pPr>
       <w:r>
+        <w:lastRenderedPageBreak/>
         <w:t>Grading Process</w:t>
       </w:r>
       <w:r>
@@ -4731,15 +4727,7 @@
         <w:t xml:space="preserve"> </w:t>
       </w:r>
       <w:r>
-        <w:t xml:space="preserve">a 92% </w:t>
-      </w:r>
-      <w:proofErr w:type="gramStart"/>
-      <w:r>
-        <w:t>on</w:t>
-      </w:r>
-      <w:proofErr w:type="gramEnd"/>
-      <w:r>
-        <w:t xml:space="preserve"> a</w:t>
+        <w:t>a 92% on a</w:t>
       </w:r>
       <w:r>
         <w:t xml:space="preserve"> report </w:t>
@@ -4977,15 +4965,7 @@
         <w:t xml:space="preserve">To meet the standard, your major projects need to be ready to send out in the workplace. </w:t>
       </w:r>
       <w:r>
-        <w:t xml:space="preserve">Generally, major projects you submit need to </w:t>
-      </w:r>
-      <w:proofErr w:type="gramStart"/>
-      <w:r>
-        <w:t>do</w:t>
-      </w:r>
-      <w:proofErr w:type="gramEnd"/>
-      <w:r>
-        <w:t xml:space="preserve"> the following: </w:t>
+        <w:t xml:space="preserve">Generally, major projects you submit need to do the following: </w:t>
       </w:r>
     </w:p>
     <w:p>
@@ -5812,14 +5792,12 @@
       <w:r>
         <w:t xml:space="preserve">on’t put in </w:t>
       </w:r>
-      <w:proofErr w:type="gramStart"/>
       <w:r>
         <w:t>the</w:t>
       </w:r>
       <w:r>
         <w:t xml:space="preserve"> full</w:t>
       </w:r>
-      <w:proofErr w:type="gramEnd"/>
       <w:r>
         <w:t xml:space="preserve"> effort</w:t>
       </w:r>
@@ -7532,14 +7510,12 @@
       <w:r>
         <w:t xml:space="preserve">at 11:59 PM on </w:t>
       </w:r>
-      <w:proofErr w:type="gramStart"/>
       <w:r>
         <w:t xml:space="preserve">the </w:t>
       </w:r>
       <w:r>
         <w:t>Wednesday</w:t>
       </w:r>
-      <w:proofErr w:type="gramEnd"/>
       <w:r>
         <w:t xml:space="preserve"> following the Target Due Date</w:t>
       </w:r>
@@ -12646,15 +12622,7 @@
         <w:ind w:left="0" w:right="0"/>
       </w:pPr>
       <w:r>
-        <w:t xml:space="preserve">Employees who use AI say it helps </w:t>
-      </w:r>
-      <w:proofErr w:type="gramStart"/>
-      <w:r>
-        <w:t>them .</w:t>
-      </w:r>
-      <w:proofErr w:type="gramEnd"/>
-      <w:r>
-        <w:t xml:space="preserve"> .</w:t>
+        <w:t>Employees who use AI say it helps them . .</w:t>
       </w:r>
     </w:p>
     <w:p>
@@ -13729,15 +13697,7 @@
         <w:ind w:left="180"/>
       </w:pPr>
       <w:r>
-        <w:t xml:space="preserve">I will design our activities to be compatible with Copilot to streamline the activities I ask you to complete. You are welcome to use other AI tools that you have access to. If an alternative tool cannot accomplish an assigned </w:t>
-      </w:r>
-      <w:proofErr w:type="gramStart"/>
-      <w:r>
-        <w:t>task</w:t>
-      </w:r>
-      <w:proofErr w:type="gramEnd"/>
-      <w:r>
-        <w:t xml:space="preserve"> however, you’ll need to switch back to Copilot.</w:t>
+        <w:t>I will design our activities to be compatible with Copilot to streamline the activities I ask you to complete. You are welcome to use other AI tools that you have access to. If an alternative tool cannot accomplish an assigned task however, you’ll need to switch back to Copilot.</w:t>
       </w:r>
     </w:p>
     <w:p>
@@ -13909,15 +13869,7 @@
         <w:t xml:space="preserve">Editing Checks: </w:t>
       </w:r>
       <w:r>
-        <w:t xml:space="preserve">Have AI check your draft for accuracy. Copilot can check for basic grammatical mistakes, punctuation errors, and spelling issues. Ask AI to tell you where the errors are and even what they </w:t>
-      </w:r>
-      <w:proofErr w:type="gramStart"/>
-      <w:r>
-        <w:t>are, but</w:t>
-      </w:r>
-      <w:proofErr w:type="gramEnd"/>
-      <w:r>
-        <w:t xml:space="preserve"> make updates yourself. Do not have AI correct your work.</w:t>
+        <w:t>Have AI check your draft for accuracy. Copilot can check for basic grammatical mistakes, punctuation errors, and spelling issues. Ask AI to tell you where the errors are and even what they are, but make updates yourself. Do not have AI correct your work.</w:t>
       </w:r>
     </w:p>
     <w:p>

</xml_diff>